<commit_message>
Updated lists and questions and added rank theme to xls and lists.
</commit_message>
<xml_diff>
--- a/lists/sajt_2.docx
+++ b/lists/sajt_2.docx
@@ -4351,6 +4351,48 @@
               </w:rPr>
               <w:t>1,</w:t>
             </w:r>
+            <w:r>
+              <w:rPr>
+                <w:rFonts w:cstheme="minorHAnsi"/>
+              </w:rPr>
+              <w:t xml:space="preserve"> </w:t>
+            </w:r>
+            <w:r>
+              <w:rPr>
+                <w:rFonts w:cstheme="minorHAnsi"/>
+              </w:rPr>
+              <w:t xml:space="preserve">3, </w:t>
+            </w:r>
+            <w:r>
+              <w:rPr>
+                <w:rFonts w:cstheme="minorHAnsi"/>
+              </w:rPr>
+              <w:t xml:space="preserve">9, 10, </w:t>
+            </w:r>
+            <w:r>
+              <w:rPr>
+                <w:rFonts w:cstheme="minorHAnsi"/>
+              </w:rPr>
+              <w:t xml:space="preserve">19, 20, </w:t>
+            </w:r>
+            <w:r>
+              <w:rPr>
+                <w:rFonts w:cstheme="minorHAnsi"/>
+              </w:rPr>
+              <w:t>21</w:t>
+            </w:r>
+            <w:r>
+              <w:rPr>
+                <w:rFonts w:cstheme="minorHAnsi"/>
+              </w:rPr>
+              <w:t xml:space="preserve">, </w:t>
+            </w:r>
+            <w:r>
+              <w:rPr>
+                <w:rFonts w:cstheme="minorHAnsi"/>
+              </w:rPr>
+              <w:t>22</w:t>
+            </w:r>
           </w:p>
         </w:tc>
       </w:tr>
@@ -4390,6 +4432,7 @@
         <w:tc>
           <w:tcPr>
             <w:tcW w:w="2430" w:type="dxa"/>
+            <w:vMerge w:val="restart"/>
             <w:shd w:val="clear" w:color="auto" w:fill="auto"/>
           </w:tcPr>
           <w:p>
@@ -4487,6 +4530,28 @@
                 <w:color w:val="000000"/>
               </w:rPr>
             </w:pPr>
+            <w:proofErr w:type="spellStart"/>
+            <w:r>
+              <w:rPr>
+                <w:rFonts w:cstheme="minorHAnsi"/>
+              </w:rPr>
+              <w:t>Proširivanje</w:t>
+            </w:r>
+            <w:proofErr w:type="spellEnd"/>
+            <w:r>
+              <w:rPr>
+                <w:rFonts w:cstheme="minorHAnsi"/>
+              </w:rPr>
+              <w:t xml:space="preserve">, </w:t>
+            </w:r>
+            <w:proofErr w:type="spellStart"/>
+            <w:r>
+              <w:rPr>
+                <w:rFonts w:cstheme="minorHAnsi"/>
+              </w:rPr>
+              <w:t>skraćivanje</w:t>
+            </w:r>
+            <w:proofErr w:type="spellEnd"/>
           </w:p>
         </w:tc>
         <w:tc>
@@ -4504,31 +4569,7 @@
               <w:rPr>
                 <w:rFonts w:cstheme="minorHAnsi"/>
               </w:rPr>
-              <w:t xml:space="preserve">2, </w:t>
-            </w:r>
-            <w:r>
-              <w:rPr>
-                <w:rFonts w:cstheme="minorHAnsi"/>
-              </w:rPr>
-              <w:t xml:space="preserve">4, </w:t>
-            </w:r>
-            <w:r>
-              <w:rPr>
-                <w:rFonts w:cstheme="minorHAnsi"/>
-              </w:rPr>
-              <w:t>5, 6</w:t>
-            </w:r>
-            <w:r>
-              <w:rPr>
-                <w:rFonts w:cstheme="minorHAnsi"/>
-              </w:rPr>
-              <w:t>, 7, 8</w:t>
-            </w:r>
-            <w:r>
-              <w:rPr>
-                <w:rFonts w:cstheme="minorHAnsi"/>
-              </w:rPr>
-              <w:t xml:space="preserve">, </w:t>
+              <w:t xml:space="preserve">2, 4,  7, 8, </w:t>
             </w:r>
           </w:p>
         </w:tc>
@@ -4569,50 +4610,15 @@
         <w:tc>
           <w:tcPr>
             <w:tcW w:w="2430" w:type="dxa"/>
-            <w:vMerge w:val="restart"/>
-            <w:shd w:val="clear" w:color="auto" w:fill="auto"/>
-          </w:tcPr>
-          <w:p>
-            <w:pPr>
-              <w:rPr>
-                <w:rFonts w:cstheme="minorHAnsi"/>
-              </w:rPr>
-            </w:pPr>
-            <w:proofErr w:type="spellStart"/>
-            <w:r>
-              <w:rPr>
-                <w:rFonts w:cstheme="minorHAnsi"/>
-              </w:rPr>
-              <w:t>Decimalni</w:t>
-            </w:r>
-            <w:proofErr w:type="spellEnd"/>
-            <w:r>
-              <w:rPr>
-                <w:rFonts w:cstheme="minorHAnsi"/>
-              </w:rPr>
-              <w:t xml:space="preserve"> </w:t>
-            </w:r>
-            <w:proofErr w:type="spellStart"/>
-            <w:r>
-              <w:rPr>
-                <w:rFonts w:cstheme="minorHAnsi"/>
-              </w:rPr>
-              <w:t>zapis</w:t>
-            </w:r>
-            <w:proofErr w:type="spellEnd"/>
-            <w:r>
-              <w:rPr>
-                <w:rFonts w:cstheme="minorHAnsi"/>
-              </w:rPr>
-              <w:t xml:space="preserve">        </w:t>
-            </w:r>
-            <w:r>
-              <w:rPr>
-                <w:rFonts w:cstheme="minorHAnsi"/>
-                <w:color w:val="FF0000"/>
-              </w:rPr>
-              <w:t>(1)</w:t>
-            </w:r>
+            <w:vMerge/>
+            <w:shd w:val="clear" w:color="auto" w:fill="auto"/>
+          </w:tcPr>
+          <w:p>
+            <w:pPr>
+              <w:rPr>
+                <w:rFonts w:cstheme="minorHAnsi"/>
+              </w:rPr>
+            </w:pPr>
           </w:p>
         </w:tc>
         <w:tc>
@@ -4627,6 +4633,20 @@
                 <w:color w:val="000000"/>
               </w:rPr>
             </w:pPr>
+            <w:proofErr w:type="spellStart"/>
+            <w:r>
+              <w:rPr>
+                <w:rFonts w:cstheme="minorHAnsi"/>
+              </w:rPr>
+              <w:t>U</w:t>
+            </w:r>
+            <w:r>
+              <w:rPr>
+                <w:rFonts w:cstheme="minorHAnsi"/>
+              </w:rPr>
+              <w:t>poređivanje</w:t>
+            </w:r>
+            <w:proofErr w:type="spellEnd"/>
           </w:p>
         </w:tc>
         <w:tc>
@@ -4640,6 +4660,30 @@
                 <w:rFonts w:cstheme="minorHAnsi"/>
               </w:rPr>
             </w:pPr>
+            <w:r>
+              <w:rPr>
+                <w:rFonts w:cstheme="minorHAnsi"/>
+              </w:rPr>
+              <w:t xml:space="preserve">5, 6, </w:t>
+            </w:r>
+            <w:r>
+              <w:rPr>
+                <w:rFonts w:cstheme="minorHAnsi"/>
+              </w:rPr>
+              <w:t xml:space="preserve">23, </w:t>
+            </w:r>
+            <w:r>
+              <w:rPr>
+                <w:rFonts w:cstheme="minorHAnsi"/>
+              </w:rPr>
+              <w:t>24</w:t>
+            </w:r>
+            <w:r>
+              <w:rPr>
+                <w:rFonts w:cstheme="minorHAnsi"/>
+              </w:rPr>
+              <w:t>, 25</w:t>
+            </w:r>
           </w:p>
         </w:tc>
       </w:tr>
@@ -4679,15 +4723,50 @@
         <w:tc>
           <w:tcPr>
             <w:tcW w:w="2430" w:type="dxa"/>
-            <w:vMerge/>
-            <w:shd w:val="clear" w:color="auto" w:fill="auto"/>
-          </w:tcPr>
-          <w:p>
-            <w:pPr>
-              <w:rPr>
-                <w:rFonts w:cstheme="minorHAnsi"/>
-              </w:rPr>
-            </w:pPr>
+            <w:vMerge w:val="restart"/>
+            <w:shd w:val="clear" w:color="auto" w:fill="auto"/>
+          </w:tcPr>
+          <w:p>
+            <w:pPr>
+              <w:rPr>
+                <w:rFonts w:cstheme="minorHAnsi"/>
+              </w:rPr>
+            </w:pPr>
+            <w:proofErr w:type="spellStart"/>
+            <w:r>
+              <w:rPr>
+                <w:rFonts w:cstheme="minorHAnsi"/>
+              </w:rPr>
+              <w:t>Decimalni</w:t>
+            </w:r>
+            <w:proofErr w:type="spellEnd"/>
+            <w:r>
+              <w:rPr>
+                <w:rFonts w:cstheme="minorHAnsi"/>
+              </w:rPr>
+              <w:t xml:space="preserve"> </w:t>
+            </w:r>
+            <w:proofErr w:type="spellStart"/>
+            <w:r>
+              <w:rPr>
+                <w:rFonts w:cstheme="minorHAnsi"/>
+              </w:rPr>
+              <w:t>zapis</w:t>
+            </w:r>
+            <w:proofErr w:type="spellEnd"/>
+            <w:r>
+              <w:rPr>
+                <w:rFonts w:cstheme="minorHAnsi"/>
+              </w:rPr>
+              <w:t xml:space="preserve">        </w:t>
+            </w:r>
+            <w:r>
+              <w:rPr>
+                <w:rFonts w:cstheme="minorHAnsi"/>
+                <w:color w:val="FF0000"/>
+              </w:rPr>
+              <w:t>(1)</w:t>
+            </w:r>
           </w:p>
         </w:tc>
         <w:tc>
@@ -4708,23 +4787,7 @@
                 <w:rFonts w:ascii="Calibri" w:hAnsi="Calibri" w:cs="Calibri"/>
                 <w:color w:val="000000"/>
               </w:rPr>
-              <w:t>upoređivanje</w:t>
-            </w:r>
-            <w:proofErr w:type="spellEnd"/>
-            <w:r>
-              <w:rPr>
-                <w:rFonts w:ascii="Calibri" w:hAnsi="Calibri" w:cs="Calibri"/>
-                <w:color w:val="000000"/>
-              </w:rPr>
-              <w:t xml:space="preserve"> u </w:t>
-            </w:r>
-            <w:proofErr w:type="spellStart"/>
-            <w:r>
-              <w:rPr>
-                <w:rFonts w:ascii="Calibri" w:hAnsi="Calibri" w:cs="Calibri"/>
-                <w:color w:val="000000"/>
-              </w:rPr>
-              <w:t>decimalnom</w:t>
+              <w:t>Decimalni</w:t>
             </w:r>
             <w:proofErr w:type="spellEnd"/>
             <w:r>
@@ -4740,7 +4803,7 @@
                 <w:rFonts w:ascii="Calibri" w:hAnsi="Calibri" w:cs="Calibri"/>
                 <w:color w:val="000000"/>
               </w:rPr>
-              <w:t>zapisu</w:t>
+              <w:t>razlomci</w:t>
             </w:r>
             <w:proofErr w:type="spellEnd"/>
           </w:p>
@@ -4756,6 +4819,18 @@
                 <w:rFonts w:cstheme="minorHAnsi"/>
               </w:rPr>
             </w:pPr>
+            <w:r>
+              <w:rPr>
+                <w:rFonts w:cstheme="minorHAnsi"/>
+              </w:rPr>
+              <w:t>26, 27, 28, 29,30</w:t>
+            </w:r>
+            <w:r>
+              <w:rPr>
+                <w:rFonts w:cstheme="minorHAnsi"/>
+              </w:rPr>
+              <w:t>, 37</w:t>
+            </w:r>
           </w:p>
         </w:tc>
       </w:tr>
@@ -4795,49 +4870,15 @@
         <w:tc>
           <w:tcPr>
             <w:tcW w:w="2430" w:type="dxa"/>
-            <w:shd w:val="clear" w:color="auto" w:fill="auto"/>
-          </w:tcPr>
-          <w:p>
-            <w:pPr>
-              <w:rPr>
-                <w:rFonts w:cstheme="minorHAnsi"/>
-              </w:rPr>
-            </w:pPr>
-            <w:proofErr w:type="spellStart"/>
-            <w:r>
-              <w:rPr>
-                <w:rFonts w:cstheme="minorHAnsi"/>
-              </w:rPr>
-              <w:t>Zaokrugljivanje</w:t>
-            </w:r>
-            <w:proofErr w:type="spellEnd"/>
-            <w:r>
-              <w:rPr>
-                <w:rFonts w:cstheme="minorHAnsi"/>
-              </w:rPr>
-              <w:t xml:space="preserve"> </w:t>
-            </w:r>
-            <w:proofErr w:type="spellStart"/>
-            <w:r>
-              <w:rPr>
-                <w:rFonts w:cstheme="minorHAnsi"/>
-              </w:rPr>
-              <w:t>brojeva</w:t>
-            </w:r>
-            <w:proofErr w:type="spellEnd"/>
-            <w:r>
-              <w:rPr>
-                <w:rFonts w:cstheme="minorHAnsi"/>
-              </w:rPr>
-              <w:t xml:space="preserve"> </w:t>
-            </w:r>
-            <w:r>
-              <w:rPr>
-                <w:rFonts w:cstheme="minorHAnsi"/>
-                <w:color w:val="FF0000"/>
-              </w:rPr>
-              <w:t>(1)</w:t>
-            </w:r>
+            <w:vMerge/>
+            <w:shd w:val="clear" w:color="auto" w:fill="auto"/>
+          </w:tcPr>
+          <w:p>
+            <w:pPr>
+              <w:rPr>
+                <w:rFonts w:cstheme="minorHAnsi"/>
+              </w:rPr>
+            </w:pPr>
           </w:p>
         </w:tc>
         <w:tc>
@@ -4852,6 +4893,28 @@
                 <w:color w:val="000000"/>
               </w:rPr>
             </w:pPr>
+            <w:proofErr w:type="spellStart"/>
+            <w:r>
+              <w:rPr>
+                <w:rFonts w:cstheme="minorHAnsi"/>
+              </w:rPr>
+              <w:t>Zaokrugljivanje</w:t>
+            </w:r>
+            <w:proofErr w:type="spellEnd"/>
+            <w:r>
+              <w:rPr>
+                <w:rFonts w:cstheme="minorHAnsi"/>
+              </w:rPr>
+              <w:t xml:space="preserve"> </w:t>
+            </w:r>
+            <w:proofErr w:type="spellStart"/>
+            <w:r>
+              <w:rPr>
+                <w:rFonts w:cstheme="minorHAnsi"/>
+              </w:rPr>
+              <w:t>brojeva</w:t>
+            </w:r>
+            <w:proofErr w:type="spellEnd"/>
           </w:p>
         </w:tc>
         <w:tc>
@@ -4865,6 +4928,24 @@
                 <w:rFonts w:cstheme="minorHAnsi"/>
               </w:rPr>
             </w:pPr>
+            <w:r>
+              <w:rPr>
+                <w:rFonts w:cstheme="minorHAnsi"/>
+              </w:rPr>
+              <w:t xml:space="preserve">31, </w:t>
+            </w:r>
+            <w:r>
+              <w:rPr>
+                <w:rFonts w:cstheme="minorHAnsi"/>
+              </w:rPr>
+              <w:t>32</w:t>
+            </w:r>
+            <w:r>
+              <w:rPr>
+                <w:rFonts w:cstheme="minorHAnsi"/>
+              </w:rPr>
+              <w:t>, 33</w:t>
+            </w:r>
           </w:p>
         </w:tc>
       </w:tr>
@@ -4904,57 +4985,15 @@
         <w:tc>
           <w:tcPr>
             <w:tcW w:w="2430" w:type="dxa"/>
-            <w:vMerge w:val="restart"/>
-            <w:shd w:val="clear" w:color="auto" w:fill="auto"/>
-          </w:tcPr>
-          <w:p>
-            <w:pPr>
-              <w:rPr>
-                <w:rFonts w:cstheme="minorHAnsi"/>
-              </w:rPr>
-            </w:pPr>
-            <w:proofErr w:type="spellStart"/>
-            <w:r>
-              <w:rPr>
-                <w:rFonts w:cstheme="minorHAnsi"/>
-              </w:rPr>
-              <w:t>Računske</w:t>
-            </w:r>
-            <w:proofErr w:type="spellEnd"/>
-            <w:r>
-              <w:rPr>
-                <w:rFonts w:cstheme="minorHAnsi"/>
-              </w:rPr>
-              <w:t xml:space="preserve"> </w:t>
-            </w:r>
-            <w:proofErr w:type="spellStart"/>
-            <w:r>
-              <w:rPr>
-                <w:rFonts w:cstheme="minorHAnsi"/>
-              </w:rPr>
-              <w:t>operacije</w:t>
-            </w:r>
-            <w:proofErr w:type="spellEnd"/>
-            <w:r>
-              <w:rPr>
-                <w:rFonts w:cstheme="minorHAnsi"/>
-              </w:rPr>
-              <w:t xml:space="preserve">    </w:t>
-            </w:r>
-            <w:r>
-              <w:rPr>
-                <w:rFonts w:cstheme="minorHAnsi"/>
-                <w:color w:val="FF0000"/>
-              </w:rPr>
-              <w:t>(2</w:t>
-            </w:r>
-            <w:r>
-              <w:rPr>
-                <w:rFonts w:cstheme="minorHAnsi"/>
-                <w:color w:val="FF0000"/>
-              </w:rPr>
-              <w:t>)</w:t>
-            </w:r>
+            <w:vMerge/>
+            <w:shd w:val="clear" w:color="auto" w:fill="auto"/>
+          </w:tcPr>
+          <w:p>
+            <w:pPr>
+              <w:rPr>
+                <w:rFonts w:cstheme="minorHAnsi"/>
+              </w:rPr>
+            </w:pPr>
           </w:p>
         </w:tc>
         <w:tc>
@@ -4975,33 +5014,41 @@
                 <w:rFonts w:ascii="Calibri" w:hAnsi="Calibri" w:cs="Calibri"/>
                 <w:color w:val="000000"/>
               </w:rPr>
-              <w:t>sabiranje</w:t>
-            </w:r>
-            <w:proofErr w:type="spellEnd"/>
-            <w:r>
-              <w:rPr>
-                <w:rFonts w:ascii="Calibri" w:hAnsi="Calibri" w:cs="Calibri"/>
-                <w:color w:val="000000"/>
-              </w:rPr>
-              <w:t xml:space="preserve"> I </w:t>
-            </w:r>
-            <w:proofErr w:type="spellStart"/>
-            <w:r>
-              <w:rPr>
-                <w:rFonts w:ascii="Calibri" w:hAnsi="Calibri" w:cs="Calibri"/>
-                <w:color w:val="000000"/>
-              </w:rPr>
-              <w:t>oduzimanje</w:t>
-            </w:r>
-            <w:proofErr w:type="spellEnd"/>
-          </w:p>
-          <w:p>
-            <w:pPr>
-              <w:rPr>
-                <w:rFonts w:ascii="Calibri" w:hAnsi="Calibri" w:cs="Calibri"/>
-                <w:color w:val="000000"/>
-              </w:rPr>
-            </w:pPr>
+              <w:t>Upoređivanje</w:t>
+            </w:r>
+            <w:proofErr w:type="spellEnd"/>
+            <w:r>
+              <w:rPr>
+                <w:rFonts w:ascii="Calibri" w:hAnsi="Calibri" w:cs="Calibri"/>
+                <w:color w:val="000000"/>
+              </w:rPr>
+              <w:t xml:space="preserve">  </w:t>
+            </w:r>
+            <w:proofErr w:type="spellStart"/>
+            <w:r>
+              <w:rPr>
+                <w:rFonts w:ascii="Calibri" w:hAnsi="Calibri" w:cs="Calibri"/>
+                <w:color w:val="000000"/>
+              </w:rPr>
+              <w:t>decimalnih</w:t>
+            </w:r>
+            <w:proofErr w:type="spellEnd"/>
+            <w:r>
+              <w:rPr>
+                <w:rFonts w:ascii="Calibri" w:hAnsi="Calibri" w:cs="Calibri"/>
+                <w:color w:val="000000"/>
+              </w:rPr>
+              <w:t xml:space="preserve"> </w:t>
+            </w:r>
+            <w:proofErr w:type="spellStart"/>
+            <w:r>
+              <w:rPr>
+                <w:rFonts w:ascii="Calibri" w:hAnsi="Calibri" w:cs="Calibri"/>
+                <w:color w:val="000000"/>
+              </w:rPr>
+              <w:t>brojeva</w:t>
+            </w:r>
+            <w:proofErr w:type="spellEnd"/>
           </w:p>
         </w:tc>
         <w:tc>
@@ -5019,36 +5066,21 @@
               <w:rPr>
                 <w:rFonts w:cstheme="minorHAnsi"/>
               </w:rPr>
-              <w:t>11</w:t>
-            </w:r>
-            <w:r>
-              <w:rPr>
-                <w:rFonts w:cstheme="minorHAnsi"/>
-              </w:rPr>
-              <w:t>, 12, 13</w:t>
-            </w:r>
-            <w:r>
-              <w:rPr>
-                <w:rFonts w:cstheme="minorHAnsi"/>
-              </w:rPr>
-              <w:t>, 14, 15</w:t>
-            </w:r>
-            <w:r>
-              <w:rPr>
-                <w:rFonts w:cstheme="minorHAnsi"/>
-              </w:rPr>
-              <w:t>, 16, 17</w:t>
-            </w:r>
-            <w:r>
-              <w:rPr>
-                <w:rFonts w:cstheme="minorHAnsi"/>
-              </w:rPr>
-              <w:t>, 18</w:t>
+              <w:t xml:space="preserve">34, 35, </w:t>
+            </w:r>
+            <w:r>
+              <w:rPr>
+                <w:rFonts w:cstheme="minorHAnsi"/>
+              </w:rPr>
+              <w:t>36,</w:t>
             </w:r>
           </w:p>
         </w:tc>
       </w:tr>
       <w:tr>
+        <w:trPr>
+          <w:trHeight w:val="593"/>
+        </w:trPr>
         <w:tc>
           <w:tcPr>
             <w:tcW w:w="828" w:type="dxa"/>
@@ -5084,15 +5116,85 @@
         <w:tc>
           <w:tcPr>
             <w:tcW w:w="2430" w:type="dxa"/>
-            <w:vMerge/>
-            <w:shd w:val="clear" w:color="auto" w:fill="auto"/>
-          </w:tcPr>
-          <w:p>
-            <w:pPr>
-              <w:rPr>
-                <w:rFonts w:cstheme="minorHAnsi"/>
-              </w:rPr>
-            </w:pPr>
+            <w:vMerge w:val="restart"/>
+            <w:shd w:val="clear" w:color="auto" w:fill="auto"/>
+          </w:tcPr>
+          <w:p>
+            <w:pPr>
+              <w:rPr>
+                <w:rFonts w:ascii="Calibri" w:hAnsi="Calibri" w:cs="Calibri"/>
+                <w:color w:val="000000"/>
+              </w:rPr>
+            </w:pPr>
+            <w:proofErr w:type="spellStart"/>
+            <w:r>
+              <w:rPr>
+                <w:rFonts w:ascii="Calibri" w:hAnsi="Calibri" w:cs="Calibri"/>
+                <w:color w:val="000000"/>
+              </w:rPr>
+              <w:t>Sabiranje</w:t>
+            </w:r>
+            <w:proofErr w:type="spellEnd"/>
+            <w:r>
+              <w:rPr>
+                <w:rFonts w:ascii="Calibri" w:hAnsi="Calibri" w:cs="Calibri"/>
+                <w:color w:val="000000"/>
+              </w:rPr>
+              <w:t xml:space="preserve"> </w:t>
+            </w:r>
+            <w:proofErr w:type="spellStart"/>
+            <w:r>
+              <w:rPr>
+                <w:rFonts w:ascii="Calibri" w:hAnsi="Calibri" w:cs="Calibri"/>
+                <w:color w:val="000000"/>
+              </w:rPr>
+              <w:t>i</w:t>
+            </w:r>
+            <w:proofErr w:type="spellEnd"/>
+            <w:r>
+              <w:rPr>
+                <w:rFonts w:ascii="Calibri" w:hAnsi="Calibri" w:cs="Calibri"/>
+                <w:color w:val="000000"/>
+              </w:rPr>
+              <w:t xml:space="preserve"> </w:t>
+            </w:r>
+            <w:proofErr w:type="spellStart"/>
+            <w:r>
+              <w:rPr>
+                <w:rFonts w:ascii="Calibri" w:hAnsi="Calibri" w:cs="Calibri"/>
+                <w:color w:val="000000"/>
+              </w:rPr>
+              <w:t>oduzimanje</w:t>
+            </w:r>
+            <w:proofErr w:type="spellEnd"/>
+          </w:p>
+          <w:p>
+            <w:pPr>
+              <w:rPr>
+                <w:rFonts w:cstheme="minorHAnsi"/>
+              </w:rPr>
+            </w:pPr>
+            <w:r>
+              <w:rPr>
+                <w:rFonts w:cstheme="minorHAnsi"/>
+                <w:color w:val="FF0000"/>
+              </w:rPr>
+              <w:t xml:space="preserve"> </w:t>
+            </w:r>
+            <w:r>
+              <w:rPr>
+                <w:rFonts w:cstheme="minorHAnsi"/>
+                <w:color w:val="FF0000"/>
+              </w:rPr>
+              <w:t>(2</w:t>
+            </w:r>
+            <w:r>
+              <w:rPr>
+                <w:rFonts w:cstheme="minorHAnsi"/>
+                <w:color w:val="FF0000"/>
+              </w:rPr>
+              <w:t>)</w:t>
+            </w:r>
           </w:p>
         </w:tc>
         <w:tc>
@@ -5113,23 +5215,7 @@
                 <w:rFonts w:ascii="Calibri" w:hAnsi="Calibri" w:cs="Calibri"/>
                 <w:color w:val="000000"/>
               </w:rPr>
-              <w:t>Tekstualni</w:t>
-            </w:r>
-            <w:proofErr w:type="spellEnd"/>
-            <w:r>
-              <w:rPr>
-                <w:rFonts w:ascii="Calibri" w:hAnsi="Calibri" w:cs="Calibri"/>
-                <w:color w:val="000000"/>
-              </w:rPr>
-              <w:t xml:space="preserve"> </w:t>
-            </w:r>
-            <w:proofErr w:type="spellStart"/>
-            <w:r>
-              <w:rPr>
-                <w:rFonts w:ascii="Calibri" w:hAnsi="Calibri" w:cs="Calibri"/>
-                <w:color w:val="000000"/>
-              </w:rPr>
-              <w:t>zadatak</w:t>
+              <w:t>Razlomaka</w:t>
             </w:r>
             <w:proofErr w:type="spellEnd"/>
           </w:p>
@@ -5149,19 +5235,57 @@
               <w:rPr>
                 <w:rFonts w:cstheme="minorHAnsi"/>
               </w:rPr>
-              <w:t>3</w:t>
-            </w:r>
-            <w:r>
-              <w:rPr>
-                <w:rFonts w:cstheme="minorHAnsi"/>
-              </w:rPr>
-              <w:t>, 9</w:t>
-            </w:r>
-            <w:r>
-              <w:rPr>
-                <w:rFonts w:cstheme="minorHAnsi"/>
-              </w:rPr>
-              <w:t>, 10</w:t>
+              <w:t>11</w:t>
+            </w:r>
+            <w:r>
+              <w:rPr>
+                <w:rFonts w:cstheme="minorHAnsi"/>
+              </w:rPr>
+              <w:t xml:space="preserve">, </w:t>
+            </w:r>
+            <w:r>
+              <w:rPr>
+                <w:rFonts w:cstheme="minorHAnsi"/>
+              </w:rPr>
+              <w:t xml:space="preserve">12, </w:t>
+            </w:r>
+            <w:r>
+              <w:rPr>
+                <w:rFonts w:cstheme="minorHAnsi"/>
+              </w:rPr>
+              <w:t xml:space="preserve">14, </w:t>
+            </w:r>
+            <w:r>
+              <w:rPr>
+                <w:rFonts w:cstheme="minorHAnsi"/>
+                <w:highlight w:val="yellow"/>
+              </w:rPr>
+              <w:t>15</w:t>
+            </w:r>
+            <w:r>
+              <w:rPr>
+                <w:rFonts w:cstheme="minorHAnsi"/>
+                <w:highlight w:val="yellow"/>
+              </w:rPr>
+              <w:t>, 16,</w:t>
+            </w:r>
+            <w:r>
+              <w:rPr>
+                <w:rFonts w:cstheme="minorHAnsi"/>
+              </w:rPr>
+              <w:t xml:space="preserve"> 17</w:t>
+            </w:r>
+            <w:r>
+              <w:rPr>
+                <w:rFonts w:cstheme="minorHAnsi"/>
+              </w:rPr>
+              <w:t>,</w:t>
+            </w:r>
+            <w:r>
+              <w:rPr>
+                <w:rFonts w:cstheme="minorHAnsi"/>
+              </w:rPr>
+              <w:t xml:space="preserve"> 38</w:t>
             </w:r>
           </w:p>
         </w:tc>
@@ -5202,55 +5326,232 @@
         <w:tc>
           <w:tcPr>
             <w:tcW w:w="2430" w:type="dxa"/>
-            <w:shd w:val="clear" w:color="auto" w:fill="auto"/>
-          </w:tcPr>
-          <w:p>
-            <w:pPr>
-              <w:rPr>
-                <w:rFonts w:cstheme="minorHAnsi"/>
-              </w:rPr>
-            </w:pPr>
-            <w:proofErr w:type="spellStart"/>
-            <w:r>
-              <w:rPr>
-                <w:rFonts w:cstheme="minorHAnsi"/>
-              </w:rPr>
-              <w:t>Primene</w:t>
-            </w:r>
-            <w:proofErr w:type="spellEnd"/>
-            <w:r>
-              <w:rPr>
-                <w:rFonts w:cstheme="minorHAnsi"/>
+            <w:vMerge/>
+            <w:shd w:val="clear" w:color="auto" w:fill="auto"/>
+          </w:tcPr>
+          <w:p>
+            <w:pPr>
+              <w:rPr>
+                <w:rFonts w:cstheme="minorHAnsi"/>
+              </w:rPr>
+            </w:pPr>
+          </w:p>
+        </w:tc>
+        <w:tc>
+          <w:tcPr>
+            <w:tcW w:w="2700" w:type="dxa"/>
+            <w:shd w:val="pct5" w:color="auto" w:fill="auto"/>
+          </w:tcPr>
+          <w:p>
+            <w:pPr>
+              <w:rPr>
+                <w:rFonts w:ascii="Calibri" w:hAnsi="Calibri" w:cs="Calibri"/>
+                <w:color w:val="000000"/>
+              </w:rPr>
+            </w:pPr>
+            <w:proofErr w:type="spellStart"/>
+            <w:r>
+              <w:rPr>
+                <w:rFonts w:ascii="Calibri" w:hAnsi="Calibri" w:cs="Calibri"/>
+                <w:color w:val="000000"/>
+              </w:rPr>
+              <w:t>Decimalnih</w:t>
+            </w:r>
+            <w:proofErr w:type="spellEnd"/>
+            <w:r>
+              <w:rPr>
+                <w:rFonts w:ascii="Calibri" w:hAnsi="Calibri" w:cs="Calibri"/>
+                <w:color w:val="000000"/>
               </w:rPr>
               <w:t xml:space="preserve"> </w:t>
             </w:r>
             <w:proofErr w:type="spellStart"/>
             <w:r>
               <w:rPr>
-                <w:rFonts w:cstheme="minorHAnsi"/>
-              </w:rPr>
-              <w:t>razlomaka</w:t>
-            </w:r>
-            <w:proofErr w:type="spellEnd"/>
-            <w:r>
-              <w:rPr>
-                <w:rFonts w:cstheme="minorHAnsi"/>
-              </w:rPr>
-              <w:t xml:space="preserve">   </w:t>
-            </w:r>
-            <w:r>
-              <w:rPr>
-                <w:rFonts w:cstheme="minorHAnsi"/>
-                <w:color w:val="FF0000"/>
-              </w:rPr>
-              <w:t>(3</w:t>
-            </w:r>
-            <w:r>
-              <w:rPr>
-                <w:rFonts w:cstheme="minorHAnsi"/>
-                <w:color w:val="FF0000"/>
-              </w:rPr>
-              <w:t>)</w:t>
+                <w:rFonts w:ascii="Calibri" w:hAnsi="Calibri" w:cs="Calibri"/>
+                <w:color w:val="000000"/>
+              </w:rPr>
+              <w:t>brojeva</w:t>
+            </w:r>
+            <w:proofErr w:type="spellEnd"/>
+          </w:p>
+        </w:tc>
+        <w:tc>
+          <w:tcPr>
+            <w:tcW w:w="2088" w:type="dxa"/>
+            <w:shd w:val="clear" w:color="auto" w:fill="auto"/>
+          </w:tcPr>
+          <w:p>
+            <w:pPr>
+              <w:rPr>
+                <w:rFonts w:cstheme="minorHAnsi"/>
+              </w:rPr>
+            </w:pPr>
+          </w:p>
+        </w:tc>
+      </w:tr>
+      <w:tr>
+        <w:tc>
+          <w:tcPr>
+            <w:tcW w:w="828" w:type="dxa"/>
+            <w:vMerge/>
+            <w:shd w:val="clear" w:color="auto" w:fill="auto"/>
+          </w:tcPr>
+          <w:p>
+            <w:pPr>
+              <w:rPr>
+                <w:rFonts w:cstheme="minorHAnsi"/>
+              </w:rPr>
+            </w:pPr>
+          </w:p>
+        </w:tc>
+        <w:tc>
+          <w:tcPr>
+            <w:tcW w:w="1530" w:type="dxa"/>
+            <w:vMerge/>
+            <w:shd w:val="clear" w:color="auto" w:fill="auto"/>
+            <w:vAlign w:val="center"/>
+          </w:tcPr>
+          <w:p>
+            <w:pPr>
+              <w:jc w:val="center"/>
+              <w:rPr>
+                <w:rFonts w:cstheme="minorHAnsi"/>
+                <w:sz w:val="24"/>
+                <w:szCs w:val="24"/>
+              </w:rPr>
+            </w:pPr>
+          </w:p>
+        </w:tc>
+        <w:tc>
+          <w:tcPr>
+            <w:tcW w:w="2430" w:type="dxa"/>
+            <w:vMerge/>
+            <w:shd w:val="clear" w:color="auto" w:fill="auto"/>
+          </w:tcPr>
+          <w:p>
+            <w:pPr>
+              <w:rPr>
+                <w:rFonts w:cstheme="minorHAnsi"/>
+              </w:rPr>
+            </w:pPr>
+          </w:p>
+        </w:tc>
+        <w:tc>
+          <w:tcPr>
+            <w:tcW w:w="2700" w:type="dxa"/>
+            <w:shd w:val="pct5" w:color="auto" w:fill="auto"/>
+          </w:tcPr>
+          <w:p>
+            <w:pPr>
+              <w:rPr>
+                <w:rFonts w:ascii="Calibri" w:hAnsi="Calibri" w:cs="Calibri"/>
+                <w:color w:val="000000"/>
+              </w:rPr>
+            </w:pPr>
+            <w:proofErr w:type="spellStart"/>
+            <w:r>
+              <w:rPr>
+                <w:rFonts w:ascii="Calibri" w:hAnsi="Calibri" w:cs="Calibri"/>
+                <w:color w:val="000000"/>
+              </w:rPr>
+              <w:t>Tekstualni</w:t>
+            </w:r>
+            <w:proofErr w:type="spellEnd"/>
+            <w:r>
+              <w:rPr>
+                <w:rFonts w:ascii="Calibri" w:hAnsi="Calibri" w:cs="Calibri"/>
+                <w:color w:val="000000"/>
+              </w:rPr>
+              <w:t xml:space="preserve"> </w:t>
+            </w:r>
+            <w:proofErr w:type="spellStart"/>
+            <w:r>
+              <w:rPr>
+                <w:rFonts w:ascii="Calibri" w:hAnsi="Calibri" w:cs="Calibri"/>
+                <w:color w:val="000000"/>
+              </w:rPr>
+              <w:t>zadatak</w:t>
+            </w:r>
+            <w:proofErr w:type="spellEnd"/>
+          </w:p>
+        </w:tc>
+        <w:tc>
+          <w:tcPr>
+            <w:tcW w:w="2088" w:type="dxa"/>
+            <w:shd w:val="clear" w:color="auto" w:fill="auto"/>
+          </w:tcPr>
+          <w:p>
+            <w:pPr>
+              <w:rPr>
+                <w:rFonts w:cstheme="minorHAnsi"/>
+              </w:rPr>
+            </w:pPr>
+            <w:r>
+              <w:rPr>
+                <w:rFonts w:cstheme="minorHAnsi"/>
+              </w:rPr>
+              <w:t>9</w:t>
+            </w:r>
+            <w:r>
+              <w:rPr>
+                <w:rFonts w:cstheme="minorHAnsi"/>
+              </w:rPr>
+              <w:t>, 10</w:t>
+            </w:r>
+          </w:p>
+        </w:tc>
+      </w:tr>
+      <w:tr>
+        <w:tc>
+          <w:tcPr>
+            <w:tcW w:w="828" w:type="dxa"/>
+            <w:vMerge/>
+            <w:shd w:val="clear" w:color="auto" w:fill="auto"/>
+          </w:tcPr>
+          <w:p>
+            <w:pPr>
+              <w:rPr>
+                <w:rFonts w:cstheme="minorHAnsi"/>
+              </w:rPr>
+            </w:pPr>
+          </w:p>
+        </w:tc>
+        <w:tc>
+          <w:tcPr>
+            <w:tcW w:w="1530" w:type="dxa"/>
+            <w:vMerge/>
+            <w:shd w:val="clear" w:color="auto" w:fill="auto"/>
+            <w:vAlign w:val="center"/>
+          </w:tcPr>
+          <w:p>
+            <w:pPr>
+              <w:jc w:val="center"/>
+              <w:rPr>
+                <w:rFonts w:cstheme="minorHAnsi"/>
+                <w:sz w:val="24"/>
+                <w:szCs w:val="24"/>
+              </w:rPr>
+            </w:pPr>
+          </w:p>
+        </w:tc>
+        <w:tc>
+          <w:tcPr>
+            <w:tcW w:w="2430" w:type="dxa"/>
+            <w:vMerge w:val="restart"/>
+            <w:shd w:val="clear" w:color="auto" w:fill="auto"/>
+          </w:tcPr>
+          <w:p>
+            <w:pPr>
+              <w:rPr>
+                <w:rFonts w:cstheme="minorHAnsi"/>
+              </w:rPr>
+            </w:pPr>
+            <w:r>
+              <w:rPr>
+                <w:rFonts w:cstheme="minorHAnsi"/>
+              </w:rPr>
+              <w:t>Množenje i deljenje</w:t>
             </w:r>
           </w:p>
         </w:tc>
@@ -5275,95 +5576,9 @@
                 <w:rFonts w:ascii="Calibri" w:hAnsi="Calibri" w:cs="Calibri"/>
                 <w:color w:val="000000"/>
               </w:rPr>
-              <w:t>Procenat</w:t>
-            </w:r>
-            <w:proofErr w:type="spellEnd"/>
-            <w:r>
-              <w:rPr>
-                <w:rFonts w:ascii="Calibri" w:hAnsi="Calibri" w:cs="Calibri"/>
-                <w:color w:val="000000"/>
-              </w:rPr>
-              <w:t xml:space="preserve">, </w:t>
-            </w:r>
-            <w:proofErr w:type="spellStart"/>
-            <w:r>
-              <w:rPr>
-                <w:rFonts w:ascii="Calibri" w:hAnsi="Calibri" w:cs="Calibri"/>
-                <w:color w:val="000000"/>
-              </w:rPr>
-              <w:t>aritmetička</w:t>
-            </w:r>
-            <w:proofErr w:type="spellEnd"/>
-            <w:r>
-              <w:rPr>
-                <w:rFonts w:ascii="Calibri" w:hAnsi="Calibri" w:cs="Calibri"/>
-                <w:color w:val="000000"/>
-              </w:rPr>
-              <w:t xml:space="preserve"> </w:t>
-            </w:r>
-            <w:proofErr w:type="spellStart"/>
-            <w:r>
-              <w:rPr>
-                <w:rFonts w:ascii="Calibri" w:hAnsi="Calibri" w:cs="Calibri"/>
-                <w:color w:val="000000"/>
-              </w:rPr>
-              <w:t>sredina</w:t>
-            </w:r>
-            <w:proofErr w:type="spellEnd"/>
-            <w:r>
-              <w:rPr>
-                <w:rFonts w:ascii="Calibri" w:hAnsi="Calibri" w:cs="Calibri"/>
-                <w:color w:val="000000"/>
-              </w:rPr>
-              <w:t xml:space="preserve">, </w:t>
-            </w:r>
-            <w:proofErr w:type="spellStart"/>
-            <w:r>
-              <w:rPr>
-                <w:rFonts w:ascii="Calibri" w:hAnsi="Calibri" w:cs="Calibri"/>
-                <w:color w:val="000000"/>
-              </w:rPr>
-              <w:t>razmera</w:t>
-            </w:r>
-            <w:proofErr w:type="spellEnd"/>
-            <w:r>
-              <w:rPr>
-                <w:rFonts w:ascii="Calibri" w:hAnsi="Calibri" w:cs="Calibri"/>
-                <w:color w:val="000000"/>
-              </w:rPr>
-              <w:t xml:space="preserve">, </w:t>
-            </w:r>
-          </w:p>
-          <w:p>
-            <w:pPr>
-              <w:rPr>
-                <w:rFonts w:ascii="Calibri" w:hAnsi="Calibri" w:cs="Calibri"/>
-                <w:color w:val="000000"/>
-              </w:rPr>
-            </w:pPr>
-            <w:r>
-              <w:rPr>
-                <w:rFonts w:ascii="Calibri" w:hAnsi="Calibri" w:cs="Calibri"/>
-                <w:color w:val="000000"/>
-              </w:rPr>
-              <w:t>p&lt;(</w:t>
-            </w:r>
-            <w:proofErr w:type="spellStart"/>
-            <w:r>
-              <w:rPr>
-                <w:rFonts w:ascii="Calibri" w:hAnsi="Calibri" w:cs="Calibri"/>
-                <w:color w:val="000000"/>
-              </w:rPr>
-              <w:t>p+q</w:t>
-            </w:r>
-            <w:proofErr w:type="spellEnd"/>
-            <w:r>
-              <w:rPr>
-                <w:rFonts w:ascii="Calibri" w:hAnsi="Calibri" w:cs="Calibri"/>
-                <w:color w:val="000000"/>
-              </w:rPr>
-              <w:t>)/2&lt;q</w:t>
-            </w:r>
+              <w:t>Razlomaka</w:t>
+            </w:r>
+            <w:proofErr w:type="spellEnd"/>
           </w:p>
         </w:tc>
         <w:tc>
@@ -5387,7 +5602,8 @@
         <w:tc>
           <w:tcPr>
             <w:tcW w:w="828" w:type="dxa"/>
-            <w:shd w:val="pct5" w:color="auto" w:fill="auto"/>
+            <w:vMerge/>
+            <w:shd w:val="clear" w:color="auto" w:fill="auto"/>
           </w:tcPr>
           <w:p>
             <w:pPr>
@@ -5400,7 +5616,8 @@
         <w:tc>
           <w:tcPr>
             <w:tcW w:w="1530" w:type="dxa"/>
-            <w:shd w:val="pct5" w:color="auto" w:fill="auto"/>
+            <w:vMerge/>
+            <w:shd w:val="clear" w:color="auto" w:fill="auto"/>
             <w:vAlign w:val="center"/>
           </w:tcPr>
           <w:p>
@@ -5417,7 +5634,8 @@
         <w:tc>
           <w:tcPr>
             <w:tcW w:w="2430" w:type="dxa"/>
-            <w:shd w:val="pct5" w:color="auto" w:fill="auto"/>
+            <w:vMerge/>
+            <w:shd w:val="clear" w:color="auto" w:fill="auto"/>
           </w:tcPr>
           <w:p>
             <w:pPr>
@@ -5442,6 +5660,326 @@
                 <w:color w:val="000000"/>
               </w:rPr>
             </w:pPr>
+            <w:proofErr w:type="spellStart"/>
+            <w:r>
+              <w:rPr>
+                <w:rFonts w:ascii="Calibri" w:hAnsi="Calibri" w:cs="Calibri"/>
+                <w:color w:val="000000"/>
+              </w:rPr>
+              <w:t>Decimalnih</w:t>
+            </w:r>
+            <w:proofErr w:type="spellEnd"/>
+            <w:r>
+              <w:rPr>
+                <w:rFonts w:ascii="Calibri" w:hAnsi="Calibri" w:cs="Calibri"/>
+                <w:color w:val="000000"/>
+              </w:rPr>
+              <w:t xml:space="preserve"> </w:t>
+            </w:r>
+            <w:proofErr w:type="spellStart"/>
+            <w:r>
+              <w:rPr>
+                <w:rFonts w:ascii="Calibri" w:hAnsi="Calibri" w:cs="Calibri"/>
+                <w:color w:val="000000"/>
+              </w:rPr>
+              <w:t>brojeva</w:t>
+            </w:r>
+            <w:proofErr w:type="spellEnd"/>
+          </w:p>
+        </w:tc>
+        <w:tc>
+          <w:tcPr>
+            <w:tcW w:w="2088" w:type="dxa"/>
+            <w:tcBorders>
+              <w:bottom w:val="single" w:sz="4" w:space="0" w:color="auto"/>
+            </w:tcBorders>
+            <w:shd w:val="clear" w:color="auto" w:fill="auto"/>
+          </w:tcPr>
+          <w:p>
+            <w:pPr>
+              <w:rPr>
+                <w:rFonts w:cstheme="minorHAnsi"/>
+              </w:rPr>
+            </w:pPr>
+          </w:p>
+        </w:tc>
+      </w:tr>
+      <w:tr>
+        <w:tc>
+          <w:tcPr>
+            <w:tcW w:w="828" w:type="dxa"/>
+            <w:vMerge/>
+            <w:shd w:val="clear" w:color="auto" w:fill="auto"/>
+          </w:tcPr>
+          <w:p>
+            <w:pPr>
+              <w:rPr>
+                <w:rFonts w:cstheme="minorHAnsi"/>
+              </w:rPr>
+            </w:pPr>
+          </w:p>
+        </w:tc>
+        <w:tc>
+          <w:tcPr>
+            <w:tcW w:w="1530" w:type="dxa"/>
+            <w:vMerge/>
+            <w:shd w:val="clear" w:color="auto" w:fill="auto"/>
+            <w:vAlign w:val="center"/>
+          </w:tcPr>
+          <w:p>
+            <w:pPr>
+              <w:jc w:val="center"/>
+              <w:rPr>
+                <w:rFonts w:cstheme="minorHAnsi"/>
+                <w:sz w:val="24"/>
+                <w:szCs w:val="24"/>
+              </w:rPr>
+            </w:pPr>
+          </w:p>
+        </w:tc>
+        <w:tc>
+          <w:tcPr>
+            <w:tcW w:w="2430" w:type="dxa"/>
+            <w:shd w:val="clear" w:color="auto" w:fill="auto"/>
+          </w:tcPr>
+          <w:p>
+            <w:pPr>
+              <w:rPr>
+                <w:rFonts w:cstheme="minorHAnsi"/>
+              </w:rPr>
+            </w:pPr>
+            <w:proofErr w:type="spellStart"/>
+            <w:r>
+              <w:rPr>
+                <w:rFonts w:cstheme="minorHAnsi"/>
+              </w:rPr>
+              <w:t>Primene</w:t>
+            </w:r>
+            <w:proofErr w:type="spellEnd"/>
+            <w:r>
+              <w:rPr>
+                <w:rFonts w:cstheme="minorHAnsi"/>
+              </w:rPr>
+              <w:t xml:space="preserve"> </w:t>
+            </w:r>
+            <w:proofErr w:type="spellStart"/>
+            <w:r>
+              <w:rPr>
+                <w:rFonts w:cstheme="minorHAnsi"/>
+              </w:rPr>
+              <w:t>razlomaka</w:t>
+            </w:r>
+            <w:proofErr w:type="spellEnd"/>
+            <w:r>
+              <w:rPr>
+                <w:rFonts w:cstheme="minorHAnsi"/>
+              </w:rPr>
+              <w:t xml:space="preserve">   </w:t>
+            </w:r>
+            <w:r>
+              <w:rPr>
+                <w:rFonts w:cstheme="minorHAnsi"/>
+                <w:color w:val="FF0000"/>
+              </w:rPr>
+              <w:t>(3</w:t>
+            </w:r>
+            <w:r>
+              <w:rPr>
+                <w:rFonts w:cstheme="minorHAnsi"/>
+                <w:color w:val="FF0000"/>
+              </w:rPr>
+              <w:t>)</w:t>
+            </w:r>
+          </w:p>
+        </w:tc>
+        <w:tc>
+          <w:tcPr>
+            <w:tcW w:w="2700" w:type="dxa"/>
+            <w:tcBorders>
+              <w:bottom w:val="single" w:sz="4" w:space="0" w:color="auto"/>
+            </w:tcBorders>
+            <w:shd w:val="pct5" w:color="auto" w:fill="auto"/>
+          </w:tcPr>
+          <w:p>
+            <w:pPr>
+              <w:rPr>
+                <w:rFonts w:ascii="Calibri" w:hAnsi="Calibri" w:cs="Calibri"/>
+                <w:color w:val="000000"/>
+              </w:rPr>
+            </w:pPr>
+            <w:proofErr w:type="spellStart"/>
+            <w:r>
+              <w:rPr>
+                <w:rFonts w:ascii="Calibri" w:hAnsi="Calibri" w:cs="Calibri"/>
+                <w:color w:val="000000"/>
+              </w:rPr>
+              <w:t>Procenat</w:t>
+            </w:r>
+            <w:proofErr w:type="spellEnd"/>
+            <w:r>
+              <w:rPr>
+                <w:rFonts w:ascii="Calibri" w:hAnsi="Calibri" w:cs="Calibri"/>
+                <w:color w:val="000000"/>
+              </w:rPr>
+              <w:t xml:space="preserve">, </w:t>
+            </w:r>
+            <w:proofErr w:type="spellStart"/>
+            <w:r>
+              <w:rPr>
+                <w:rFonts w:ascii="Calibri" w:hAnsi="Calibri" w:cs="Calibri"/>
+                <w:color w:val="000000"/>
+              </w:rPr>
+              <w:t>aritmetička</w:t>
+            </w:r>
+            <w:proofErr w:type="spellEnd"/>
+            <w:r>
+              <w:rPr>
+                <w:rFonts w:ascii="Calibri" w:hAnsi="Calibri" w:cs="Calibri"/>
+                <w:color w:val="000000"/>
+              </w:rPr>
+              <w:t xml:space="preserve"> </w:t>
+            </w:r>
+            <w:proofErr w:type="spellStart"/>
+            <w:r>
+              <w:rPr>
+                <w:rFonts w:ascii="Calibri" w:hAnsi="Calibri" w:cs="Calibri"/>
+                <w:color w:val="000000"/>
+              </w:rPr>
+              <w:t>sredina</w:t>
+            </w:r>
+            <w:proofErr w:type="spellEnd"/>
+            <w:r>
+              <w:rPr>
+                <w:rFonts w:ascii="Calibri" w:hAnsi="Calibri" w:cs="Calibri"/>
+                <w:color w:val="000000"/>
+              </w:rPr>
+              <w:t xml:space="preserve">, </w:t>
+            </w:r>
+            <w:proofErr w:type="spellStart"/>
+            <w:r>
+              <w:rPr>
+                <w:rFonts w:ascii="Calibri" w:hAnsi="Calibri" w:cs="Calibri"/>
+                <w:color w:val="000000"/>
+              </w:rPr>
+              <w:t>razmera</w:t>
+            </w:r>
+            <w:proofErr w:type="spellEnd"/>
+            <w:r>
+              <w:rPr>
+                <w:rFonts w:ascii="Calibri" w:hAnsi="Calibri" w:cs="Calibri"/>
+                <w:color w:val="000000"/>
+              </w:rPr>
+              <w:t xml:space="preserve">, </w:t>
+            </w:r>
+          </w:p>
+          <w:p>
+            <w:pPr>
+              <w:rPr>
+                <w:rFonts w:ascii="Calibri" w:hAnsi="Calibri" w:cs="Calibri"/>
+                <w:color w:val="000000"/>
+              </w:rPr>
+            </w:pPr>
+            <w:r>
+              <w:rPr>
+                <w:rFonts w:ascii="Calibri" w:hAnsi="Calibri" w:cs="Calibri"/>
+                <w:color w:val="000000"/>
+              </w:rPr>
+              <w:t>p&lt;(</w:t>
+            </w:r>
+            <w:proofErr w:type="spellStart"/>
+            <w:r>
+              <w:rPr>
+                <w:rFonts w:ascii="Calibri" w:hAnsi="Calibri" w:cs="Calibri"/>
+                <w:color w:val="000000"/>
+              </w:rPr>
+              <w:t>p+q</w:t>
+            </w:r>
+            <w:proofErr w:type="spellEnd"/>
+            <w:r>
+              <w:rPr>
+                <w:rFonts w:ascii="Calibri" w:hAnsi="Calibri" w:cs="Calibri"/>
+                <w:color w:val="000000"/>
+              </w:rPr>
+              <w:t>)/2&lt;q</w:t>
+            </w:r>
+          </w:p>
+        </w:tc>
+        <w:tc>
+          <w:tcPr>
+            <w:tcW w:w="2088" w:type="dxa"/>
+            <w:tcBorders>
+              <w:bottom w:val="single" w:sz="4" w:space="0" w:color="auto"/>
+            </w:tcBorders>
+            <w:shd w:val="clear" w:color="auto" w:fill="auto"/>
+          </w:tcPr>
+          <w:p>
+            <w:pPr>
+              <w:rPr>
+                <w:rFonts w:cstheme="minorHAnsi"/>
+              </w:rPr>
+            </w:pPr>
+          </w:p>
+        </w:tc>
+      </w:tr>
+      <w:tr>
+        <w:tc>
+          <w:tcPr>
+            <w:tcW w:w="828" w:type="dxa"/>
+            <w:shd w:val="pct5" w:color="auto" w:fill="auto"/>
+          </w:tcPr>
+          <w:p>
+            <w:pPr>
+              <w:rPr>
+                <w:rFonts w:cstheme="minorHAnsi"/>
+              </w:rPr>
+            </w:pPr>
+          </w:p>
+        </w:tc>
+        <w:tc>
+          <w:tcPr>
+            <w:tcW w:w="1530" w:type="dxa"/>
+            <w:shd w:val="pct5" w:color="auto" w:fill="auto"/>
+            <w:vAlign w:val="center"/>
+          </w:tcPr>
+          <w:p>
+            <w:pPr>
+              <w:jc w:val="center"/>
+              <w:rPr>
+                <w:rFonts w:cstheme="minorHAnsi"/>
+                <w:sz w:val="24"/>
+                <w:szCs w:val="24"/>
+              </w:rPr>
+            </w:pPr>
+          </w:p>
+        </w:tc>
+        <w:tc>
+          <w:tcPr>
+            <w:tcW w:w="2430" w:type="dxa"/>
+            <w:shd w:val="pct5" w:color="auto" w:fill="auto"/>
+          </w:tcPr>
+          <w:p>
+            <w:pPr>
+              <w:rPr>
+                <w:rFonts w:cstheme="minorHAnsi"/>
+              </w:rPr>
+            </w:pPr>
+          </w:p>
+        </w:tc>
+        <w:tc>
+          <w:tcPr>
+            <w:tcW w:w="2700" w:type="dxa"/>
+            <w:tcBorders>
+              <w:bottom w:val="single" w:sz="4" w:space="0" w:color="auto"/>
+            </w:tcBorders>
+            <w:shd w:val="pct5" w:color="auto" w:fill="auto"/>
+          </w:tcPr>
+          <w:p>
+            <w:pPr>
+              <w:rPr>
+                <w:rFonts w:ascii="Calibri" w:hAnsi="Calibri" w:cs="Calibri"/>
+                <w:color w:val="000000"/>
+              </w:rPr>
+            </w:pPr>
           </w:p>
         </w:tc>
         <w:tc>
@@ -5482,6 +6020,7 @@
               <w:rPr>
                 <w:rFonts w:cstheme="minorHAnsi"/>
               </w:rPr>
+              <w:lastRenderedPageBreak/>
               <w:t>ALGEBRA</w:t>
             </w:r>
           </w:p>
@@ -11360,6 +11899,7 @@
                 <w:rFonts w:ascii="Calibri" w:hAnsi="Calibri" w:cs="Calibri"/>
                 <w:color w:val="000000"/>
               </w:rPr>
+              <w:lastRenderedPageBreak/>
               <w:t>i</w:t>
             </w:r>
             <w:proofErr w:type="spellEnd"/>
@@ -11592,14 +12132,7 @@
               <w:rPr>
                 <w:rFonts w:cstheme="minorHAnsi"/>
               </w:rPr>
-              <w:t xml:space="preserve"> </w:t>
-            </w:r>
-            <w:r>
-              <w:rPr>
-                <w:rFonts w:cstheme="minorHAnsi"/>
-              </w:rPr>
-              <w:lastRenderedPageBreak/>
-              <w:t xml:space="preserve">60, 120, 30, 45, 75, 135 </w:t>
+              <w:t xml:space="preserve"> 60, 120, 30, 45, 75, 135 </w:t>
             </w:r>
             <w:r>
               <w:rPr>
@@ -17814,6 +18347,7 @@
                 <w:sz w:val="24"/>
                 <w:szCs w:val="24"/>
               </w:rPr>
+              <w:lastRenderedPageBreak/>
               <w:t>na</w:t>
             </w:r>
             <w:proofErr w:type="spellEnd"/>
@@ -17882,6 +18416,7 @@
                 <w:rFonts w:eastAsia="Times New Roman" w:cstheme="minorHAnsi"/>
                 <w:color w:val="333333"/>
               </w:rPr>
+              <w:lastRenderedPageBreak/>
               <w:t>Kvadrat</w:t>
             </w:r>
             <w:proofErr w:type="spellEnd"/>
@@ -18130,7 +18665,6 @@
                 <w:rFonts w:eastAsia="Times New Roman" w:cstheme="minorHAnsi"/>
                 <w:color w:val="333333"/>
               </w:rPr>
-              <w:lastRenderedPageBreak/>
               <w:t>činioce</w:t>
             </w:r>
             <w:proofErr w:type="spellEnd"/>
@@ -24181,7 +24715,6 @@
                 <w:sz w:val="24"/>
                 <w:szCs w:val="24"/>
               </w:rPr>
-              <w:lastRenderedPageBreak/>
               <w:t>(2</w:t>
             </w:r>
             <w:r>
@@ -24212,7 +24745,6 @@
               <w:rPr>
                 <w:rFonts w:cstheme="minorHAnsi"/>
               </w:rPr>
-              <w:lastRenderedPageBreak/>
               <w:t>Pojam</w:t>
             </w:r>
             <w:proofErr w:type="spellEnd"/>

</xml_diff>

<commit_message>
Added new questions and lists
</commit_message>
<xml_diff>
--- a/lists/sajt_2.docx
+++ b/lists/sajt_2.docx
@@ -5781,88 +5781,61 @@
                 <w:sz w:val="24"/>
                 <w:szCs w:val="24"/>
               </w:rPr>
+              <w:t>(2)</w:t>
+            </w:r>
+          </w:p>
+        </w:tc>
+        <w:tc>
+          <w:tcPr>
+            <w:tcW w:w="2430" w:type="dxa"/>
+            <w:shd w:val="clear" w:color="auto" w:fill="auto"/>
+          </w:tcPr>
+          <w:p>
+            <w:pPr>
+              <w:rPr>
+                <w:rFonts w:cstheme="minorHAnsi"/>
+                <w:color w:val="FF0000"/>
+                <w:sz w:val="24"/>
+                <w:szCs w:val="24"/>
+              </w:rPr>
+            </w:pPr>
+            <w:proofErr w:type="spellStart"/>
+            <w:r>
+              <w:rPr>
+                <w:rFonts w:cstheme="minorHAnsi"/>
+                <w:sz w:val="24"/>
+                <w:szCs w:val="24"/>
+              </w:rPr>
+              <w:t>Primena</w:t>
+            </w:r>
+            <w:proofErr w:type="spellEnd"/>
+            <w:r>
+              <w:rPr>
+                <w:rFonts w:cstheme="minorHAnsi"/>
+                <w:sz w:val="24"/>
+                <w:szCs w:val="24"/>
+              </w:rPr>
               <w:t xml:space="preserve"> </w:t>
             </w:r>
-          </w:p>
-          <w:p>
-            <w:pPr>
-              <w:jc w:val="center"/>
+            <w:proofErr w:type="spellStart"/>
+            <w:r>
+              <w:rPr>
+                <w:rFonts w:cstheme="minorHAnsi"/>
+                <w:sz w:val="24"/>
+                <w:szCs w:val="24"/>
+              </w:rPr>
+              <w:t>razlomaka</w:t>
+            </w:r>
+            <w:proofErr w:type="spellEnd"/>
+            <w:r>
               <w:rPr>
                 <w:rFonts w:cstheme="minorHAnsi"/>
                 <w:color w:val="FF0000"/>
                 <w:sz w:val="24"/>
                 <w:szCs w:val="24"/>
               </w:rPr>
-            </w:pPr>
-            <w:r>
-              <w:rPr>
-                <w:rFonts w:cstheme="minorHAnsi"/>
-                <w:color w:val="FF0000"/>
-                <w:sz w:val="24"/>
-                <w:szCs w:val="24"/>
-              </w:rPr>
-              <w:t>(2)</w:t>
-            </w:r>
-          </w:p>
-        </w:tc>
-        <w:tc>
-          <w:tcPr>
-            <w:tcW w:w="2430" w:type="dxa"/>
-            <w:shd w:val="clear" w:color="auto" w:fill="auto"/>
-          </w:tcPr>
-          <w:p>
-            <w:pPr>
-              <w:rPr>
-                <w:rFonts w:cstheme="minorHAnsi"/>
-                <w:color w:val="FF0000"/>
-                <w:sz w:val="24"/>
-                <w:szCs w:val="24"/>
-              </w:rPr>
-            </w:pPr>
-            <w:proofErr w:type="spellStart"/>
-            <w:r>
-              <w:rPr>
-                <w:rFonts w:cstheme="minorHAnsi"/>
-                <w:sz w:val="24"/>
-                <w:szCs w:val="24"/>
-              </w:rPr>
-              <w:t>Primena</w:t>
-            </w:r>
-            <w:proofErr w:type="spellEnd"/>
-            <w:r>
-              <w:rPr>
-                <w:rFonts w:cstheme="minorHAnsi"/>
-                <w:sz w:val="24"/>
-                <w:szCs w:val="24"/>
-              </w:rPr>
               <w:t xml:space="preserve"> </w:t>
             </w:r>
-            <w:proofErr w:type="spellStart"/>
-            <w:r>
-              <w:rPr>
-                <w:rFonts w:cstheme="minorHAnsi"/>
-                <w:sz w:val="24"/>
-                <w:szCs w:val="24"/>
-              </w:rPr>
-              <w:t>razlomaka</w:t>
-            </w:r>
-            <w:proofErr w:type="spellEnd"/>
-            <w:r>
-              <w:rPr>
-                <w:rFonts w:cstheme="minorHAnsi"/>
-                <w:color w:val="FF0000"/>
-                <w:sz w:val="24"/>
-                <w:szCs w:val="24"/>
-              </w:rPr>
-              <w:t xml:space="preserve"> </w:t>
-            </w:r>
-          </w:p>
-          <w:p>
-            <w:pPr>
-              <w:rPr>
-                <w:rFonts w:cstheme="minorHAnsi"/>
-              </w:rPr>
-            </w:pPr>
           </w:p>
         </w:tc>
         <w:tc>
@@ -5930,6 +5903,18 @@
                 <w:rFonts w:cstheme="minorHAnsi"/>
               </w:rPr>
               <w:t xml:space="preserve">7, </w:t>
+            </w:r>
+            <w:r>
+              <w:rPr>
+                <w:rFonts w:cstheme="minorHAnsi"/>
+              </w:rPr>
+              <w:t>8</w:t>
+            </w:r>
+            <w:r>
+              <w:rPr>
+                <w:rFonts w:cstheme="minorHAnsi"/>
+              </w:rPr>
+              <w:t>, 9</w:t>
             </w:r>
           </w:p>
         </w:tc>
@@ -6000,7 +5985,6 @@
                 <w:sz w:val="24"/>
                 <w:szCs w:val="24"/>
               </w:rPr>
-              <w:lastRenderedPageBreak/>
               <w:t>(2)</w:t>
             </w:r>
           </w:p>
@@ -6023,7 +6007,6 @@
                 <w:sz w:val="24"/>
                 <w:szCs w:val="24"/>
               </w:rPr>
-              <w:lastRenderedPageBreak/>
               <w:t>Primena</w:t>
             </w:r>
             <w:proofErr w:type="spellEnd"/>
@@ -6077,6 +6060,48 @@
                 <w:rFonts w:cstheme="minorHAnsi"/>
               </w:rPr>
             </w:pPr>
+            <w:r>
+              <w:rPr>
+                <w:rFonts w:cstheme="minorHAnsi"/>
+              </w:rPr>
+              <w:t xml:space="preserve">10, </w:t>
+            </w:r>
+            <w:r>
+              <w:rPr>
+                <w:rFonts w:cstheme="minorHAnsi"/>
+              </w:rPr>
+              <w:t xml:space="preserve">11, </w:t>
+            </w:r>
+            <w:r>
+              <w:rPr>
+                <w:rFonts w:cstheme="minorHAnsi"/>
+              </w:rPr>
+              <w:t xml:space="preserve">12, </w:t>
+            </w:r>
+            <w:r>
+              <w:rPr>
+                <w:rFonts w:cstheme="minorHAnsi"/>
+              </w:rPr>
+              <w:t xml:space="preserve">13, </w:t>
+            </w:r>
+            <w:r>
+              <w:rPr>
+                <w:rFonts w:cstheme="minorHAnsi"/>
+              </w:rPr>
+              <w:t xml:space="preserve"> 14, </w:t>
+            </w:r>
+            <w:r>
+              <w:rPr>
+                <w:rFonts w:cstheme="minorHAnsi"/>
+              </w:rPr>
+              <w:t xml:space="preserve"> 15</w:t>
+            </w:r>
+            <w:r>
+              <w:rPr>
+                <w:rFonts w:cstheme="minorHAnsi"/>
+              </w:rPr>
+              <w:t>, 16</w:t>
+            </w:r>
           </w:p>
         </w:tc>
       </w:tr>
@@ -8001,6 +8026,18 @@
                 <w:rFonts w:cstheme="minorHAnsi"/>
               </w:rPr>
               <w:t>, 36</w:t>
+            </w:r>
+            <w:r>
+              <w:rPr>
+                <w:rFonts w:cstheme="minorHAnsi"/>
+              </w:rPr>
+              <w:t xml:space="preserve">, </w:t>
+            </w:r>
+            <w:r>
+              <w:rPr>
+                <w:rFonts w:cstheme="minorHAnsi"/>
+              </w:rPr>
+              <w:t>37</w:t>
             </w:r>
           </w:p>
         </w:tc>
@@ -12052,7 +12089,6 @@
                 <w:sz w:val="24"/>
                 <w:szCs w:val="24"/>
               </w:rPr>
-              <w:lastRenderedPageBreak/>
               <w:t>(1,2</w:t>
             </w:r>
             <w:r>
@@ -12084,7 +12120,6 @@
                 <w:rFonts w:ascii="Calibri" w:hAnsi="Calibri" w:cs="Calibri"/>
                 <w:color w:val="000000"/>
               </w:rPr>
-              <w:lastRenderedPageBreak/>
               <w:t>Pojam</w:t>
             </w:r>
             <w:proofErr w:type="spellEnd"/>
@@ -12133,7 +12168,6 @@
                 <w:rFonts w:ascii="Calibri" w:hAnsi="Calibri" w:cs="Calibri"/>
                 <w:color w:val="000000"/>
               </w:rPr>
-              <w:lastRenderedPageBreak/>
               <w:t>trougla</w:t>
             </w:r>
             <w:proofErr w:type="spellEnd"/>
@@ -12351,6 +12385,7 @@
               <w:rPr>
                 <w:rFonts w:cstheme="minorHAnsi"/>
               </w:rPr>
+              <w:lastRenderedPageBreak/>
               <w:t>uglovima</w:t>
             </w:r>
             <w:proofErr w:type="spellEnd"/>
@@ -24854,7 +24889,6 @@
                 <w:sz w:val="24"/>
                 <w:szCs w:val="24"/>
               </w:rPr>
-              <w:lastRenderedPageBreak/>
               <w:t>(2</w:t>
             </w:r>
             <w:r>
@@ -24884,7 +24918,6 @@
               <w:rPr>
                 <w:rFonts w:cstheme="minorHAnsi"/>
               </w:rPr>
-              <w:lastRenderedPageBreak/>
               <w:t>P</w:t>
             </w:r>
             <w:r>
@@ -28213,7 +28246,7 @@
 </file>
 
 <file path=customXml/itemProps1.xml><?xml version="1.0" encoding="utf-8"?>
-<ds:datastoreItem xmlns:ds="http://schemas.openxmlformats.org/officeDocument/2006/customXml" ds:itemID="{14302C16-8C7C-46B0-A3EA-102CA6249476}">
+<ds:datastoreItem xmlns:ds="http://schemas.openxmlformats.org/officeDocument/2006/customXml" ds:itemID="{24E457C6-782E-4B34-B567-53966F364DCE}">
   <ds:schemaRefs>
     <ds:schemaRef ds:uri="http://schemas.openxmlformats.org/officeDocument/2006/bibliography"/>
   </ds:schemaRefs>

</xml_diff>

<commit_message>
Updated questions and lists, and added small fix to xls-json converter
</commit_message>
<xml_diff>
--- a/lists/sajt_2.docx
+++ b/lists/sajt_2.docx
@@ -10592,13 +10592,7 @@
               <w:rPr>
                 <w:rFonts w:cstheme="minorHAnsi"/>
               </w:rPr>
-              <w:t>1, 2, 3</w:t>
-            </w:r>
-            <w:r>
-              <w:rPr>
-                <w:rFonts w:cstheme="minorHAnsi"/>
-              </w:rPr>
-              <w:t>, 41</w:t>
+              <w:t>41</w:t>
             </w:r>
             <w:r>
               <w:rPr>
@@ -10610,13 +10604,13 @@
               <w:rPr>
                 <w:rFonts w:cstheme="minorHAnsi"/>
               </w:rPr>
-              <w:t xml:space="preserve"> 43</w:t>
-            </w:r>
-            <w:r>
-              <w:rPr>
-                <w:rFonts w:cstheme="minorHAnsi"/>
-              </w:rPr>
-              <w:t>, 44</w:t>
+              <w:t xml:space="preserve"> </w:t>
+            </w:r>
+            <w:r>
+              <w:rPr>
+                <w:rFonts w:cstheme="minorHAnsi"/>
+              </w:rPr>
+              <w:t>44</w:t>
             </w:r>
           </w:p>
         </w:tc>
@@ -10874,6 +10868,12 @@
                 <w:rFonts w:cstheme="minorHAnsi"/>
               </w:rPr>
             </w:pPr>
+            <w:r>
+              <w:rPr>
+                <w:rFonts w:cstheme="minorHAnsi"/>
+              </w:rPr>
+              <w:t>Direktna I obrnuta</w:t>
+            </w:r>
           </w:p>
         </w:tc>
         <w:tc>
@@ -10887,19 +10887,6 @@
                 <w:rFonts w:cstheme="minorHAnsi"/>
               </w:rPr>
             </w:pPr>
-            <w:r>
-              <w:rPr>
-                <w:rFonts w:cstheme="minorHAnsi"/>
-              </w:rPr>
-              <w:t>16,</w:t>
-            </w:r>
-            <w:r>
-              <w:rPr>
-                <w:rFonts w:cstheme="minorHAnsi"/>
-                <w:color w:val="FF0000"/>
-              </w:rPr>
-              <w:t xml:space="preserve"> </w:t>
-            </w:r>
             <w:r>
               <w:rPr>
                 <w:rFonts w:cstheme="minorHAnsi"/>
@@ -11541,6 +11528,7 @@
         </w:tc>
       </w:tr>
     </w:tbl>
+    <w:p/>
     <w:p/>
     <w:p/>
     <w:p>
@@ -12855,227 +12843,8 @@
               <w:rPr>
                 <w:rFonts w:cstheme="minorHAnsi"/>
               </w:rPr>
-              <w:t xml:space="preserve">, </w:t>
-            </w:r>
-            <w:r>
-              <w:rPr>
-                <w:rFonts w:cstheme="minorHAnsi"/>
-              </w:rPr>
-              <w:t>8</w:t>
-            </w:r>
-            <w:r>
-              <w:rPr>
-                <w:rFonts w:cstheme="minorHAnsi"/>
-              </w:rPr>
-              <w:t>1</w:t>
-            </w:r>
-            <w:r>
-              <w:rPr>
-                <w:rFonts w:cstheme="minorHAnsi"/>
-              </w:rPr>
-              <w:t>/n</w:t>
-            </w:r>
-          </w:p>
-        </w:tc>
-      </w:tr>
-      <w:tr>
-        <w:tc>
-          <w:tcPr>
-            <w:tcW w:w="828" w:type="dxa"/>
-            <w:vMerge/>
-            <w:shd w:val="clear" w:color="auto" w:fill="auto"/>
-          </w:tcPr>
-          <w:p>
-            <w:pPr>
-              <w:rPr>
-                <w:rFonts w:cstheme="minorHAnsi"/>
-              </w:rPr>
-            </w:pPr>
-          </w:p>
-        </w:tc>
-        <w:tc>
-          <w:tcPr>
-            <w:tcW w:w="1620" w:type="dxa"/>
-            <w:vMerge w:val="restart"/>
-            <w:vAlign w:val="center"/>
-          </w:tcPr>
-          <w:p>
-            <w:pPr>
-              <w:jc w:val="center"/>
-              <w:rPr>
-                <w:rFonts w:eastAsia="Times New Roman" w:cstheme="minorHAnsi"/>
-                <w:color w:val="333333"/>
-                <w:sz w:val="24"/>
-                <w:szCs w:val="24"/>
-              </w:rPr>
-            </w:pPr>
-            <w:r>
-              <w:rPr>
-                <w:rFonts w:eastAsia="Times New Roman" w:cstheme="minorHAnsi"/>
-                <w:color w:val="333333"/>
-                <w:sz w:val="24"/>
-                <w:szCs w:val="24"/>
-              </w:rPr>
-              <w:t>Produžena proporcija</w:t>
-            </w:r>
-          </w:p>
-          <w:p>
-            <w:pPr>
-              <w:jc w:val="center"/>
-              <w:rPr>
-                <w:rFonts w:cstheme="minorHAnsi"/>
-                <w:color w:val="000000"/>
-                <w:sz w:val="24"/>
-                <w:szCs w:val="24"/>
-              </w:rPr>
-            </w:pPr>
-            <w:r>
-              <w:rPr>
-                <w:rFonts w:eastAsia="Times New Roman" w:cstheme="minorHAnsi"/>
-                <w:color w:val="FF0000"/>
-              </w:rPr>
-              <w:t>(</w:t>
-            </w:r>
-            <w:r>
-              <w:rPr>
-                <w:rFonts w:eastAsia="Times New Roman" w:cstheme="minorHAnsi"/>
-                <w:color w:val="FF0000"/>
-              </w:rPr>
-              <w:t>1</w:t>
-            </w:r>
-            <w:r>
-              <w:rPr>
-                <w:rFonts w:eastAsia="Times New Roman" w:cstheme="minorHAnsi"/>
-                <w:color w:val="FF0000"/>
-              </w:rPr>
-              <w:t>)</w:t>
-            </w:r>
-          </w:p>
-        </w:tc>
-        <w:tc>
-          <w:tcPr>
-            <w:tcW w:w="1980" w:type="dxa"/>
-            <w:shd w:val="clear" w:color="auto" w:fill="auto"/>
-          </w:tcPr>
-          <w:p>
-            <w:pPr>
-              <w:rPr>
-                <w:rFonts w:ascii="Calibri" w:hAnsi="Calibri" w:cs="Calibri"/>
-                <w:color w:val="000000"/>
-              </w:rPr>
-            </w:pPr>
-            <w:r>
-              <w:rPr>
-                <w:rFonts w:cstheme="minorHAnsi"/>
-              </w:rPr>
-              <w:t>Funkcija direktne proporcionalnosti</w:t>
-            </w:r>
-          </w:p>
-        </w:tc>
-        <w:tc>
-          <w:tcPr>
-            <w:tcW w:w="2880" w:type="dxa"/>
-            <w:shd w:val="pct5" w:color="auto" w:fill="auto"/>
-          </w:tcPr>
-          <w:p>
-            <w:pPr>
-              <w:rPr>
-                <w:rFonts w:ascii="Calibri" w:hAnsi="Calibri" w:cs="Calibri"/>
-                <w:color w:val="000000"/>
-              </w:rPr>
-            </w:pPr>
-          </w:p>
-        </w:tc>
-        <w:tc>
-          <w:tcPr>
-            <w:tcW w:w="2250" w:type="dxa"/>
-            <w:shd w:val="clear" w:color="auto" w:fill="auto"/>
-          </w:tcPr>
-          <w:p>
-            <w:pPr>
-              <w:rPr>
-                <w:rFonts w:cstheme="minorHAnsi"/>
-              </w:rPr>
-            </w:pPr>
-          </w:p>
-        </w:tc>
-      </w:tr>
-      <w:tr>
-        <w:tc>
-          <w:tcPr>
-            <w:tcW w:w="828" w:type="dxa"/>
-            <w:vMerge/>
-            <w:shd w:val="clear" w:color="auto" w:fill="auto"/>
-          </w:tcPr>
-          <w:p>
-            <w:pPr>
-              <w:rPr>
-                <w:rFonts w:cstheme="minorHAnsi"/>
-              </w:rPr>
-            </w:pPr>
-          </w:p>
-        </w:tc>
-        <w:tc>
-          <w:tcPr>
-            <w:tcW w:w="1620" w:type="dxa"/>
-            <w:vMerge/>
-          </w:tcPr>
-          <w:p>
-            <w:pPr>
-              <w:rPr>
-                <w:rFonts w:cstheme="minorHAnsi"/>
-                <w:color w:val="000000"/>
-              </w:rPr>
-            </w:pPr>
-          </w:p>
-        </w:tc>
-        <w:tc>
-          <w:tcPr>
-            <w:tcW w:w="1980" w:type="dxa"/>
-            <w:shd w:val="clear" w:color="auto" w:fill="auto"/>
-          </w:tcPr>
-          <w:p>
-            <w:pPr>
-              <w:rPr>
-                <w:rFonts w:ascii="Calibri" w:hAnsi="Calibri" w:cs="Calibri"/>
-                <w:color w:val="000000"/>
-              </w:rPr>
-            </w:pPr>
-            <w:r>
-              <w:rPr>
-                <w:rFonts w:cstheme="minorHAnsi"/>
-              </w:rPr>
-              <w:t>Tekstualni zadatak</w:t>
-            </w:r>
-          </w:p>
-        </w:tc>
-        <w:tc>
-          <w:tcPr>
-            <w:tcW w:w="2880" w:type="dxa"/>
-            <w:tcBorders>
-              <w:bottom w:val="single" w:sz="4" w:space="0" w:color="auto"/>
-            </w:tcBorders>
-            <w:shd w:val="pct5" w:color="auto" w:fill="auto"/>
-          </w:tcPr>
-          <w:p>
-            <w:pPr>
-              <w:rPr>
-                <w:rFonts w:cstheme="minorHAnsi"/>
-              </w:rPr>
-            </w:pPr>
-          </w:p>
-        </w:tc>
-        <w:tc>
-          <w:tcPr>
-            <w:tcW w:w="2250" w:type="dxa"/>
-            <w:shd w:val="clear" w:color="auto" w:fill="auto"/>
-          </w:tcPr>
-          <w:p>
-            <w:pPr>
-              <w:rPr>
-                <w:rFonts w:cstheme="minorHAnsi"/>
-              </w:rPr>
-            </w:pPr>
+              <w:t>, 81/n</w:t>
+            </w:r>
           </w:p>
         </w:tc>
       </w:tr>
@@ -13338,29 +13107,30 @@
           <w:p>
             <w:pPr>
               <w:rPr>
+                <w:rFonts w:cstheme="minorHAnsi"/>
+              </w:rPr>
+            </w:pPr>
+            <w:r>
+              <w:rPr>
                 <w:rFonts w:eastAsia="Times New Roman" w:cstheme="minorHAnsi"/>
                 <w:color w:val="333333"/>
               </w:rPr>
-            </w:pPr>
+              <w:t>Izlo</w:t>
+            </w:r>
             <w:r>
               <w:rPr>
                 <w:rFonts w:eastAsia="Times New Roman" w:cstheme="minorHAnsi"/>
                 <w:color w:val="333333"/>
-              </w:rPr>
-              <w:t>Računske operacije</w:t>
-            </w:r>
-          </w:p>
-          <w:p>
-            <w:pPr>
-              <w:rPr>
-                <w:rFonts w:cstheme="minorHAnsi"/>
-              </w:rPr>
-            </w:pPr>
-            <w:r>
-              <w:rPr>
-                <w:rFonts w:cstheme="minorHAnsi"/>
-              </w:rPr>
-              <w:t>sa stepenima</w:t>
+                <w:lang w:val="sr-Latn-RS"/>
+              </w:rPr>
+              <w:t>žilac</w:t>
+            </w:r>
+            <w:r>
+              <w:rPr>
+                <w:rFonts w:eastAsia="Times New Roman" w:cstheme="minorHAnsi"/>
+                <w:color w:val="333333"/>
+              </w:rPr>
+              <w:t xml:space="preserve"> ceo broj</w:t>
             </w:r>
           </w:p>
         </w:tc>
@@ -13375,6 +13145,18 @@
                 <w:rFonts w:cstheme="minorHAnsi"/>
               </w:rPr>
             </w:pPr>
+            <w:r>
+              <w:rPr>
+                <w:rFonts w:cstheme="minorHAnsi"/>
+              </w:rPr>
+              <w:t xml:space="preserve">Prirodan broj za </w:t>
+            </w:r>
+            <w:r>
+              <w:rPr>
+                <w:rFonts w:cstheme="minorHAnsi"/>
+              </w:rPr>
+              <w:t>ma koju osnovu, ceo broj ako je osnova dekadna jedinica</w:t>
+            </w:r>
           </w:p>
         </w:tc>
         <w:tc>
@@ -13914,7 +13696,6 @@
                 <w:sz w:val="24"/>
                 <w:szCs w:val="24"/>
               </w:rPr>
-              <w:lastRenderedPageBreak/>
               <w:t>na činioce</w:t>
             </w:r>
           </w:p>
@@ -13961,7 +13742,6 @@
                 <w:rFonts w:eastAsia="Times New Roman" w:cstheme="minorHAnsi"/>
                 <w:color w:val="333333"/>
               </w:rPr>
-              <w:lastRenderedPageBreak/>
               <w:t>Kvadrat binoma</w:t>
             </w:r>
           </w:p>
@@ -14126,7 +13906,15 @@
                 <w:rFonts w:eastAsia="Times New Roman" w:cstheme="minorHAnsi"/>
                 <w:color w:val="333333"/>
               </w:rPr>
-              <w:t>Rastavljanje polinoma na činioce</w:t>
+              <w:t xml:space="preserve">Rastavljanje </w:t>
+            </w:r>
+            <w:r>
+              <w:rPr>
+                <w:rFonts w:eastAsia="Times New Roman" w:cstheme="minorHAnsi"/>
+                <w:color w:val="333333"/>
+              </w:rPr>
+              <w:lastRenderedPageBreak/>
+              <w:t>polinoma na činioce</w:t>
             </w:r>
           </w:p>
         </w:tc>
@@ -14430,92 +14218,6 @@
               </w:rPr>
               <w:t>Sqrt(2/3/5)</w:t>
             </w:r>
-          </w:p>
-        </w:tc>
-        <w:tc>
-          <w:tcPr>
-            <w:tcW w:w="2250" w:type="dxa"/>
-            <w:shd w:val="clear" w:color="auto" w:fill="auto"/>
-          </w:tcPr>
-          <w:p>
-            <w:pPr>
-              <w:rPr>
-                <w:rFonts w:cstheme="minorHAnsi"/>
-              </w:rPr>
-            </w:pPr>
-          </w:p>
-        </w:tc>
-      </w:tr>
-      <w:tr>
-        <w:tc>
-          <w:tcPr>
-            <w:tcW w:w="828" w:type="dxa"/>
-            <w:vMerge/>
-            <w:shd w:val="clear" w:color="auto" w:fill="auto"/>
-            <w:textDirection w:val="btLr"/>
-            <w:vAlign w:val="center"/>
-          </w:tcPr>
-          <w:p>
-            <w:pPr>
-              <w:ind w:left="113" w:right="113"/>
-              <w:jc w:val="center"/>
-              <w:rPr>
-                <w:rFonts w:cstheme="minorHAnsi"/>
-                <w:sz w:val="24"/>
-                <w:szCs w:val="24"/>
-              </w:rPr>
-            </w:pPr>
-          </w:p>
-        </w:tc>
-        <w:tc>
-          <w:tcPr>
-            <w:tcW w:w="1620" w:type="dxa"/>
-            <w:vMerge/>
-            <w:vAlign w:val="center"/>
-          </w:tcPr>
-          <w:p>
-            <w:pPr>
-              <w:jc w:val="center"/>
-              <w:rPr>
-                <w:rFonts w:cstheme="minorHAnsi"/>
-                <w:sz w:val="24"/>
-                <w:szCs w:val="24"/>
-              </w:rPr>
-            </w:pPr>
-          </w:p>
-        </w:tc>
-        <w:tc>
-          <w:tcPr>
-            <w:tcW w:w="1980" w:type="dxa"/>
-            <w:shd w:val="clear" w:color="auto" w:fill="auto"/>
-          </w:tcPr>
-          <w:p>
-            <w:pPr>
-              <w:rPr>
-                <w:rFonts w:ascii="Calibri" w:hAnsi="Calibri" w:cs="Calibri"/>
-                <w:color w:val="000000"/>
-              </w:rPr>
-            </w:pPr>
-            <w:r>
-              <w:rPr>
-                <w:rFonts w:ascii="Calibri" w:hAnsi="Calibri" w:cs="Calibri"/>
-                <w:color w:val="000000"/>
-              </w:rPr>
-              <w:t>Rastojanje u koordinatnom sistemu</w:t>
-            </w:r>
-          </w:p>
-        </w:tc>
-        <w:tc>
-          <w:tcPr>
-            <w:tcW w:w="2880" w:type="dxa"/>
-            <w:shd w:val="pct5" w:color="auto" w:fill="auto"/>
-          </w:tcPr>
-          <w:p>
-            <w:pPr>
-              <w:rPr>
-                <w:rFonts w:cstheme="minorHAnsi"/>
-              </w:rPr>
-            </w:pPr>
           </w:p>
         </w:tc>
         <w:tc>
@@ -15586,37 +15288,20 @@
                 <w:sz w:val="24"/>
                 <w:szCs w:val="24"/>
               </w:rPr>
-              <w:t xml:space="preserve">Srednja vrednost </w:t>
-            </w:r>
-          </w:p>
-          <w:p>
-            <w:pPr>
-              <w:jc w:val="center"/>
-              <w:rPr>
-                <w:rFonts w:cstheme="minorHAnsi"/>
-                <w:sz w:val="24"/>
-                <w:szCs w:val="24"/>
-              </w:rPr>
-            </w:pPr>
+              <w:t xml:space="preserve">Koordinatni sistem </w:t>
+            </w:r>
             <w:r>
               <w:rPr>
                 <w:rFonts w:eastAsia="Times New Roman" w:cstheme="minorHAnsi"/>
                 <w:color w:val="FF0000"/>
               </w:rPr>
-              <w:t>(</w:t>
+              <w:t>(1</w:t>
             </w:r>
             <w:r>
               <w:rPr>
                 <w:rFonts w:eastAsia="Times New Roman" w:cstheme="minorHAnsi"/>
                 <w:color w:val="FF0000"/>
               </w:rPr>
-              <w:t>3</w:t>
-            </w:r>
-            <w:r>
-              <w:rPr>
-                <w:rFonts w:eastAsia="Times New Roman" w:cstheme="minorHAnsi"/>
-                <w:color w:val="FF0000"/>
-              </w:rPr>
               <w:t>)</w:t>
             </w:r>
           </w:p>
@@ -15633,6 +15318,13 @@
                 <w:color w:val="000000"/>
               </w:rPr>
             </w:pPr>
+            <w:r>
+              <w:rPr>
+                <w:rFonts w:ascii="Calibri" w:hAnsi="Calibri" w:cs="Calibri"/>
+                <w:color w:val="000000"/>
+              </w:rPr>
+              <w:t>Rastojanje tačaka u koordinatnom sistemu</w:t>
+            </w:r>
           </w:p>
         </w:tc>
         <w:tc>
@@ -15653,6 +15345,19 @@
             <w:tcW w:w="2250" w:type="dxa"/>
             <w:shd w:val="clear" w:color="auto" w:fill="auto"/>
           </w:tcPr>
+          <w:p>
+            <w:pPr>
+              <w:rPr>
+                <w:rFonts w:cstheme="minorHAnsi"/>
+              </w:rPr>
+            </w:pPr>
+            <w:r>
+              <w:rPr>
+                <w:rFonts w:cstheme="minorHAnsi"/>
+              </w:rPr>
+              <w:t>62, 63</w:t>
+            </w:r>
+          </w:p>
           <w:p>
             <w:pPr>
               <w:rPr>
@@ -15665,7 +15370,7 @@
       <w:tr>
         <w:trPr>
           <w:cantSplit/>
-          <w:trHeight w:val="359"/>
+          <w:trHeight w:val="422"/>
         </w:trPr>
         <w:tc>
           <w:tcPr>
@@ -15673,12 +15378,16 @@
             <w:vMerge/>
             <w:shd w:val="clear" w:color="auto" w:fill="auto"/>
             <w:textDirection w:val="btLr"/>
+            <w:vAlign w:val="center"/>
           </w:tcPr>
           <w:p>
             <w:pPr>
               <w:ind w:left="113" w:right="113"/>
-              <w:rPr>
-                <w:rFonts w:cstheme="minorHAnsi"/>
+              <w:jc w:val="center"/>
+              <w:rPr>
+                <w:rFonts w:cstheme="minorHAnsi"/>
+                <w:sz w:val="24"/>
+                <w:szCs w:val="24"/>
               </w:rPr>
             </w:pPr>
           </w:p>
@@ -15687,11 +15396,15 @@
           <w:tcPr>
             <w:tcW w:w="1620" w:type="dxa"/>
             <w:vMerge/>
-          </w:tcPr>
-          <w:p>
-            <w:pPr>
-              <w:rPr>
-                <w:rFonts w:cstheme="minorHAnsi"/>
+            <w:vAlign w:val="center"/>
+          </w:tcPr>
+          <w:p>
+            <w:pPr>
+              <w:jc w:val="center"/>
+              <w:rPr>
+                <w:rFonts w:cstheme="minorHAnsi"/>
+                <w:sz w:val="24"/>
+                <w:szCs w:val="24"/>
               </w:rPr>
             </w:pPr>
           </w:p>
@@ -15708,6 +15421,13 @@
                 <w:color w:val="000000"/>
               </w:rPr>
             </w:pPr>
+            <w:r>
+              <w:rPr>
+                <w:rFonts w:ascii="Calibri" w:hAnsi="Calibri" w:cs="Calibri"/>
+                <w:color w:val="000000"/>
+              </w:rPr>
+              <w:t>Duž i mnogougao</w:t>
+            </w:r>
           </w:p>
         </w:tc>
         <w:tc>
@@ -15734,13 +15454,43 @@
                 <w:rFonts w:cstheme="minorHAnsi"/>
               </w:rPr>
             </w:pPr>
+            <w:r>
+              <w:rPr>
+                <w:rFonts w:cstheme="minorHAnsi"/>
+              </w:rPr>
+              <w:t>1, 2, 3, 43, 64,</w:t>
+            </w:r>
+            <w:r>
+              <w:rPr>
+                <w:rFonts w:cstheme="minorHAnsi"/>
+              </w:rPr>
+              <w:t xml:space="preserve"> 65</w:t>
+            </w:r>
+            <w:r>
+              <w:rPr>
+                <w:rFonts w:cstheme="minorHAnsi"/>
+              </w:rPr>
+              <w:t>,66</w:t>
+            </w:r>
+            <w:r>
+              <w:rPr>
+                <w:rFonts w:cstheme="minorHAnsi"/>
+              </w:rPr>
+              <w:t>, 67</w:t>
+            </w:r>
+            <w:r>
+              <w:rPr>
+                <w:rFonts w:cstheme="minorHAnsi"/>
+              </w:rPr>
+              <w:t>, 68</w:t>
+            </w:r>
           </w:p>
         </w:tc>
       </w:tr>
       <w:tr>
         <w:trPr>
           <w:cantSplit/>
-          <w:trHeight w:val="314"/>
+          <w:trHeight w:val="422"/>
         </w:trPr>
         <w:tc>
           <w:tcPr>
@@ -15748,12 +15498,16 @@
             <w:vMerge/>
             <w:shd w:val="clear" w:color="auto" w:fill="auto"/>
             <w:textDirection w:val="btLr"/>
+            <w:vAlign w:val="center"/>
           </w:tcPr>
           <w:p>
             <w:pPr>
               <w:ind w:left="113" w:right="113"/>
-              <w:rPr>
-                <w:rFonts w:cstheme="minorHAnsi"/>
+              <w:jc w:val="center"/>
+              <w:rPr>
+                <w:rFonts w:cstheme="minorHAnsi"/>
+                <w:sz w:val="24"/>
+                <w:szCs w:val="24"/>
               </w:rPr>
             </w:pPr>
           </w:p>
@@ -15768,18 +15522,20 @@
             <w:pPr>
               <w:jc w:val="center"/>
               <w:rPr>
-                <w:rFonts w:cstheme="minorHAnsi"/>
-                <w:sz w:val="24"/>
-                <w:szCs w:val="24"/>
-              </w:rPr>
-            </w:pPr>
-            <w:r>
-              <w:rPr>
-                <w:rFonts w:cstheme="minorHAnsi"/>
-                <w:sz w:val="24"/>
-                <w:szCs w:val="24"/>
-              </w:rPr>
-              <w:t>Medijana</w:t>
+                <w:rFonts w:eastAsia="Times New Roman" w:cstheme="minorHAnsi"/>
+                <w:color w:val="333333"/>
+                <w:sz w:val="24"/>
+                <w:szCs w:val="24"/>
+              </w:rPr>
+            </w:pPr>
+            <w:r>
+              <w:rPr>
+                <w:rFonts w:eastAsia="Times New Roman" w:cstheme="minorHAnsi"/>
+                <w:color w:val="333333"/>
+                <w:sz w:val="24"/>
+                <w:szCs w:val="24"/>
+              </w:rPr>
+              <w:t>Produžena proporcija</w:t>
             </w:r>
           </w:p>
           <w:p>
@@ -15796,7 +15552,7 @@
                 <w:rFonts w:eastAsia="Times New Roman" w:cstheme="minorHAnsi"/>
                 <w:color w:val="FF0000"/>
               </w:rPr>
-              <w:t>(3</w:t>
+              <w:t>(1</w:t>
             </w:r>
             <w:r>
               <w:rPr>
@@ -15819,6 +15575,12 @@
                 <w:color w:val="000000"/>
               </w:rPr>
             </w:pPr>
+            <w:r>
+              <w:rPr>
+                <w:rFonts w:cstheme="minorHAnsi"/>
+              </w:rPr>
+              <w:t>Funkcija direktne proporcionalnosti</w:t>
+            </w:r>
           </w:p>
         </w:tc>
         <w:tc>
@@ -15829,8 +15591,7 @@
           <w:p>
             <w:pPr>
               <w:rPr>
-                <w:rFonts w:ascii="Calibri" w:hAnsi="Calibri" w:cs="Calibri"/>
-                <w:color w:val="000000"/>
+                <w:rFonts w:cstheme="minorHAnsi"/>
               </w:rPr>
             </w:pPr>
           </w:p>
@@ -15843,17 +15604,46 @@
           <w:p>
             <w:pPr>
               <w:rPr>
-                <w:rFonts w:ascii="Calibri" w:hAnsi="Calibri" w:cs="Calibri"/>
-                <w:color w:val="000000"/>
-              </w:rPr>
-            </w:pPr>
+                <w:rFonts w:cstheme="minorHAnsi"/>
+              </w:rPr>
+            </w:pPr>
+            <w:r>
+              <w:rPr>
+                <w:rFonts w:cstheme="minorHAnsi"/>
+              </w:rPr>
+              <w:t xml:space="preserve">52, </w:t>
+            </w:r>
+            <w:r>
+              <w:rPr>
+                <w:rFonts w:cstheme="minorHAnsi"/>
+              </w:rPr>
+              <w:t>53,</w:t>
+            </w:r>
+            <w:r>
+              <w:rPr>
+                <w:rFonts w:cstheme="minorHAnsi"/>
+              </w:rPr>
+              <w:t xml:space="preserve"> 54</w:t>
+            </w:r>
+            <w:r>
+              <w:rPr>
+                <w:rFonts w:cstheme="minorHAnsi"/>
+              </w:rPr>
+              <w:t>, 55</w:t>
+            </w:r>
+            <w:r>
+              <w:rPr>
+                <w:rFonts w:cstheme="minorHAnsi"/>
+              </w:rPr>
+              <w:t>, 56</w:t>
+            </w:r>
           </w:p>
         </w:tc>
       </w:tr>
       <w:tr>
         <w:trPr>
           <w:cantSplit/>
-          <w:trHeight w:val="314"/>
+          <w:trHeight w:val="422"/>
         </w:trPr>
         <w:tc>
           <w:tcPr>
@@ -15861,12 +15651,16 @@
             <w:vMerge/>
             <w:shd w:val="clear" w:color="auto" w:fill="auto"/>
             <w:textDirection w:val="btLr"/>
+            <w:vAlign w:val="center"/>
           </w:tcPr>
           <w:p>
             <w:pPr>
               <w:ind w:left="113" w:right="113"/>
-              <w:rPr>
-                <w:rFonts w:cstheme="minorHAnsi"/>
+              <w:jc w:val="center"/>
+              <w:rPr>
+                <w:rFonts w:cstheme="minorHAnsi"/>
+                <w:sz w:val="24"/>
+                <w:szCs w:val="24"/>
               </w:rPr>
             </w:pPr>
           </w:p>
@@ -15875,11 +15669,16 @@
           <w:tcPr>
             <w:tcW w:w="1620" w:type="dxa"/>
             <w:vMerge/>
-          </w:tcPr>
-          <w:p>
-            <w:pPr>
-              <w:rPr>
-                <w:rFonts w:cstheme="minorHAnsi"/>
+            <w:vAlign w:val="center"/>
+          </w:tcPr>
+          <w:p>
+            <w:pPr>
+              <w:jc w:val="center"/>
+              <w:rPr>
+                <w:rFonts w:eastAsia="Times New Roman" w:cstheme="minorHAnsi"/>
+                <w:color w:val="333333"/>
+                <w:sz w:val="24"/>
+                <w:szCs w:val="24"/>
               </w:rPr>
             </w:pPr>
           </w:p>
@@ -15892,10 +15691,15 @@
           <w:p>
             <w:pPr>
               <w:rPr>
-                <w:rFonts w:ascii="Calibri" w:hAnsi="Calibri" w:cs="Calibri"/>
-                <w:color w:val="000000"/>
-              </w:rPr>
-            </w:pPr>
+                <w:rFonts w:cstheme="minorHAnsi"/>
+              </w:rPr>
+            </w:pPr>
+            <w:r>
+              <w:rPr>
+                <w:rFonts w:cstheme="minorHAnsi"/>
+              </w:rPr>
+              <w:t>Tekstualni zadatak</w:t>
+            </w:r>
           </w:p>
         </w:tc>
         <w:tc>
@@ -15906,8 +15710,7 @@
           <w:p>
             <w:pPr>
               <w:rPr>
-                <w:rFonts w:ascii="Calibri" w:hAnsi="Calibri" w:cs="Calibri"/>
-                <w:color w:val="000000"/>
+                <w:rFonts w:cstheme="minorHAnsi"/>
               </w:rPr>
             </w:pPr>
           </w:p>
@@ -15920,17 +15723,40 @@
           <w:p>
             <w:pPr>
               <w:rPr>
-                <w:rFonts w:ascii="Calibri" w:hAnsi="Calibri" w:cs="Calibri"/>
-                <w:color w:val="000000"/>
-              </w:rPr>
-            </w:pPr>
+                <w:rFonts w:cstheme="minorHAnsi"/>
+              </w:rPr>
+            </w:pPr>
+            <w:r>
+              <w:rPr>
+                <w:rFonts w:cstheme="minorHAnsi"/>
+              </w:rPr>
+              <w:t>16</w:t>
+            </w:r>
+            <w:r>
+              <w:rPr>
+                <w:rFonts w:cstheme="minorHAnsi"/>
+              </w:rPr>
+              <w:t>, 52</w:t>
+            </w:r>
+            <w:r>
+              <w:rPr>
+                <w:rFonts w:cstheme="minorHAnsi"/>
+              </w:rPr>
+              <w:t>, 54</w:t>
+            </w:r>
+            <w:r>
+              <w:rPr>
+                <w:rFonts w:cstheme="minorHAnsi"/>
+              </w:rPr>
+              <w:t>, 57</w:t>
+            </w:r>
           </w:p>
         </w:tc>
       </w:tr>
       <w:tr>
         <w:trPr>
           <w:cantSplit/>
-          <w:trHeight w:val="314"/>
+          <w:trHeight w:val="323"/>
         </w:trPr>
         <w:tc>
           <w:tcPr>
@@ -15938,12 +15764,16 @@
             <w:vMerge/>
             <w:shd w:val="clear" w:color="auto" w:fill="auto"/>
             <w:textDirection w:val="btLr"/>
+            <w:vAlign w:val="center"/>
           </w:tcPr>
           <w:p>
             <w:pPr>
               <w:ind w:left="113" w:right="113"/>
-              <w:rPr>
-                <w:rFonts w:cstheme="minorHAnsi"/>
+              <w:jc w:val="center"/>
+              <w:rPr>
+                <w:rFonts w:cstheme="minorHAnsi"/>
+                <w:sz w:val="24"/>
+                <w:szCs w:val="24"/>
               </w:rPr>
             </w:pPr>
           </w:p>
@@ -15951,14 +15781,39 @@
         <w:tc>
           <w:tcPr>
             <w:tcW w:w="1620" w:type="dxa"/>
-            <w:vMerge/>
-          </w:tcPr>
-          <w:p>
-            <w:pPr>
-              <w:rPr>
-                <w:rFonts w:cstheme="minorHAnsi"/>
-              </w:rPr>
-            </w:pPr>
+            <w:vAlign w:val="center"/>
+          </w:tcPr>
+          <w:p>
+            <w:pPr>
+              <w:jc w:val="center"/>
+              <w:rPr>
+                <w:rFonts w:cstheme="minorHAnsi"/>
+                <w:sz w:val="24"/>
+                <w:szCs w:val="24"/>
+              </w:rPr>
+            </w:pPr>
+            <w:r>
+              <w:rPr>
+                <w:rFonts w:eastAsia="Times New Roman" w:cstheme="minorHAnsi"/>
+                <w:sz w:val="24"/>
+                <w:szCs w:val="24"/>
+              </w:rPr>
+              <w:t>Uzorak</w:t>
+            </w:r>
+            <w:r>
+              <w:rPr>
+                <w:rFonts w:eastAsia="Times New Roman" w:cstheme="minorHAnsi"/>
+                <w:color w:val="FF0000"/>
+              </w:rPr>
+              <w:t xml:space="preserve"> (3</w:t>
+            </w:r>
+            <w:r>
+              <w:rPr>
+                <w:rFonts w:eastAsia="Times New Roman" w:cstheme="minorHAnsi"/>
+                <w:color w:val="FF0000"/>
+              </w:rPr>
+              <w:t>)</w:t>
+            </w:r>
           </w:p>
         </w:tc>
         <w:tc>
@@ -15968,10 +15823,47 @@
           </w:tcPr>
           <w:p>
             <w:pPr>
-              <w:rPr>
-                <w:rFonts w:cstheme="minorHAnsi"/>
-              </w:rPr>
-            </w:pPr>
+              <w:jc w:val="center"/>
+              <w:rPr>
+                <w:rFonts w:cstheme="minorHAnsi"/>
+              </w:rPr>
+            </w:pPr>
+            <w:r>
+              <w:rPr>
+                <w:rFonts w:cstheme="minorHAnsi"/>
+              </w:rPr>
+              <w:t>Srednja vrednost</w:t>
+            </w:r>
+            <w:r>
+              <w:rPr>
+                <w:rFonts w:cstheme="minorHAnsi"/>
+              </w:rPr>
+              <w:t xml:space="preserve">, </w:t>
+            </w:r>
+            <w:r>
+              <w:rPr>
+                <w:rFonts w:cstheme="minorHAnsi"/>
+              </w:rPr>
+              <w:t xml:space="preserve"> </w:t>
+            </w:r>
+            <w:r>
+              <w:rPr>
+                <w:rFonts w:cstheme="minorHAnsi"/>
+              </w:rPr>
+              <w:t>m</w:t>
+            </w:r>
+            <w:r>
+              <w:rPr>
+                <w:rFonts w:cstheme="minorHAnsi"/>
+              </w:rPr>
+              <w:t>edijana</w:t>
+            </w:r>
+            <w:r>
+              <w:rPr>
+                <w:rFonts w:cstheme="minorHAnsi"/>
+              </w:rPr>
+              <w:t>, mod</w:t>
+            </w:r>
           </w:p>
         </w:tc>
         <w:tc>
@@ -15982,8 +15874,7 @@
           <w:p>
             <w:pPr>
               <w:rPr>
-                <w:rFonts w:ascii="Calibri" w:hAnsi="Calibri" w:cs="Calibri"/>
-                <w:color w:val="000000"/>
+                <w:rFonts w:cstheme="minorHAnsi"/>
               </w:rPr>
             </w:pPr>
           </w:p>
@@ -15996,273 +15887,38 @@
           <w:p>
             <w:pPr>
               <w:rPr>
-                <w:rFonts w:ascii="Calibri" w:hAnsi="Calibri" w:cs="Calibri"/>
-                <w:color w:val="000000"/>
-              </w:rPr>
-            </w:pPr>
-          </w:p>
-        </w:tc>
-      </w:tr>
-      <w:tr>
-        <w:trPr>
-          <w:cantSplit/>
-          <w:trHeight w:val="314"/>
-        </w:trPr>
-        <w:tc>
-          <w:tcPr>
-            <w:tcW w:w="828" w:type="dxa"/>
-            <w:vMerge/>
-            <w:shd w:val="clear" w:color="auto" w:fill="auto"/>
-            <w:textDirection w:val="btLr"/>
-          </w:tcPr>
-          <w:p>
-            <w:pPr>
-              <w:ind w:left="113" w:right="113"/>
-              <w:rPr>
-                <w:rFonts w:cstheme="minorHAnsi"/>
-              </w:rPr>
-            </w:pPr>
-          </w:p>
-        </w:tc>
-        <w:tc>
-          <w:tcPr>
-            <w:tcW w:w="1620" w:type="dxa"/>
-            <w:vMerge w:val="restart"/>
-            <w:vAlign w:val="center"/>
-          </w:tcPr>
-          <w:p>
-            <w:pPr>
-              <w:jc w:val="center"/>
-              <w:rPr>
-                <w:rFonts w:cstheme="minorHAnsi"/>
-                <w:sz w:val="24"/>
-                <w:szCs w:val="24"/>
-              </w:rPr>
-            </w:pPr>
-            <w:r>
-              <w:rPr>
-                <w:rFonts w:cstheme="minorHAnsi"/>
-                <w:sz w:val="24"/>
-                <w:szCs w:val="24"/>
-              </w:rPr>
-              <w:t>Mod</w:t>
-            </w:r>
-          </w:p>
-          <w:p>
-            <w:pPr>
-              <w:jc w:val="center"/>
-              <w:rPr>
-                <w:rFonts w:cstheme="minorHAnsi"/>
-                <w:sz w:val="24"/>
-                <w:szCs w:val="24"/>
-              </w:rPr>
-            </w:pPr>
-            <w:r>
-              <w:rPr>
-                <w:rFonts w:eastAsia="Times New Roman" w:cstheme="minorHAnsi"/>
-                <w:color w:val="FF0000"/>
-              </w:rPr>
-              <w:t>(3</w:t>
-            </w:r>
-            <w:r>
-              <w:rPr>
-                <w:rFonts w:eastAsia="Times New Roman" w:cstheme="minorHAnsi"/>
-                <w:color w:val="FF0000"/>
-              </w:rPr>
-              <w:t>)</w:t>
-            </w:r>
-          </w:p>
-        </w:tc>
-        <w:tc>
-          <w:tcPr>
-            <w:tcW w:w="1980" w:type="dxa"/>
-            <w:shd w:val="clear" w:color="auto" w:fill="auto"/>
-          </w:tcPr>
-          <w:p>
-            <w:pPr>
-              <w:rPr>
-                <w:rFonts w:cstheme="minorHAnsi"/>
-              </w:rPr>
-            </w:pPr>
-          </w:p>
-        </w:tc>
-        <w:tc>
-          <w:tcPr>
-            <w:tcW w:w="2880" w:type="dxa"/>
-            <w:shd w:val="pct5" w:color="auto" w:fill="auto"/>
-          </w:tcPr>
-          <w:p>
-            <w:pPr>
-              <w:rPr>
-                <w:rFonts w:cstheme="minorHAnsi"/>
-              </w:rPr>
-            </w:pPr>
-          </w:p>
-        </w:tc>
-        <w:tc>
-          <w:tcPr>
-            <w:tcW w:w="2250" w:type="dxa"/>
-            <w:shd w:val="clear" w:color="auto" w:fill="auto"/>
-          </w:tcPr>
-          <w:p>
-            <w:pPr>
-              <w:rPr>
-                <w:rFonts w:cstheme="minorHAnsi"/>
-              </w:rPr>
-            </w:pPr>
-          </w:p>
-        </w:tc>
-      </w:tr>
-      <w:tr>
-        <w:trPr>
-          <w:cantSplit/>
-          <w:trHeight w:val="314"/>
-        </w:trPr>
-        <w:tc>
-          <w:tcPr>
-            <w:tcW w:w="828" w:type="dxa"/>
-            <w:vMerge/>
-            <w:shd w:val="clear" w:color="auto" w:fill="auto"/>
-            <w:textDirection w:val="btLr"/>
-          </w:tcPr>
-          <w:p>
-            <w:pPr>
-              <w:ind w:left="113" w:right="113"/>
-              <w:rPr>
-                <w:rFonts w:cstheme="minorHAnsi"/>
-              </w:rPr>
-            </w:pPr>
-          </w:p>
-        </w:tc>
-        <w:tc>
-          <w:tcPr>
-            <w:tcW w:w="1620" w:type="dxa"/>
-            <w:vMerge/>
-          </w:tcPr>
-          <w:p>
-            <w:pPr>
-              <w:rPr>
-                <w:rFonts w:cstheme="minorHAnsi"/>
-              </w:rPr>
-            </w:pPr>
-          </w:p>
-        </w:tc>
-        <w:tc>
-          <w:tcPr>
-            <w:tcW w:w="1980" w:type="dxa"/>
-            <w:shd w:val="clear" w:color="auto" w:fill="auto"/>
-          </w:tcPr>
-          <w:p>
-            <w:pPr>
-              <w:rPr>
-                <w:rFonts w:ascii="Calibri" w:hAnsi="Calibri" w:cs="Calibri"/>
-                <w:color w:val="000000"/>
-              </w:rPr>
-            </w:pPr>
-          </w:p>
-        </w:tc>
-        <w:tc>
-          <w:tcPr>
-            <w:tcW w:w="2880" w:type="dxa"/>
-            <w:shd w:val="pct5" w:color="auto" w:fill="auto"/>
-          </w:tcPr>
-          <w:p>
-            <w:pPr>
-              <w:rPr>
-                <w:rFonts w:cstheme="minorHAnsi"/>
-              </w:rPr>
-            </w:pPr>
-          </w:p>
-        </w:tc>
-        <w:tc>
-          <w:tcPr>
-            <w:tcW w:w="2250" w:type="dxa"/>
-            <w:shd w:val="clear" w:color="auto" w:fill="auto"/>
-          </w:tcPr>
-          <w:p>
-            <w:pPr>
-              <w:rPr>
-                <w:rFonts w:cstheme="minorHAnsi"/>
-              </w:rPr>
-            </w:pPr>
-          </w:p>
-        </w:tc>
-      </w:tr>
-      <w:tr>
-        <w:trPr>
-          <w:cantSplit/>
-          <w:trHeight w:val="314"/>
-        </w:trPr>
-        <w:tc>
-          <w:tcPr>
-            <w:tcW w:w="828" w:type="dxa"/>
-            <w:vMerge/>
-            <w:shd w:val="clear" w:color="auto" w:fill="auto"/>
-            <w:textDirection w:val="btLr"/>
-          </w:tcPr>
-          <w:p>
-            <w:pPr>
-              <w:ind w:left="113" w:right="113"/>
-              <w:rPr>
-                <w:rFonts w:cstheme="minorHAnsi"/>
-              </w:rPr>
-            </w:pPr>
-          </w:p>
-        </w:tc>
-        <w:tc>
-          <w:tcPr>
-            <w:tcW w:w="1620" w:type="dxa"/>
-            <w:vMerge/>
-          </w:tcPr>
-          <w:p>
-            <w:pPr>
-              <w:rPr>
-                <w:rFonts w:cstheme="minorHAnsi"/>
-              </w:rPr>
-            </w:pPr>
-          </w:p>
-        </w:tc>
-        <w:tc>
-          <w:tcPr>
-            <w:tcW w:w="1980" w:type="dxa"/>
-            <w:shd w:val="clear" w:color="auto" w:fill="auto"/>
-          </w:tcPr>
-          <w:p>
-            <w:pPr>
-              <w:rPr>
-                <w:rFonts w:cstheme="minorHAnsi"/>
-              </w:rPr>
-            </w:pPr>
-          </w:p>
-        </w:tc>
-        <w:tc>
-          <w:tcPr>
-            <w:tcW w:w="2880" w:type="dxa"/>
-            <w:shd w:val="pct5" w:color="auto" w:fill="auto"/>
-          </w:tcPr>
-          <w:p>
-            <w:pPr>
-              <w:rPr>
-                <w:rFonts w:cstheme="minorHAnsi"/>
-              </w:rPr>
-            </w:pPr>
-          </w:p>
-        </w:tc>
-        <w:tc>
-          <w:tcPr>
-            <w:tcW w:w="2250" w:type="dxa"/>
-            <w:shd w:val="clear" w:color="auto" w:fill="auto"/>
-          </w:tcPr>
-          <w:p>
-            <w:pPr>
-              <w:rPr>
-                <w:rFonts w:cstheme="minorHAnsi"/>
-              </w:rPr>
-            </w:pPr>
+                <w:rFonts w:cstheme="minorHAnsi"/>
+              </w:rPr>
+            </w:pPr>
+            <w:r>
+              <w:rPr>
+                <w:rFonts w:cstheme="minorHAnsi"/>
+              </w:rPr>
+              <w:t>58</w:t>
+            </w:r>
+            <w:r>
+              <w:rPr>
+                <w:rFonts w:cstheme="minorHAnsi"/>
+              </w:rPr>
+              <w:t>, 59</w:t>
+            </w:r>
+            <w:r>
+              <w:rPr>
+                <w:rFonts w:cstheme="minorHAnsi"/>
+              </w:rPr>
+              <w:t>, 60</w:t>
+            </w:r>
+            <w:r>
+              <w:rPr>
+                <w:rFonts w:cstheme="minorHAnsi"/>
+              </w:rPr>
+              <w:t>, 61</w:t>
+            </w:r>
           </w:p>
         </w:tc>
       </w:tr>
     </w:tbl>
+    <w:p/>
     <w:p/>
     <w:p/>
     <w:p/>
@@ -18969,6 +18625,7 @@
                 <w:sz w:val="24"/>
                 <w:szCs w:val="24"/>
               </w:rPr>
+              <w:lastRenderedPageBreak/>
               <w:t>(2</w:t>
             </w:r>
             <w:r>
@@ -18998,6 +18655,7 @@
               <w:rPr>
                 <w:rFonts w:cstheme="minorHAnsi"/>
               </w:rPr>
+              <w:lastRenderedPageBreak/>
               <w:t>Pojam, elementi, vrste</w:t>
             </w:r>
           </w:p>

</xml_diff>

<commit_message>
Converted lists from XLSX to XLS and added new questions
</commit_message>
<xml_diff>
--- a/lists/sajt_2.docx
+++ b/lists/sajt_2.docx
@@ -11435,8 +11435,8 @@
       <w:tblGrid>
         <w:gridCol w:w="828"/>
         <w:gridCol w:w="1620"/>
-        <w:gridCol w:w="1980"/>
-        <w:gridCol w:w="2880"/>
+        <w:gridCol w:w="2160"/>
+        <w:gridCol w:w="2700"/>
         <w:gridCol w:w="2250"/>
       </w:tblGrid>
       <w:tr>
@@ -11534,7 +11534,7 @@
         </w:tc>
         <w:tc>
           <w:tcPr>
-            <w:tcW w:w="1980" w:type="dxa"/>
+            <w:tcW w:w="2160" w:type="dxa"/>
             <w:shd w:val="clear" w:color="auto" w:fill="D9D9D9" w:themeFill="background1" w:themeFillShade="D9"/>
           </w:tcPr>
           <w:p>
@@ -11580,7 +11580,7 @@
         </w:tc>
         <w:tc>
           <w:tcPr>
-            <w:tcW w:w="2880" w:type="dxa"/>
+            <w:tcW w:w="2700" w:type="dxa"/>
             <w:shd w:val="clear" w:color="auto" w:fill="D9D9D9" w:themeFill="background1" w:themeFillShade="D9"/>
           </w:tcPr>
           <w:p>
@@ -11725,7 +11725,7 @@
         </w:tc>
         <w:tc>
           <w:tcPr>
-            <w:tcW w:w="1980" w:type="dxa"/>
+            <w:tcW w:w="2160" w:type="dxa"/>
             <w:shd w:val="clear" w:color="auto" w:fill="auto"/>
           </w:tcPr>
           <w:p>
@@ -11745,7 +11745,7 @@
         </w:tc>
         <w:tc>
           <w:tcPr>
-            <w:tcW w:w="2880" w:type="dxa"/>
+            <w:tcW w:w="2700" w:type="dxa"/>
             <w:shd w:val="pct5" w:color="auto" w:fill="auto"/>
           </w:tcPr>
           <w:p>
@@ -11864,7 +11864,7 @@
         </w:tc>
         <w:tc>
           <w:tcPr>
-            <w:tcW w:w="1980" w:type="dxa"/>
+            <w:tcW w:w="2160" w:type="dxa"/>
             <w:vMerge w:val="restart"/>
             <w:shd w:val="clear" w:color="auto" w:fill="auto"/>
           </w:tcPr>
@@ -11884,7 +11884,7 @@
         </w:tc>
         <w:tc>
           <w:tcPr>
-            <w:tcW w:w="2880" w:type="dxa"/>
+            <w:tcW w:w="2700" w:type="dxa"/>
             <w:shd w:val="pct5" w:color="auto" w:fill="auto"/>
           </w:tcPr>
           <w:p>
@@ -11963,21 +11963,21 @@
         </w:tc>
         <w:tc>
           <w:tcPr>
-            <w:tcW w:w="1980" w:type="dxa"/>
-            <w:vMerge/>
-            <w:shd w:val="clear" w:color="auto" w:fill="auto"/>
-          </w:tcPr>
-          <w:p>
-            <w:pPr>
-              <w:rPr>
-                <w:rFonts w:cstheme="minorHAnsi"/>
-              </w:rPr>
-            </w:pPr>
-          </w:p>
-        </w:tc>
-        <w:tc>
-          <w:tcPr>
-            <w:tcW w:w="2880" w:type="dxa"/>
+            <w:tcW w:w="2160" w:type="dxa"/>
+            <w:vMerge/>
+            <w:shd w:val="clear" w:color="auto" w:fill="auto"/>
+          </w:tcPr>
+          <w:p>
+            <w:pPr>
+              <w:rPr>
+                <w:rFonts w:cstheme="minorHAnsi"/>
+              </w:rPr>
+            </w:pPr>
+          </w:p>
+        </w:tc>
+        <w:tc>
+          <w:tcPr>
+            <w:tcW w:w="2700" w:type="dxa"/>
             <w:shd w:val="pct5" w:color="auto" w:fill="auto"/>
           </w:tcPr>
           <w:p>
@@ -12050,21 +12050,21 @@
         </w:tc>
         <w:tc>
           <w:tcPr>
-            <w:tcW w:w="1980" w:type="dxa"/>
-            <w:vMerge/>
-            <w:shd w:val="clear" w:color="auto" w:fill="auto"/>
-          </w:tcPr>
-          <w:p>
-            <w:pPr>
-              <w:rPr>
-                <w:rFonts w:cstheme="minorHAnsi"/>
-              </w:rPr>
-            </w:pPr>
-          </w:p>
-        </w:tc>
-        <w:tc>
-          <w:tcPr>
-            <w:tcW w:w="2880" w:type="dxa"/>
+            <w:tcW w:w="2160" w:type="dxa"/>
+            <w:vMerge/>
+            <w:shd w:val="clear" w:color="auto" w:fill="auto"/>
+          </w:tcPr>
+          <w:p>
+            <w:pPr>
+              <w:rPr>
+                <w:rFonts w:cstheme="minorHAnsi"/>
+              </w:rPr>
+            </w:pPr>
+          </w:p>
+        </w:tc>
+        <w:tc>
+          <w:tcPr>
+            <w:tcW w:w="2700" w:type="dxa"/>
             <w:shd w:val="pct5" w:color="auto" w:fill="auto"/>
           </w:tcPr>
           <w:p>
@@ -12174,7 +12174,7 @@
         </w:tc>
         <w:tc>
           <w:tcPr>
-            <w:tcW w:w="1980" w:type="dxa"/>
+            <w:tcW w:w="2160" w:type="dxa"/>
             <w:shd w:val="clear" w:color="auto" w:fill="auto"/>
           </w:tcPr>
           <w:p>
@@ -12193,7 +12193,7 @@
         </w:tc>
         <w:tc>
           <w:tcPr>
-            <w:tcW w:w="2880" w:type="dxa"/>
+            <w:tcW w:w="2700" w:type="dxa"/>
             <w:shd w:val="pct5" w:color="auto" w:fill="auto"/>
           </w:tcPr>
           <w:p>
@@ -12278,7 +12278,7 @@
         </w:tc>
         <w:tc>
           <w:tcPr>
-            <w:tcW w:w="1980" w:type="dxa"/>
+            <w:tcW w:w="2160" w:type="dxa"/>
             <w:shd w:val="clear" w:color="auto" w:fill="auto"/>
           </w:tcPr>
           <w:p>
@@ -12297,7 +12297,7 @@
         </w:tc>
         <w:tc>
           <w:tcPr>
-            <w:tcW w:w="2880" w:type="dxa"/>
+            <w:tcW w:w="2700" w:type="dxa"/>
             <w:shd w:val="pct5" w:color="auto" w:fill="auto"/>
           </w:tcPr>
           <w:p>
@@ -12420,7 +12420,7 @@
         </w:tc>
         <w:tc>
           <w:tcPr>
-            <w:tcW w:w="1980" w:type="dxa"/>
+            <w:tcW w:w="2160" w:type="dxa"/>
             <w:shd w:val="clear" w:color="auto" w:fill="auto"/>
           </w:tcPr>
           <w:p>
@@ -12439,7 +12439,7 @@
         </w:tc>
         <w:tc>
           <w:tcPr>
-            <w:tcW w:w="2880" w:type="dxa"/>
+            <w:tcW w:w="2700" w:type="dxa"/>
             <w:shd w:val="pct5" w:color="auto" w:fill="auto"/>
           </w:tcPr>
           <w:p>
@@ -12502,7 +12502,7 @@
         </w:tc>
         <w:tc>
           <w:tcPr>
-            <w:tcW w:w="1980" w:type="dxa"/>
+            <w:tcW w:w="2160" w:type="dxa"/>
             <w:shd w:val="clear" w:color="auto" w:fill="auto"/>
           </w:tcPr>
           <w:p>
@@ -12528,7 +12528,7 @@
         </w:tc>
         <w:tc>
           <w:tcPr>
-            <w:tcW w:w="2880" w:type="dxa"/>
+            <w:tcW w:w="2700" w:type="dxa"/>
             <w:shd w:val="pct5" w:color="auto" w:fill="auto"/>
           </w:tcPr>
           <w:p>
@@ -12595,7 +12595,7 @@
         </w:tc>
         <w:tc>
           <w:tcPr>
-            <w:tcW w:w="1980" w:type="dxa"/>
+            <w:tcW w:w="2160" w:type="dxa"/>
             <w:shd w:val="clear" w:color="auto" w:fill="auto"/>
           </w:tcPr>
           <w:p>
@@ -12614,7 +12614,7 @@
         </w:tc>
         <w:tc>
           <w:tcPr>
-            <w:tcW w:w="2880" w:type="dxa"/>
+            <w:tcW w:w="2700" w:type="dxa"/>
             <w:shd w:val="pct5" w:color="auto" w:fill="auto"/>
           </w:tcPr>
           <w:p>
@@ -12706,7 +12706,7 @@
         </w:tc>
         <w:tc>
           <w:tcPr>
-            <w:tcW w:w="1980" w:type="dxa"/>
+            <w:tcW w:w="2160" w:type="dxa"/>
             <w:tcBorders>
               <w:bottom w:val="single" w:sz="4" w:space="0" w:color="auto"/>
             </w:tcBorders>
@@ -12722,7 +12722,7 @@
         </w:tc>
         <w:tc>
           <w:tcPr>
-            <w:tcW w:w="2880" w:type="dxa"/>
+            <w:tcW w:w="2700" w:type="dxa"/>
             <w:tcBorders>
               <w:bottom w:val="single" w:sz="4" w:space="0" w:color="auto"/>
             </w:tcBorders>
@@ -12830,7 +12830,7 @@
         </w:tc>
         <w:tc>
           <w:tcPr>
-            <w:tcW w:w="1980" w:type="dxa"/>
+            <w:tcW w:w="2160" w:type="dxa"/>
             <w:shd w:val="clear" w:color="auto" w:fill="auto"/>
           </w:tcPr>
           <w:p>
@@ -12849,7 +12849,7 @@
         </w:tc>
         <w:tc>
           <w:tcPr>
-            <w:tcW w:w="2880" w:type="dxa"/>
+            <w:tcW w:w="2700" w:type="dxa"/>
             <w:shd w:val="pct5" w:color="auto" w:fill="auto"/>
           </w:tcPr>
           <w:p>
@@ -12948,7 +12948,7 @@
         </w:tc>
         <w:tc>
           <w:tcPr>
-            <w:tcW w:w="1980" w:type="dxa"/>
+            <w:tcW w:w="2160" w:type="dxa"/>
             <w:shd w:val="clear" w:color="auto" w:fill="auto"/>
           </w:tcPr>
           <w:p>
@@ -12968,7 +12968,7 @@
         </w:tc>
         <w:tc>
           <w:tcPr>
-            <w:tcW w:w="2880" w:type="dxa"/>
+            <w:tcW w:w="2700" w:type="dxa"/>
             <w:shd w:val="pct5" w:color="auto" w:fill="auto"/>
           </w:tcPr>
           <w:p>
@@ -13055,6 +13055,24 @@
                 <w:rFonts w:cstheme="minorHAnsi"/>
               </w:rPr>
               <w:t>, 96</w:t>
+            </w:r>
+            <w:r>
+              <w:rPr>
+                <w:rFonts w:cstheme="minorHAnsi"/>
+              </w:rPr>
+              <w:t>, 97</w:t>
+            </w:r>
+            <w:r>
+              <w:rPr>
+                <w:rFonts w:cstheme="minorHAnsi"/>
+              </w:rPr>
+              <w:t>,</w:t>
+            </w:r>
+            <w:r>
+              <w:rPr>
+                <w:rFonts w:cstheme="minorHAnsi"/>
+              </w:rPr>
+              <w:t xml:space="preserve"> 105</w:t>
             </w:r>
           </w:p>
         </w:tc>
@@ -13090,7 +13108,7 @@
         </w:tc>
         <w:tc>
           <w:tcPr>
-            <w:tcW w:w="1980" w:type="dxa"/>
+            <w:tcW w:w="2160" w:type="dxa"/>
             <w:shd w:val="clear" w:color="auto" w:fill="auto"/>
           </w:tcPr>
           <w:p>
@@ -13111,7 +13129,7 @@
         </w:tc>
         <w:tc>
           <w:tcPr>
-            <w:tcW w:w="2880" w:type="dxa"/>
+            <w:tcW w:w="2700" w:type="dxa"/>
             <w:shd w:val="pct5" w:color="auto" w:fill="auto"/>
           </w:tcPr>
           <w:p>
@@ -13133,6 +13151,48 @@
                 <w:rFonts w:cstheme="minorHAnsi"/>
               </w:rPr>
             </w:pPr>
+            <w:r>
+              <w:rPr>
+                <w:rFonts w:cstheme="minorHAnsi"/>
+              </w:rPr>
+              <w:t>98</w:t>
+            </w:r>
+            <w:r>
+              <w:rPr>
+                <w:rFonts w:cstheme="minorHAnsi"/>
+              </w:rPr>
+              <w:t>, 99</w:t>
+            </w:r>
+            <w:r>
+              <w:rPr>
+                <w:rFonts w:cstheme="minorHAnsi"/>
+              </w:rPr>
+              <w:t>, 100</w:t>
+            </w:r>
+            <w:r>
+              <w:rPr>
+                <w:rFonts w:cstheme="minorHAnsi"/>
+              </w:rPr>
+              <w:t>, 101</w:t>
+            </w:r>
+            <w:r>
+              <w:rPr>
+                <w:rFonts w:cstheme="minorHAnsi"/>
+              </w:rPr>
+              <w:t>, 102</w:t>
+            </w:r>
+            <w:r>
+              <w:rPr>
+                <w:rFonts w:cstheme="minorHAnsi"/>
+              </w:rPr>
+              <w:t>, 103</w:t>
+            </w:r>
+            <w:r>
+              <w:rPr>
+                <w:rFonts w:cstheme="minorHAnsi"/>
+              </w:rPr>
+              <w:t>, 104</w:t>
+            </w:r>
           </w:p>
         </w:tc>
       </w:tr>
@@ -13174,7 +13234,15 @@
                 <w:sz w:val="24"/>
                 <w:szCs w:val="24"/>
               </w:rPr>
-              <w:t>Celi algebarski izrazi</w:t>
+              <w:t>A</w:t>
+            </w:r>
+            <w:r>
+              <w:rPr>
+                <w:rFonts w:cstheme="minorHAnsi"/>
+                <w:sz w:val="24"/>
+                <w:szCs w:val="24"/>
+              </w:rPr>
+              <w:t>lgebarski izrazi</w:t>
             </w:r>
             <w:r>
               <w:rPr>
@@ -13213,7 +13281,7 @@
         </w:tc>
         <w:tc>
           <w:tcPr>
-            <w:tcW w:w="1980" w:type="dxa"/>
+            <w:tcW w:w="2160" w:type="dxa"/>
             <w:shd w:val="clear" w:color="auto" w:fill="auto"/>
           </w:tcPr>
           <w:p>
@@ -13228,13 +13296,13 @@
                 <w:rFonts w:eastAsia="Times New Roman" w:cstheme="minorHAnsi"/>
                 <w:color w:val="333333"/>
               </w:rPr>
-              <w:t>Pojam polinoma, sređeni oblik</w:t>
-            </w:r>
-          </w:p>
-        </w:tc>
-        <w:tc>
-          <w:tcPr>
-            <w:tcW w:w="2880" w:type="dxa"/>
+              <w:t>Pojam</w:t>
+            </w:r>
+          </w:p>
+        </w:tc>
+        <w:tc>
+          <w:tcPr>
+            <w:tcW w:w="2700" w:type="dxa"/>
             <w:shd w:val="pct5" w:color="auto" w:fill="auto"/>
           </w:tcPr>
           <w:p>
@@ -13256,12 +13324,137 @@
                 <w:rFonts w:cstheme="minorHAnsi"/>
               </w:rPr>
             </w:pPr>
+            <w:r>
+              <w:rPr>
+                <w:rFonts w:cstheme="minorHAnsi"/>
+              </w:rPr>
+              <w:t>106</w:t>
+            </w:r>
+            <w:r>
+              <w:rPr>
+                <w:rFonts w:cstheme="minorHAnsi"/>
+              </w:rPr>
+              <w:t>, 107</w:t>
+            </w:r>
+          </w:p>
+        </w:tc>
+      </w:tr>
+      <w:tr>
+        <w:tc>
+          <w:tcPr>
+            <w:tcW w:w="828" w:type="dxa"/>
+            <w:vMerge/>
+            <w:shd w:val="clear" w:color="auto" w:fill="auto"/>
+          </w:tcPr>
+          <w:p>
+            <w:pPr>
+              <w:rPr>
+                <w:rFonts w:cstheme="minorHAnsi"/>
+              </w:rPr>
+            </w:pPr>
+          </w:p>
+        </w:tc>
+        <w:tc>
+          <w:tcPr>
+            <w:tcW w:w="1620" w:type="dxa"/>
+            <w:vMerge/>
+            <w:shd w:val="clear" w:color="auto" w:fill="auto"/>
+            <w:vAlign w:val="center"/>
+          </w:tcPr>
+          <w:p>
+            <w:pPr>
+              <w:jc w:val="center"/>
+              <w:rPr>
+                <w:rFonts w:cstheme="minorHAnsi"/>
+                <w:sz w:val="24"/>
+                <w:szCs w:val="24"/>
+              </w:rPr>
+            </w:pPr>
+          </w:p>
+        </w:tc>
+        <w:tc>
+          <w:tcPr>
+            <w:tcW w:w="2160" w:type="dxa"/>
+            <w:shd w:val="clear" w:color="auto" w:fill="auto"/>
+          </w:tcPr>
+          <w:p>
+            <w:pPr>
+              <w:rPr>
+                <w:rFonts w:eastAsia="Times New Roman" w:cstheme="minorHAnsi"/>
+                <w:color w:val="333333"/>
+              </w:rPr>
+            </w:pPr>
+            <w:r>
+              <w:rPr>
+                <w:rFonts w:eastAsia="Times New Roman" w:cstheme="minorHAnsi"/>
+                <w:color w:val="333333"/>
+              </w:rPr>
+              <w:t>Polinom</w:t>
+            </w:r>
+            <w:r>
+              <w:rPr>
+                <w:rFonts w:eastAsia="Times New Roman" w:cstheme="minorHAnsi"/>
+                <w:color w:val="333333"/>
+              </w:rPr>
+              <w:t>i</w:t>
+            </w:r>
+          </w:p>
+        </w:tc>
+        <w:tc>
+          <w:tcPr>
+            <w:tcW w:w="2700" w:type="dxa"/>
+            <w:shd w:val="pct5" w:color="auto" w:fill="auto"/>
+          </w:tcPr>
+          <w:p>
+            <w:pPr>
+              <w:rPr>
+                <w:rFonts w:cstheme="minorHAnsi"/>
+              </w:rPr>
+            </w:pPr>
+            <w:r>
+              <w:rPr>
+                <w:rFonts w:eastAsia="Times New Roman" w:cstheme="minorHAnsi"/>
+                <w:color w:val="333333"/>
+              </w:rPr>
+              <w:t xml:space="preserve"> sređeni oblik</w:t>
+            </w:r>
+          </w:p>
+        </w:tc>
+        <w:tc>
+          <w:tcPr>
+            <w:tcW w:w="2250" w:type="dxa"/>
+            <w:shd w:val="clear" w:color="auto" w:fill="auto"/>
+          </w:tcPr>
+          <w:p>
+            <w:pPr>
+              <w:rPr>
+                <w:rFonts w:cstheme="minorHAnsi"/>
+              </w:rPr>
+            </w:pPr>
+            <w:r>
+              <w:rPr>
+                <w:rFonts w:cstheme="minorHAnsi"/>
+              </w:rPr>
+              <w:t>108</w:t>
+            </w:r>
+            <w:r>
+              <w:rPr>
+                <w:rFonts w:cstheme="minorHAnsi"/>
+              </w:rPr>
+              <w:t xml:space="preserve">, </w:t>
+            </w:r>
+            <w:r>
+              <w:rPr>
+                <w:rFonts w:cstheme="minorHAnsi"/>
+              </w:rPr>
+              <w:t>109</w:t>
+            </w:r>
           </w:p>
         </w:tc>
       </w:tr>
       <w:tr>
         <w:trPr>
-          <w:trHeight w:val="3536"/>
+          <w:trHeight w:val="647"/>
         </w:trPr>
         <w:tc>
           <w:tcPr>
@@ -13297,7 +13490,7 @@
         </w:tc>
         <w:tc>
           <w:tcPr>
-            <w:tcW w:w="1980" w:type="dxa"/>
+            <w:tcW w:w="2160" w:type="dxa"/>
             <w:shd w:val="clear" w:color="auto" w:fill="auto"/>
           </w:tcPr>
           <w:p>
@@ -13312,13 +13505,55 @@
                 <w:rFonts w:eastAsia="Times New Roman" w:cstheme="minorHAnsi"/>
                 <w:color w:val="333333"/>
               </w:rPr>
-              <w:t xml:space="preserve">Sabiranje </w:t>
-            </w:r>
-          </w:p>
-        </w:tc>
-        <w:tc>
-          <w:tcPr>
-            <w:tcW w:w="2880" w:type="dxa"/>
+              <w:t>Sabiranje</w:t>
+            </w:r>
+            <w:r>
+              <w:rPr>
+                <w:rFonts w:eastAsia="Times New Roman" w:cstheme="minorHAnsi"/>
+                <w:color w:val="333333"/>
+              </w:rPr>
+              <w:t xml:space="preserve"> i</w:t>
+            </w:r>
+            <w:r>
+              <w:rPr>
+                <w:rFonts w:eastAsia="Times New Roman" w:cstheme="minorHAnsi"/>
+                <w:color w:val="333333"/>
+              </w:rPr>
+              <w:t xml:space="preserve"> </w:t>
+            </w:r>
+            <w:r>
+              <w:rPr>
+                <w:rFonts w:eastAsia="Times New Roman" w:cstheme="minorHAnsi"/>
+                <w:color w:val="333333"/>
+              </w:rPr>
+              <w:t>oduzimanje</w:t>
+            </w:r>
+            <w:r>
+              <w:rPr>
+                <w:rFonts w:eastAsia="Times New Roman" w:cstheme="minorHAnsi"/>
+                <w:color w:val="333333"/>
+              </w:rPr>
+              <w:t xml:space="preserve"> pol</w:t>
+            </w:r>
+            <w:r>
+              <w:rPr>
+                <w:rFonts w:eastAsia="Times New Roman" w:cstheme="minorHAnsi"/>
+                <w:color w:val="333333"/>
+              </w:rPr>
+              <w:t>i</w:t>
+            </w:r>
+            <w:r>
+              <w:rPr>
+                <w:rFonts w:eastAsia="Times New Roman" w:cstheme="minorHAnsi"/>
+                <w:color w:val="333333"/>
+              </w:rPr>
+              <w:t>noma</w:t>
+            </w:r>
+          </w:p>
+        </w:tc>
+        <w:tc>
+          <w:tcPr>
+            <w:tcW w:w="2700" w:type="dxa"/>
             <w:shd w:val="pct5" w:color="auto" w:fill="auto"/>
           </w:tcPr>
           <w:p>
@@ -13340,6 +13575,24 @@
                 <w:rFonts w:cstheme="minorHAnsi"/>
               </w:rPr>
             </w:pPr>
+            <w:r>
+              <w:rPr>
+                <w:rFonts w:cstheme="minorHAnsi"/>
+              </w:rPr>
+              <w:t>110</w:t>
+            </w:r>
+            <w:r>
+              <w:rPr>
+                <w:rFonts w:cstheme="minorHAnsi"/>
+              </w:rPr>
+              <w:t>, 111</w:t>
+            </w:r>
+            <w:r>
+              <w:rPr>
+                <w:rFonts w:cstheme="minorHAnsi"/>
+              </w:rPr>
+              <w:t>, 112</w:t>
+            </w:r>
           </w:p>
         </w:tc>
       </w:tr>
@@ -13379,7 +13632,7 @@
         </w:tc>
         <w:tc>
           <w:tcPr>
-            <w:tcW w:w="1980" w:type="dxa"/>
+            <w:tcW w:w="2160" w:type="dxa"/>
             <w:shd w:val="clear" w:color="auto" w:fill="auto"/>
           </w:tcPr>
           <w:p>
@@ -13394,13 +13647,20 @@
                 <w:rFonts w:eastAsia="Times New Roman" w:cstheme="minorHAnsi"/>
                 <w:color w:val="333333"/>
               </w:rPr>
-              <w:t>Oduzimanje</w:t>
-            </w:r>
-          </w:p>
-        </w:tc>
-        <w:tc>
-          <w:tcPr>
-            <w:tcW w:w="2880" w:type="dxa"/>
+              <w:t>Množenje</w:t>
+            </w:r>
+            <w:r>
+              <w:rPr>
+                <w:rFonts w:eastAsia="Times New Roman" w:cstheme="minorHAnsi"/>
+                <w:color w:val="333333"/>
+              </w:rPr>
+              <w:t xml:space="preserve"> polinoma</w:t>
+            </w:r>
+          </w:p>
+        </w:tc>
+        <w:tc>
+          <w:tcPr>
+            <w:tcW w:w="2700" w:type="dxa"/>
             <w:shd w:val="pct5" w:color="auto" w:fill="auto"/>
           </w:tcPr>
           <w:p>
@@ -13409,6 +13669,12 @@
                 <w:rFonts w:cstheme="minorHAnsi"/>
               </w:rPr>
             </w:pPr>
+            <w:r>
+              <w:rPr>
+                <w:rFonts w:cstheme="minorHAnsi"/>
+              </w:rPr>
+              <w:t>Operacije sa polinomima</w:t>
+            </w:r>
           </w:p>
         </w:tc>
         <w:tc>
@@ -13420,8 +13686,57 @@
             <w:pPr>
               <w:rPr>
                 <w:rFonts w:cstheme="minorHAnsi"/>
-              </w:rPr>
-            </w:pPr>
+                <w:lang w:val="sr-Latn-RS"/>
+              </w:rPr>
+            </w:pPr>
+            <w:r>
+              <w:rPr>
+                <w:rFonts w:cstheme="minorHAnsi"/>
+              </w:rPr>
+              <w:t xml:space="preserve">113, </w:t>
+            </w:r>
+            <w:r>
+              <w:rPr>
+                <w:rFonts w:cstheme="minorHAnsi"/>
+              </w:rPr>
+              <w:t>114</w:t>
+            </w:r>
+            <w:r>
+              <w:rPr>
+                <w:rFonts w:cstheme="minorHAnsi"/>
+              </w:rPr>
+              <w:t>, 115</w:t>
+            </w:r>
+            <w:r>
+              <w:rPr>
+                <w:rFonts w:cstheme="minorHAnsi"/>
+              </w:rPr>
+              <w:t>, 116</w:t>
+            </w:r>
+            <w:r>
+              <w:rPr>
+                <w:rFonts w:cstheme="minorHAnsi"/>
+              </w:rPr>
+              <w:t>, 117</w:t>
+            </w:r>
+            <w:r>
+              <w:rPr>
+                <w:rFonts w:cstheme="minorHAnsi"/>
+              </w:rPr>
+              <w:t>,</w:t>
+            </w:r>
+            <w:r>
+              <w:rPr>
+                <w:rFonts w:cstheme="minorHAnsi"/>
+              </w:rPr>
+              <w:t xml:space="preserve"> 118</w:t>
+            </w:r>
+            <w:r>
+              <w:rPr>
+                <w:rFonts w:cstheme="minorHAnsi"/>
+              </w:rPr>
+              <w:t>, 119</w:t>
+            </w:r>
           </w:p>
         </w:tc>
       </w:tr>
@@ -13443,7 +13758,7 @@
         <w:tc>
           <w:tcPr>
             <w:tcW w:w="1620" w:type="dxa"/>
-            <w:vMerge/>
+            <w:vMerge w:val="restart"/>
             <w:shd w:val="clear" w:color="auto" w:fill="auto"/>
             <w:vAlign w:val="center"/>
           </w:tcPr>
@@ -13457,32 +13772,66 @@
                 <w:szCs w:val="24"/>
               </w:rPr>
             </w:pPr>
-          </w:p>
-        </w:tc>
-        <w:tc>
-          <w:tcPr>
-            <w:tcW w:w="1980" w:type="dxa"/>
-            <w:shd w:val="clear" w:color="auto" w:fill="auto"/>
-          </w:tcPr>
-          <w:p>
-            <w:pPr>
+            <w:r>
               <w:rPr>
                 <w:rFonts w:eastAsia="Times New Roman" w:cstheme="minorHAnsi"/>
                 <w:color w:val="333333"/>
-              </w:rPr>
-            </w:pPr>
-            <w:r>
+                <w:sz w:val="24"/>
+                <w:szCs w:val="24"/>
+              </w:rPr>
+              <w:t>Rastavljanje na činioce</w:t>
+            </w:r>
+          </w:p>
+          <w:p>
+            <w:pPr>
+              <w:jc w:val="center"/>
               <w:rPr>
                 <w:rFonts w:eastAsia="Times New Roman" w:cstheme="minorHAnsi"/>
                 <w:color w:val="333333"/>
-              </w:rPr>
-              <w:t>Množenje</w:t>
-            </w:r>
-          </w:p>
-        </w:tc>
-        <w:tc>
-          <w:tcPr>
-            <w:tcW w:w="2880" w:type="dxa"/>
+                <w:sz w:val="24"/>
+                <w:szCs w:val="24"/>
+              </w:rPr>
+            </w:pPr>
+            <w:r>
+              <w:rPr>
+                <w:rFonts w:eastAsia="Times New Roman" w:cstheme="minorHAnsi"/>
+                <w:color w:val="FF0000"/>
+              </w:rPr>
+              <w:t>(3</w:t>
+            </w:r>
+            <w:r>
+              <w:rPr>
+                <w:rFonts w:eastAsia="Times New Roman" w:cstheme="minorHAnsi"/>
+                <w:color w:val="FF0000"/>
+              </w:rPr>
+              <w:t>)</w:t>
+            </w:r>
+          </w:p>
+        </w:tc>
+        <w:tc>
+          <w:tcPr>
+            <w:tcW w:w="2160" w:type="dxa"/>
+            <w:shd w:val="clear" w:color="auto" w:fill="auto"/>
+          </w:tcPr>
+          <w:p>
+            <w:pPr>
+              <w:rPr>
+                <w:rFonts w:eastAsia="Times New Roman" w:cstheme="minorHAnsi"/>
+                <w:color w:val="333333"/>
+              </w:rPr>
+            </w:pPr>
+            <w:r>
+              <w:rPr>
+                <w:rFonts w:eastAsia="Times New Roman" w:cstheme="minorHAnsi"/>
+                <w:color w:val="333333"/>
+              </w:rPr>
+              <w:t>Kvadrat binoma</w:t>
+            </w:r>
+          </w:p>
+        </w:tc>
+        <w:tc>
+          <w:tcPr>
+            <w:tcW w:w="2700" w:type="dxa"/>
             <w:shd w:val="pct5" w:color="auto" w:fill="auto"/>
           </w:tcPr>
           <w:p>
@@ -13504,6 +13853,24 @@
                 <w:rFonts w:cstheme="minorHAnsi"/>
               </w:rPr>
             </w:pPr>
+            <w:r>
+              <w:rPr>
+                <w:rFonts w:cstheme="minorHAnsi"/>
+              </w:rPr>
+              <w:t>120</w:t>
+            </w:r>
+            <w:r>
+              <w:rPr>
+                <w:rFonts w:cstheme="minorHAnsi"/>
+              </w:rPr>
+              <w:t>, 121</w:t>
+            </w:r>
+            <w:r>
+              <w:rPr>
+                <w:rFonts w:cstheme="minorHAnsi"/>
+              </w:rPr>
+              <w:t>, 122</w:t>
+            </w:r>
           </w:p>
         </w:tc>
       </w:tr>
@@ -13525,7 +13892,7 @@
         <w:tc>
           <w:tcPr>
             <w:tcW w:w="1620" w:type="dxa"/>
-            <w:vMerge w:val="restart"/>
+            <w:vMerge/>
             <w:shd w:val="clear" w:color="auto" w:fill="auto"/>
             <w:vAlign w:val="center"/>
           </w:tcPr>
@@ -13539,66 +13906,139 @@
                 <w:szCs w:val="24"/>
               </w:rPr>
             </w:pPr>
-            <w:r>
+          </w:p>
+        </w:tc>
+        <w:tc>
+          <w:tcPr>
+            <w:tcW w:w="2160" w:type="dxa"/>
+            <w:shd w:val="clear" w:color="auto" w:fill="auto"/>
+          </w:tcPr>
+          <w:p>
+            <w:pPr>
               <w:rPr>
                 <w:rFonts w:eastAsia="Times New Roman" w:cstheme="minorHAnsi"/>
                 <w:color w:val="333333"/>
-                <w:sz w:val="24"/>
-                <w:szCs w:val="24"/>
-              </w:rPr>
-              <w:t>Rastavljanje na činioce</w:t>
-            </w:r>
-          </w:p>
-          <w:p>
-            <w:pPr>
-              <w:jc w:val="center"/>
+              </w:rPr>
+            </w:pPr>
+            <w:r>
               <w:rPr>
                 <w:rFonts w:eastAsia="Times New Roman" w:cstheme="minorHAnsi"/>
                 <w:color w:val="333333"/>
-                <w:sz w:val="24"/>
-                <w:szCs w:val="24"/>
-              </w:rPr>
-            </w:pPr>
-            <w:r>
-              <w:rPr>
-                <w:rFonts w:eastAsia="Times New Roman" w:cstheme="minorHAnsi"/>
-                <w:color w:val="FF0000"/>
-              </w:rPr>
-              <w:t>(3</w:t>
-            </w:r>
-            <w:r>
-              <w:rPr>
-                <w:rFonts w:eastAsia="Times New Roman" w:cstheme="minorHAnsi"/>
-                <w:color w:val="FF0000"/>
-              </w:rPr>
-              <w:t>)</w:t>
-            </w:r>
-          </w:p>
-        </w:tc>
-        <w:tc>
-          <w:tcPr>
-            <w:tcW w:w="1980" w:type="dxa"/>
-            <w:shd w:val="clear" w:color="auto" w:fill="auto"/>
-          </w:tcPr>
-          <w:p>
-            <w:pPr>
+              </w:rPr>
+              <w:t>Razlika kvadrata</w:t>
+            </w:r>
+          </w:p>
+        </w:tc>
+        <w:tc>
+          <w:tcPr>
+            <w:tcW w:w="2700" w:type="dxa"/>
+            <w:shd w:val="pct5" w:color="auto" w:fill="auto"/>
+          </w:tcPr>
+          <w:p>
+            <w:pPr>
+              <w:rPr>
+                <w:rFonts w:cstheme="minorHAnsi"/>
+              </w:rPr>
+            </w:pPr>
+          </w:p>
+        </w:tc>
+        <w:tc>
+          <w:tcPr>
+            <w:tcW w:w="2250" w:type="dxa"/>
+            <w:shd w:val="clear" w:color="auto" w:fill="auto"/>
+          </w:tcPr>
+          <w:p>
+            <w:pPr>
+              <w:rPr>
+                <w:rFonts w:cstheme="minorHAnsi"/>
+              </w:rPr>
+            </w:pPr>
+            <w:r>
+              <w:rPr>
+                <w:rFonts w:cstheme="minorHAnsi"/>
+              </w:rPr>
+              <w:t xml:space="preserve">123, </w:t>
+            </w:r>
+            <w:r>
+              <w:rPr>
+                <w:rFonts w:cstheme="minorHAnsi"/>
+              </w:rPr>
+              <w:t>124</w:t>
+            </w:r>
+            <w:r>
+              <w:rPr>
+                <w:rFonts w:cstheme="minorHAnsi"/>
+              </w:rPr>
+              <w:t>, 125</w:t>
+            </w:r>
+            <w:r>
+              <w:rPr>
+                <w:rFonts w:cstheme="minorHAnsi"/>
+              </w:rPr>
+              <w:t>, 126</w:t>
+            </w:r>
+          </w:p>
+        </w:tc>
+      </w:tr>
+      <w:tr>
+        <w:tc>
+          <w:tcPr>
+            <w:tcW w:w="828" w:type="dxa"/>
+            <w:vMerge/>
+            <w:shd w:val="clear" w:color="auto" w:fill="auto"/>
+          </w:tcPr>
+          <w:p>
+            <w:pPr>
+              <w:rPr>
+                <w:rFonts w:cstheme="minorHAnsi"/>
+              </w:rPr>
+            </w:pPr>
+          </w:p>
+        </w:tc>
+        <w:tc>
+          <w:tcPr>
+            <w:tcW w:w="1620" w:type="dxa"/>
+            <w:vMerge/>
+            <w:shd w:val="clear" w:color="auto" w:fill="auto"/>
+            <w:vAlign w:val="center"/>
+          </w:tcPr>
+          <w:p>
+            <w:pPr>
+              <w:jc w:val="center"/>
               <w:rPr>
                 <w:rFonts w:eastAsia="Times New Roman" w:cstheme="minorHAnsi"/>
                 <w:color w:val="333333"/>
-              </w:rPr>
-            </w:pPr>
-            <w:r>
+                <w:sz w:val="24"/>
+                <w:szCs w:val="24"/>
+              </w:rPr>
+            </w:pPr>
+          </w:p>
+        </w:tc>
+        <w:tc>
+          <w:tcPr>
+            <w:tcW w:w="2160" w:type="dxa"/>
+            <w:shd w:val="clear" w:color="auto" w:fill="auto"/>
+          </w:tcPr>
+          <w:p>
+            <w:pPr>
               <w:rPr>
                 <w:rFonts w:eastAsia="Times New Roman" w:cstheme="minorHAnsi"/>
                 <w:color w:val="333333"/>
               </w:rPr>
-              <w:t>Kvadrat binoma</w:t>
-            </w:r>
-          </w:p>
-        </w:tc>
-        <w:tc>
-          <w:tcPr>
-            <w:tcW w:w="2880" w:type="dxa"/>
+            </w:pPr>
+            <w:r>
+              <w:rPr>
+                <w:rFonts w:eastAsia="Times New Roman" w:cstheme="minorHAnsi"/>
+                <w:color w:val="333333"/>
+                <w:highlight w:val="yellow"/>
+              </w:rPr>
+              <w:t>Rastavljanje polinoma na činioce</w:t>
+            </w:r>
+          </w:p>
+        </w:tc>
+        <w:tc>
+          <w:tcPr>
+            <w:tcW w:w="2700" w:type="dxa"/>
             <w:shd w:val="pct5" w:color="auto" w:fill="auto"/>
           </w:tcPr>
           <w:p>
@@ -13627,178 +14067,6 @@
         <w:tc>
           <w:tcPr>
             <w:tcW w:w="828" w:type="dxa"/>
-            <w:vMerge/>
-            <w:shd w:val="clear" w:color="auto" w:fill="auto"/>
-          </w:tcPr>
-          <w:p>
-            <w:pPr>
-              <w:rPr>
-                <w:rFonts w:cstheme="minorHAnsi"/>
-              </w:rPr>
-            </w:pPr>
-          </w:p>
-        </w:tc>
-        <w:tc>
-          <w:tcPr>
-            <w:tcW w:w="1620" w:type="dxa"/>
-            <w:vMerge/>
-            <w:shd w:val="clear" w:color="auto" w:fill="auto"/>
-            <w:vAlign w:val="center"/>
-          </w:tcPr>
-          <w:p>
-            <w:pPr>
-              <w:jc w:val="center"/>
-              <w:rPr>
-                <w:rFonts w:eastAsia="Times New Roman" w:cstheme="minorHAnsi"/>
-                <w:color w:val="333333"/>
-                <w:sz w:val="24"/>
-                <w:szCs w:val="24"/>
-              </w:rPr>
-            </w:pPr>
-          </w:p>
-        </w:tc>
-        <w:tc>
-          <w:tcPr>
-            <w:tcW w:w="1980" w:type="dxa"/>
-            <w:shd w:val="clear" w:color="auto" w:fill="auto"/>
-          </w:tcPr>
-          <w:p>
-            <w:pPr>
-              <w:rPr>
-                <w:rFonts w:eastAsia="Times New Roman" w:cstheme="minorHAnsi"/>
-                <w:color w:val="333333"/>
-              </w:rPr>
-            </w:pPr>
-            <w:r>
-              <w:rPr>
-                <w:rFonts w:eastAsia="Times New Roman" w:cstheme="minorHAnsi"/>
-                <w:color w:val="333333"/>
-              </w:rPr>
-              <w:t>Razlika kvadrata</w:t>
-            </w:r>
-          </w:p>
-        </w:tc>
-        <w:tc>
-          <w:tcPr>
-            <w:tcW w:w="2880" w:type="dxa"/>
-            <w:shd w:val="pct5" w:color="auto" w:fill="auto"/>
-          </w:tcPr>
-          <w:p>
-            <w:pPr>
-              <w:rPr>
-                <w:rFonts w:cstheme="minorHAnsi"/>
-              </w:rPr>
-            </w:pPr>
-          </w:p>
-        </w:tc>
-        <w:tc>
-          <w:tcPr>
-            <w:tcW w:w="2250" w:type="dxa"/>
-            <w:shd w:val="clear" w:color="auto" w:fill="auto"/>
-          </w:tcPr>
-          <w:p>
-            <w:pPr>
-              <w:rPr>
-                <w:rFonts w:cstheme="minorHAnsi"/>
-              </w:rPr>
-            </w:pPr>
-          </w:p>
-        </w:tc>
-      </w:tr>
-      <w:tr>
-        <w:tc>
-          <w:tcPr>
-            <w:tcW w:w="828" w:type="dxa"/>
-            <w:vMerge/>
-            <w:shd w:val="clear" w:color="auto" w:fill="auto"/>
-          </w:tcPr>
-          <w:p>
-            <w:pPr>
-              <w:rPr>
-                <w:rFonts w:cstheme="minorHAnsi"/>
-              </w:rPr>
-            </w:pPr>
-          </w:p>
-        </w:tc>
-        <w:tc>
-          <w:tcPr>
-            <w:tcW w:w="1620" w:type="dxa"/>
-            <w:vMerge/>
-            <w:shd w:val="clear" w:color="auto" w:fill="auto"/>
-            <w:vAlign w:val="center"/>
-          </w:tcPr>
-          <w:p>
-            <w:pPr>
-              <w:jc w:val="center"/>
-              <w:rPr>
-                <w:rFonts w:eastAsia="Times New Roman" w:cstheme="minorHAnsi"/>
-                <w:color w:val="333333"/>
-                <w:sz w:val="24"/>
-                <w:szCs w:val="24"/>
-              </w:rPr>
-            </w:pPr>
-          </w:p>
-        </w:tc>
-        <w:tc>
-          <w:tcPr>
-            <w:tcW w:w="1980" w:type="dxa"/>
-            <w:shd w:val="clear" w:color="auto" w:fill="auto"/>
-          </w:tcPr>
-          <w:p>
-            <w:pPr>
-              <w:rPr>
-                <w:rFonts w:eastAsia="Times New Roman" w:cstheme="minorHAnsi"/>
-                <w:color w:val="333333"/>
-              </w:rPr>
-            </w:pPr>
-            <w:r>
-              <w:rPr>
-                <w:rFonts w:eastAsia="Times New Roman" w:cstheme="minorHAnsi"/>
-                <w:color w:val="333333"/>
-              </w:rPr>
-              <w:t xml:space="preserve">Rastavljanje polinoma na </w:t>
-            </w:r>
-            <w:r>
-              <w:rPr>
-                <w:rFonts w:eastAsia="Times New Roman" w:cstheme="minorHAnsi"/>
-                <w:color w:val="333333"/>
-              </w:rPr>
-              <w:lastRenderedPageBreak/>
-              <w:t>činioce</w:t>
-            </w:r>
-          </w:p>
-        </w:tc>
-        <w:tc>
-          <w:tcPr>
-            <w:tcW w:w="2880" w:type="dxa"/>
-            <w:shd w:val="pct5" w:color="auto" w:fill="auto"/>
-          </w:tcPr>
-          <w:p>
-            <w:pPr>
-              <w:rPr>
-                <w:rFonts w:cstheme="minorHAnsi"/>
-              </w:rPr>
-            </w:pPr>
-          </w:p>
-        </w:tc>
-        <w:tc>
-          <w:tcPr>
-            <w:tcW w:w="2250" w:type="dxa"/>
-            <w:shd w:val="clear" w:color="auto" w:fill="auto"/>
-          </w:tcPr>
-          <w:p>
-            <w:pPr>
-              <w:rPr>
-                <w:rFonts w:cstheme="minorHAnsi"/>
-              </w:rPr>
-            </w:pPr>
-          </w:p>
-        </w:tc>
-      </w:tr>
-      <w:tr>
-        <w:tc>
-          <w:tcPr>
-            <w:tcW w:w="828" w:type="dxa"/>
             <w:shd w:val="clear" w:color="auto" w:fill="D9D9D9" w:themeFill="background1" w:themeFillShade="D9"/>
           </w:tcPr>
           <w:p>
@@ -13824,7 +14092,7 @@
         </w:tc>
         <w:tc>
           <w:tcPr>
-            <w:tcW w:w="1980" w:type="dxa"/>
+            <w:tcW w:w="2160" w:type="dxa"/>
             <w:shd w:val="clear" w:color="auto" w:fill="D9D9D9" w:themeFill="background1" w:themeFillShade="D9"/>
           </w:tcPr>
           <w:p>
@@ -13837,7 +14105,7 @@
         </w:tc>
         <w:tc>
           <w:tcPr>
-            <w:tcW w:w="2880" w:type="dxa"/>
+            <w:tcW w:w="2700" w:type="dxa"/>
             <w:shd w:val="clear" w:color="auto" w:fill="D9D9D9" w:themeFill="background1" w:themeFillShade="D9"/>
           </w:tcPr>
           <w:p>
@@ -13942,7 +14210,7 @@
         </w:tc>
         <w:tc>
           <w:tcPr>
-            <w:tcW w:w="1980" w:type="dxa"/>
+            <w:tcW w:w="2160" w:type="dxa"/>
             <w:vMerge w:val="restart"/>
             <w:shd w:val="clear" w:color="auto" w:fill="auto"/>
           </w:tcPr>
@@ -13964,7 +14232,7 @@
         </w:tc>
         <w:tc>
           <w:tcPr>
-            <w:tcW w:w="2880" w:type="dxa"/>
+            <w:tcW w:w="2700" w:type="dxa"/>
             <w:shd w:val="pct5" w:color="auto" w:fill="auto"/>
           </w:tcPr>
           <w:p>
@@ -14051,7 +14319,7 @@
         </w:tc>
         <w:tc>
           <w:tcPr>
-            <w:tcW w:w="1980" w:type="dxa"/>
+            <w:tcW w:w="2160" w:type="dxa"/>
             <w:vMerge/>
             <w:shd w:val="clear" w:color="auto" w:fill="auto"/>
           </w:tcPr>
@@ -14066,7 +14334,7 @@
         </w:tc>
         <w:tc>
           <w:tcPr>
-            <w:tcW w:w="2880" w:type="dxa"/>
+            <w:tcW w:w="2700" w:type="dxa"/>
             <w:shd w:val="pct5" w:color="auto" w:fill="auto"/>
           </w:tcPr>
           <w:p>
@@ -14147,7 +14415,7 @@
         </w:tc>
         <w:tc>
           <w:tcPr>
-            <w:tcW w:w="1980" w:type="dxa"/>
+            <w:tcW w:w="2160" w:type="dxa"/>
             <w:vMerge w:val="restart"/>
             <w:shd w:val="clear" w:color="auto" w:fill="auto"/>
           </w:tcPr>
@@ -14170,7 +14438,7 @@
         </w:tc>
         <w:tc>
           <w:tcPr>
-            <w:tcW w:w="2880" w:type="dxa"/>
+            <w:tcW w:w="2700" w:type="dxa"/>
             <w:shd w:val="pct5" w:color="auto" w:fill="auto"/>
           </w:tcPr>
           <w:p>
@@ -14251,22 +14519,22 @@
         </w:tc>
         <w:tc>
           <w:tcPr>
-            <w:tcW w:w="1980" w:type="dxa"/>
-            <w:vMerge/>
-            <w:shd w:val="clear" w:color="auto" w:fill="auto"/>
-          </w:tcPr>
-          <w:p>
-            <w:pPr>
-              <w:rPr>
-                <w:rFonts w:ascii="Calibri" w:hAnsi="Calibri" w:cs="Calibri"/>
-                <w:color w:val="000000"/>
-              </w:rPr>
-            </w:pPr>
-          </w:p>
-        </w:tc>
-        <w:tc>
-          <w:tcPr>
-            <w:tcW w:w="2880" w:type="dxa"/>
+            <w:tcW w:w="2160" w:type="dxa"/>
+            <w:vMerge/>
+            <w:shd w:val="clear" w:color="auto" w:fill="auto"/>
+          </w:tcPr>
+          <w:p>
+            <w:pPr>
+              <w:rPr>
+                <w:rFonts w:ascii="Calibri" w:hAnsi="Calibri" w:cs="Calibri"/>
+                <w:color w:val="000000"/>
+              </w:rPr>
+            </w:pPr>
+          </w:p>
+        </w:tc>
+        <w:tc>
+          <w:tcPr>
+            <w:tcW w:w="2700" w:type="dxa"/>
             <w:shd w:val="pct5" w:color="auto" w:fill="auto"/>
           </w:tcPr>
           <w:p>
@@ -14347,7 +14615,7 @@
         </w:tc>
         <w:tc>
           <w:tcPr>
-            <w:tcW w:w="1980" w:type="dxa"/>
+            <w:tcW w:w="2160" w:type="dxa"/>
             <w:vMerge/>
             <w:shd w:val="clear" w:color="auto" w:fill="auto"/>
           </w:tcPr>
@@ -14362,7 +14630,7 @@
         </w:tc>
         <w:tc>
           <w:tcPr>
-            <w:tcW w:w="2880" w:type="dxa"/>
+            <w:tcW w:w="2700" w:type="dxa"/>
             <w:shd w:val="pct5" w:color="auto" w:fill="auto"/>
           </w:tcPr>
           <w:p>
@@ -14465,7 +14733,7 @@
         </w:tc>
         <w:tc>
           <w:tcPr>
-            <w:tcW w:w="1980" w:type="dxa"/>
+            <w:tcW w:w="2160" w:type="dxa"/>
             <w:shd w:val="clear" w:color="auto" w:fill="auto"/>
           </w:tcPr>
           <w:p>
@@ -14508,7 +14776,7 @@
         </w:tc>
         <w:tc>
           <w:tcPr>
-            <w:tcW w:w="2880" w:type="dxa"/>
+            <w:tcW w:w="2700" w:type="dxa"/>
             <w:shd w:val="pct5" w:color="auto" w:fill="auto"/>
           </w:tcPr>
           <w:p>
@@ -14603,7 +14871,7 @@
         </w:tc>
         <w:tc>
           <w:tcPr>
-            <w:tcW w:w="1980" w:type="dxa"/>
+            <w:tcW w:w="2160" w:type="dxa"/>
             <w:shd w:val="clear" w:color="auto" w:fill="auto"/>
           </w:tcPr>
           <w:p>
@@ -14631,7 +14899,7 @@
         </w:tc>
         <w:tc>
           <w:tcPr>
-            <w:tcW w:w="2880" w:type="dxa"/>
+            <w:tcW w:w="2700" w:type="dxa"/>
             <w:shd w:val="pct5" w:color="auto" w:fill="auto"/>
           </w:tcPr>
           <w:p>
@@ -14644,7 +14912,14 @@
               <w:rPr>
                 <w:rFonts w:cstheme="minorHAnsi"/>
               </w:rPr>
-              <w:t>Pojam, osobine, konstrukcija</w:t>
+              <w:t xml:space="preserve">Pojam, osobine, </w:t>
+            </w:r>
+            <w:r>
+              <w:rPr>
+                <w:rFonts w:cstheme="minorHAnsi"/>
+              </w:rPr>
+              <w:lastRenderedPageBreak/>
+              <w:t>konstrukcija</w:t>
             </w:r>
           </w:p>
         </w:tc>
@@ -14663,6 +14938,7 @@
               <w:rPr>
                 <w:rFonts w:cstheme="minorHAnsi"/>
               </w:rPr>
+              <w:lastRenderedPageBreak/>
               <w:t>125, 126</w:t>
             </w:r>
           </w:p>
@@ -14709,7 +14985,7 @@
         </w:tc>
         <w:tc>
           <w:tcPr>
-            <w:tcW w:w="1980" w:type="dxa"/>
+            <w:tcW w:w="2160" w:type="dxa"/>
             <w:shd w:val="clear" w:color="auto" w:fill="auto"/>
           </w:tcPr>
           <w:p>
@@ -14744,7 +15020,7 @@
         </w:tc>
         <w:tc>
           <w:tcPr>
-            <w:tcW w:w="2880" w:type="dxa"/>
+            <w:tcW w:w="2700" w:type="dxa"/>
             <w:shd w:val="pct5" w:color="auto" w:fill="auto"/>
           </w:tcPr>
           <w:p>
@@ -14839,7 +15115,7 @@
         </w:tc>
         <w:tc>
           <w:tcPr>
-            <w:tcW w:w="1980" w:type="dxa"/>
+            <w:tcW w:w="2160" w:type="dxa"/>
             <w:shd w:val="clear" w:color="auto" w:fill="auto"/>
           </w:tcPr>
           <w:p>
@@ -14878,7 +15154,7 @@
         </w:tc>
         <w:tc>
           <w:tcPr>
-            <w:tcW w:w="2880" w:type="dxa"/>
+            <w:tcW w:w="2700" w:type="dxa"/>
             <w:shd w:val="pct5" w:color="auto" w:fill="auto"/>
           </w:tcPr>
           <w:p>
@@ -14975,7 +15251,7 @@
         </w:tc>
         <w:tc>
           <w:tcPr>
-            <w:tcW w:w="1980" w:type="dxa"/>
+            <w:tcW w:w="2160" w:type="dxa"/>
             <w:shd w:val="clear" w:color="auto" w:fill="auto"/>
           </w:tcPr>
           <w:p>
@@ -14996,7 +15272,7 @@
         </w:tc>
         <w:tc>
           <w:tcPr>
-            <w:tcW w:w="2880" w:type="dxa"/>
+            <w:tcW w:w="2700" w:type="dxa"/>
             <w:shd w:val="pct5" w:color="auto" w:fill="auto"/>
           </w:tcPr>
           <w:p>
@@ -15062,7 +15338,7 @@
         </w:tc>
         <w:tc>
           <w:tcPr>
-            <w:tcW w:w="1980" w:type="dxa"/>
+            <w:tcW w:w="2160" w:type="dxa"/>
             <w:shd w:val="clear" w:color="auto" w:fill="auto"/>
           </w:tcPr>
           <w:p>
@@ -15083,7 +15359,7 @@
         </w:tc>
         <w:tc>
           <w:tcPr>
-            <w:tcW w:w="2880" w:type="dxa"/>
+            <w:tcW w:w="2700" w:type="dxa"/>
             <w:shd w:val="pct5" w:color="auto" w:fill="auto"/>
           </w:tcPr>
           <w:p>
@@ -15155,7 +15431,7 @@
         </w:tc>
         <w:tc>
           <w:tcPr>
-            <w:tcW w:w="1980" w:type="dxa"/>
+            <w:tcW w:w="2160" w:type="dxa"/>
             <w:shd w:val="clear" w:color="auto" w:fill="auto"/>
           </w:tcPr>
           <w:p>
@@ -15176,7 +15452,7 @@
         </w:tc>
         <w:tc>
           <w:tcPr>
-            <w:tcW w:w="2880" w:type="dxa"/>
+            <w:tcW w:w="2700" w:type="dxa"/>
             <w:shd w:val="pct5" w:color="auto" w:fill="auto"/>
           </w:tcPr>
           <w:p>
@@ -15242,7 +15518,7 @@
         </w:tc>
         <w:tc>
           <w:tcPr>
-            <w:tcW w:w="1980" w:type="dxa"/>
+            <w:tcW w:w="2160" w:type="dxa"/>
             <w:shd w:val="clear" w:color="auto" w:fill="auto"/>
           </w:tcPr>
           <w:p>
@@ -15264,7 +15540,7 @@
         </w:tc>
         <w:tc>
           <w:tcPr>
-            <w:tcW w:w="2880" w:type="dxa"/>
+            <w:tcW w:w="2700" w:type="dxa"/>
             <w:shd w:val="pct5" w:color="auto" w:fill="auto"/>
           </w:tcPr>
           <w:p>
@@ -15322,7 +15598,7 @@
         </w:tc>
         <w:tc>
           <w:tcPr>
-            <w:tcW w:w="1980" w:type="dxa"/>
+            <w:tcW w:w="2160" w:type="dxa"/>
             <w:shd w:val="clear" w:color="auto" w:fill="D9D9D9" w:themeFill="background1" w:themeFillShade="D9"/>
           </w:tcPr>
           <w:p>
@@ -15336,7 +15612,7 @@
         </w:tc>
         <w:tc>
           <w:tcPr>
-            <w:tcW w:w="2880" w:type="dxa"/>
+            <w:tcW w:w="2700" w:type="dxa"/>
             <w:shd w:val="clear" w:color="auto" w:fill="D9D9D9" w:themeFill="background1" w:themeFillShade="D9"/>
           </w:tcPr>
           <w:p>
@@ -15436,7 +15712,7 @@
         </w:tc>
         <w:tc>
           <w:tcPr>
-            <w:tcW w:w="1980" w:type="dxa"/>
+            <w:tcW w:w="2160" w:type="dxa"/>
             <w:shd w:val="clear" w:color="auto" w:fill="auto"/>
           </w:tcPr>
           <w:p>
@@ -15457,7 +15733,7 @@
         </w:tc>
         <w:tc>
           <w:tcPr>
-            <w:tcW w:w="2880" w:type="dxa"/>
+            <w:tcW w:w="2700" w:type="dxa"/>
             <w:shd w:val="pct5" w:color="auto" w:fill="auto"/>
           </w:tcPr>
           <w:p>
@@ -15539,7 +15815,7 @@
         </w:tc>
         <w:tc>
           <w:tcPr>
-            <w:tcW w:w="1980" w:type="dxa"/>
+            <w:tcW w:w="2160" w:type="dxa"/>
             <w:shd w:val="clear" w:color="auto" w:fill="auto"/>
           </w:tcPr>
           <w:p>
@@ -15560,7 +15836,7 @@
         </w:tc>
         <w:tc>
           <w:tcPr>
-            <w:tcW w:w="2880" w:type="dxa"/>
+            <w:tcW w:w="2700" w:type="dxa"/>
             <w:shd w:val="pct5" w:color="auto" w:fill="auto"/>
           </w:tcPr>
           <w:p>
@@ -15669,7 +15945,7 @@
         </w:tc>
         <w:tc>
           <w:tcPr>
-            <w:tcW w:w="1980" w:type="dxa"/>
+            <w:tcW w:w="2160" w:type="dxa"/>
             <w:shd w:val="clear" w:color="auto" w:fill="auto"/>
           </w:tcPr>
           <w:p>
@@ -15689,7 +15965,7 @@
         </w:tc>
         <w:tc>
           <w:tcPr>
-            <w:tcW w:w="2880" w:type="dxa"/>
+            <w:tcW w:w="2700" w:type="dxa"/>
             <w:shd w:val="pct5" w:color="auto" w:fill="auto"/>
           </w:tcPr>
           <w:p>
@@ -15765,7 +16041,7 @@
         </w:tc>
         <w:tc>
           <w:tcPr>
-            <w:tcW w:w="1980" w:type="dxa"/>
+            <w:tcW w:w="2160" w:type="dxa"/>
             <w:shd w:val="clear" w:color="auto" w:fill="auto"/>
           </w:tcPr>
           <w:p>
@@ -15784,7 +16060,7 @@
         </w:tc>
         <w:tc>
           <w:tcPr>
-            <w:tcW w:w="2880" w:type="dxa"/>
+            <w:tcW w:w="2700" w:type="dxa"/>
             <w:shd w:val="pct5" w:color="auto" w:fill="auto"/>
           </w:tcPr>
           <w:p>
@@ -15880,7 +16156,7 @@
         </w:tc>
         <w:tc>
           <w:tcPr>
-            <w:tcW w:w="1980" w:type="dxa"/>
+            <w:tcW w:w="2160" w:type="dxa"/>
             <w:shd w:val="clear" w:color="auto" w:fill="auto"/>
           </w:tcPr>
           <w:p>
@@ -15930,7 +16206,7 @@
         </w:tc>
         <w:tc>
           <w:tcPr>
-            <w:tcW w:w="2880" w:type="dxa"/>
+            <w:tcW w:w="2700" w:type="dxa"/>
             <w:shd w:val="pct5" w:color="auto" w:fill="auto"/>
           </w:tcPr>
           <w:p>
@@ -16766,7 +17042,16 @@
                 <w:sz w:val="24"/>
                 <w:szCs w:val="24"/>
               </w:rPr>
-              <w:t>Linearne nejednačine sa jednom nepoznatom</w:t>
+              <w:t xml:space="preserve">Linearne </w:t>
+            </w:r>
+            <w:r>
+              <w:rPr>
+                <w:rFonts w:cstheme="minorHAnsi"/>
+                <w:sz w:val="24"/>
+                <w:szCs w:val="24"/>
+              </w:rPr>
+              <w:lastRenderedPageBreak/>
+              <w:t>nejednačine sa jednom nepoznatom</w:t>
             </w:r>
             <w:r>
               <w:rPr>
@@ -16803,7 +17088,15 @@
               <w:rPr>
                 <w:rFonts w:cstheme="minorHAnsi"/>
               </w:rPr>
-              <w:t>Ekvivalentne nejednačine</w:t>
+              <w:lastRenderedPageBreak/>
+              <w:t xml:space="preserve">Ekvivalentne </w:t>
+            </w:r>
+            <w:r>
+              <w:rPr>
+                <w:rFonts w:cstheme="minorHAnsi"/>
+              </w:rPr>
+              <w:lastRenderedPageBreak/>
+              <w:t>nejednačine</w:t>
             </w:r>
           </w:p>
         </w:tc>
@@ -19780,6 +20073,7 @@
                 <w:sz w:val="24"/>
                 <w:szCs w:val="24"/>
               </w:rPr>
+              <w:lastRenderedPageBreak/>
               <w:t>OBRADA PODATAKA</w:t>
             </w:r>
           </w:p>

</xml_diff>

<commit_message>
Update of questions and lists
</commit_message>
<xml_diff>
--- a/lists/sajt_2.docx
+++ b/lists/sajt_2.docx
@@ -12643,9 +12643,10 @@
               <w:jc w:val="center"/>
               <w:rPr>
                 <w:rFonts w:eastAsia="Times New Roman" w:cstheme="minorHAnsi"/>
-                <w:color w:val="333333"/>
-                <w:sz w:val="24"/>
-                <w:szCs w:val="24"/>
+                <w:i/>
+                <w:iCs/>
+                <w:sz w:val="16"/>
+                <w:szCs w:val="16"/>
               </w:rPr>
             </w:pPr>
             <w:r>
@@ -12686,7 +12687,51 @@
                 <w:sz w:val="16"/>
                 <w:szCs w:val="16"/>
               </w:rPr>
-              <w:t>, zadaci ostaju u numet_2</w:t>
+              <w:t>, zadaci ostaju u num</w:t>
+            </w:r>
+            <w:r>
+              <w:rPr>
+                <w:rFonts w:eastAsia="Times New Roman" w:cstheme="minorHAnsi"/>
+                <w:i/>
+                <w:iCs/>
+                <w:sz w:val="16"/>
+                <w:szCs w:val="16"/>
+              </w:rPr>
+              <w:t>b</w:t>
+            </w:r>
+            <w:r>
+              <w:rPr>
+                <w:rFonts w:eastAsia="Times New Roman" w:cstheme="minorHAnsi"/>
+                <w:i/>
+                <w:iCs/>
+                <w:sz w:val="16"/>
+                <w:szCs w:val="16"/>
+              </w:rPr>
+              <w:t>_2</w:t>
+            </w:r>
+          </w:p>
+          <w:p>
+            <w:pPr>
+              <w:jc w:val="center"/>
+              <w:rPr>
+                <w:rFonts w:eastAsia="Times New Roman" w:cstheme="minorHAnsi"/>
+                <w:b/>
+                <w:bCs/>
+                <w:color w:val="FF0000"/>
+                <w:sz w:val="24"/>
+                <w:szCs w:val="24"/>
+              </w:rPr>
+            </w:pPr>
+            <w:r>
+              <w:rPr>
+                <w:rFonts w:eastAsia="Times New Roman" w:cstheme="minorHAnsi"/>
+                <w:b/>
+                <w:bCs/>
+                <w:color w:val="FF0000"/>
+                <w:sz w:val="16"/>
+                <w:szCs w:val="16"/>
+              </w:rPr>
+              <w:t>PROVERI U TATAMATI</w:t>
             </w:r>
           </w:p>
         </w:tc>
@@ -13119,21 +13164,13 @@
             <w:pPr>
               <w:jc w:val="center"/>
               <w:rPr>
-                <w:rFonts w:cstheme="minorHAnsi"/>
-                <w:sz w:val="24"/>
-                <w:szCs w:val="24"/>
-              </w:rPr>
-            </w:pPr>
-            <w:r>
-              <w:rPr>
                 <w:rFonts w:eastAsia="Times New Roman" w:cstheme="minorHAnsi"/>
                 <w:i/>
                 <w:iCs/>
                 <w:sz w:val="16"/>
                 <w:szCs w:val="16"/>
               </w:rPr>
-              <w:t>Zada</w:t>
-            </w:r>
+            </w:pPr>
             <w:r>
               <w:rPr>
                 <w:rFonts w:eastAsia="Times New Roman" w:cstheme="minorHAnsi"/>
@@ -13142,7 +13179,7 @@
                 <w:sz w:val="16"/>
                 <w:szCs w:val="16"/>
               </w:rPr>
-              <w:t>CI</w:t>
+              <w:t>Zada</w:t>
             </w:r>
             <w:r>
               <w:rPr>
@@ -13152,7 +13189,7 @@
                 <w:sz w:val="16"/>
                 <w:szCs w:val="16"/>
               </w:rPr>
-              <w:t>e p</w:t>
+              <w:t>CI</w:t>
             </w:r>
             <w:r>
               <w:rPr>
@@ -13162,7 +13199,7 @@
                 <w:sz w:val="16"/>
                 <w:szCs w:val="16"/>
               </w:rPr>
-              <w:t>reba</w:t>
+              <w:t>e p</w:t>
             </w:r>
             <w:r>
               <w:rPr>
@@ -13172,7 +13209,7 @@
                 <w:sz w:val="16"/>
                 <w:szCs w:val="16"/>
               </w:rPr>
-              <w:t>ceni</w:t>
+              <w:t>reba</w:t>
             </w:r>
             <w:r>
               <w:rPr>
@@ -13182,7 +13219,7 @@
                 <w:sz w:val="16"/>
                 <w:szCs w:val="16"/>
               </w:rPr>
-              <w:t xml:space="preserve"> u </w:t>
+              <w:t>ceni</w:t>
             </w:r>
             <w:r>
               <w:rPr>
@@ -13192,7 +13229,38 @@
                 <w:sz w:val="16"/>
                 <w:szCs w:val="16"/>
               </w:rPr>
+              <w:t xml:space="preserve"> u </w:t>
+            </w:r>
+            <w:r>
+              <w:rPr>
+                <w:rFonts w:eastAsia="Times New Roman" w:cstheme="minorHAnsi"/>
+                <w:i/>
+                <w:iCs/>
+                <w:sz w:val="16"/>
+                <w:szCs w:val="16"/>
+              </w:rPr>
               <w:t>equat_2, pod istim brojevima</w:t>
+            </w:r>
+          </w:p>
+          <w:p>
+            <w:pPr>
+              <w:jc w:val="center"/>
+              <w:rPr>
+                <w:rFonts w:cstheme="minorHAnsi"/>
+                <w:sz w:val="24"/>
+                <w:szCs w:val="24"/>
+              </w:rPr>
+            </w:pPr>
+            <w:r>
+              <w:rPr>
+                <w:rFonts w:eastAsia="Times New Roman" w:cstheme="minorHAnsi"/>
+                <w:b/>
+                <w:bCs/>
+                <w:color w:val="FF0000"/>
+                <w:sz w:val="16"/>
+                <w:szCs w:val="16"/>
+              </w:rPr>
+              <w:t>PROVERI U TATAMATI</w:t>
             </w:r>
           </w:p>
         </w:tc>
@@ -14590,7 +14658,6 @@
                 <w:rFonts w:eastAsia="Times New Roman" w:cstheme="minorHAnsi"/>
                 <w:color w:val="FF0000"/>
               </w:rPr>
-              <w:lastRenderedPageBreak/>
               <w:t>(2</w:t>
             </w:r>
             <w:r>
@@ -14619,7 +14686,6 @@
                 <w:rFonts w:ascii="Calibri" w:hAnsi="Calibri" w:cs="Calibri"/>
                 <w:color w:val="000000"/>
               </w:rPr>
-              <w:lastRenderedPageBreak/>
               <w:t>V</w:t>
             </w:r>
             <w:r>
@@ -14671,14 +14737,7 @@
               <w:rPr>
                 <w:rFonts w:cstheme="minorHAnsi"/>
               </w:rPr>
-              <w:t xml:space="preserve">bir uglova, </w:t>
-            </w:r>
-            <w:r>
-              <w:rPr>
-                <w:rFonts w:cstheme="minorHAnsi"/>
-              </w:rPr>
-              <w:lastRenderedPageBreak/>
-              <w:t>broj dijagonala</w:t>
+              <w:t>bir uglova, broj dijagonala</w:t>
             </w:r>
           </w:p>
         </w:tc>
@@ -14698,7 +14757,6 @@
               <w:rPr>
                 <w:rFonts w:cstheme="minorHAnsi"/>
               </w:rPr>
-              <w:lastRenderedPageBreak/>
               <w:t>121, 122, 123</w:t>
             </w:r>
             <w:r>
@@ -16162,16 +16220,6 @@
         </w:rPr>
       </w:pPr>
     </w:p>
-    <w:p>
-      <w:pPr>
-        <w:rPr>
-          <w:rFonts w:cstheme="minorHAnsi"/>
-          <w:b/>
-          <w:sz w:val="28"/>
-          <w:szCs w:val="28"/>
-        </w:rPr>
-      </w:pPr>
-    </w:p>
     <w:tbl>
       <w:tblPr>
         <w:tblStyle w:val="TableGrid"/>
@@ -16443,7 +16491,6 @@
                 <w:sz w:val="24"/>
                 <w:szCs w:val="24"/>
               </w:rPr>
-              <w:lastRenderedPageBreak/>
               <w:t>(1)</w:t>
             </w:r>
           </w:p>
@@ -16463,7 +16510,6 @@
               <w:rPr>
                 <w:rFonts w:cstheme="minorHAnsi"/>
               </w:rPr>
-              <w:lastRenderedPageBreak/>
               <w:t>Rešenje</w:t>
             </w:r>
           </w:p>
@@ -16735,6 +16781,12 @@
               </w:rPr>
               <w:t>37</w:t>
             </w:r>
+            <w:r>
+              <w:rPr>
+                <w:rFonts w:cstheme="minorHAnsi"/>
+              </w:rPr>
+              <w:t>, 40</w:t>
+            </w:r>
           </w:p>
         </w:tc>
       </w:tr>
@@ -16831,6 +16883,18 @@
               </w:rPr>
               <w:t>,</w:t>
             </w:r>
+            <w:r>
+              <w:rPr>
+                <w:rFonts w:cstheme="minorHAnsi"/>
+              </w:rPr>
+              <w:t xml:space="preserve"> 41</w:t>
+            </w:r>
+            <w:r>
+              <w:rPr>
+                <w:rFonts w:cstheme="minorHAnsi"/>
+              </w:rPr>
+              <w:t>, 42</w:t>
+            </w:r>
           </w:p>
         </w:tc>
       </w:tr>
@@ -16907,8 +16971,58 @@
             <w:pPr>
               <w:rPr>
                 <w:rFonts w:cstheme="minorHAnsi"/>
-              </w:rPr>
-            </w:pPr>
+                <w:lang w:val="sr-Cyrl-RS"/>
+              </w:rPr>
+            </w:pPr>
+            <w:r>
+              <w:rPr>
+                <w:rFonts w:cstheme="minorHAnsi"/>
+              </w:rPr>
+              <w:t>43</w:t>
+            </w:r>
+            <w:r>
+              <w:rPr>
+                <w:rFonts w:cstheme="minorHAnsi"/>
+              </w:rPr>
+              <w:t>, 44</w:t>
+            </w:r>
+            <w:r>
+              <w:rPr>
+                <w:rFonts w:cstheme="minorHAnsi"/>
+              </w:rPr>
+              <w:t>, 45</w:t>
+            </w:r>
+            <w:r>
+              <w:rPr>
+                <w:rFonts w:cstheme="minorHAnsi"/>
+              </w:rPr>
+              <w:t>, 46</w:t>
+            </w:r>
+            <w:r>
+              <w:rPr>
+                <w:rFonts w:cstheme="minorHAnsi"/>
+              </w:rPr>
+              <w:t>, 47</w:t>
+            </w:r>
+            <w:r>
+              <w:rPr>
+                <w:rFonts w:cstheme="minorHAnsi"/>
+              </w:rPr>
+              <w:t>, 48</w:t>
+            </w:r>
+            <w:r>
+              <w:rPr>
+                <w:rFonts w:cstheme="minorHAnsi"/>
+              </w:rPr>
+              <w:t>, 49</w:t>
+            </w:r>
+            <w:r>
+              <w:rPr>
+                <w:rFonts w:cstheme="minorHAnsi"/>
+                <w:lang w:val="sr-Cyrl-RS"/>
+              </w:rPr>
+              <w:t>, 50</w:t>
+            </w:r>
           </w:p>
         </w:tc>
       </w:tr>
@@ -17084,6 +17198,18 @@
                 <w:rFonts w:cstheme="minorHAnsi"/>
               </w:rPr>
             </w:pPr>
+            <w:r>
+              <w:rPr>
+                <w:rFonts w:cstheme="minorHAnsi"/>
+              </w:rPr>
+              <w:t xml:space="preserve">#equat_2 </w:t>
+            </w:r>
+            <w:r>
+              <w:rPr>
+                <w:rFonts w:cstheme="minorHAnsi"/>
+              </w:rPr>
+              <w:t>30</w:t>
+            </w:r>
           </w:p>
         </w:tc>
       </w:tr>
@@ -17700,8 +17826,23 @@
             <w:pPr>
               <w:rPr>
                 <w:rFonts w:cstheme="minorHAnsi"/>
-              </w:rPr>
-            </w:pPr>
+                <w:color w:val="FF0000"/>
+              </w:rPr>
+            </w:pPr>
+            <w:r>
+              <w:rPr>
+                <w:rFonts w:cstheme="minorHAnsi"/>
+                <w:color w:val="FF0000"/>
+              </w:rPr>
+              <w:t>Numb2</w:t>
+            </w:r>
+            <w:r>
+              <w:rPr>
+                <w:rFonts w:cstheme="minorHAnsi"/>
+                <w:color w:val="FF0000"/>
+              </w:rPr>
+              <w:t>: 14, 15</w:t>
+            </w:r>
           </w:p>
         </w:tc>
         <w:tc>
@@ -20154,6 +20295,12 @@
     <w:p/>
     <w:p/>
     <w:sectPr>
+      <w:headerReference w:type="even" r:id="rId8"/>
+      <w:headerReference w:type="default" r:id="rId9"/>
+      <w:footerReference w:type="even" r:id="rId10"/>
+      <w:footerReference w:type="default" r:id="rId11"/>
+      <w:headerReference w:type="first" r:id="rId12"/>
+      <w:footerReference w:type="first" r:id="rId13"/>
       <w:pgSz w:w="12240" w:h="15840"/>
       <w:pgMar w:top="1440" w:right="1440" w:bottom="1440" w:left="1440" w:header="720" w:footer="720" w:gutter="0"/>
       <w:cols w:space="720"/>
@@ -20161,6 +20308,116 @@
     </w:sectPr>
   </w:body>
 </w:document>
+</file>
+
+<file path=word/endnotes.xml><?xml version="1.0" encoding="utf-8"?>
+<w:endnotes xmlns:wpc="http://schemas.microsoft.com/office/word/2010/wordprocessingCanvas" xmlns:cx="http://schemas.microsoft.com/office/drawing/2014/chartex" xmlns:cx1="http://schemas.microsoft.com/office/drawing/2015/9/8/chartex" xmlns:cx2="http://schemas.microsoft.com/office/drawing/2015/10/21/chartex" xmlns:cx3="http://schemas.microsoft.com/office/drawing/2016/5/9/chartex" xmlns:cx4="http://schemas.microsoft.com/office/drawing/2016/5/10/chartex" xmlns:cx5="http://schemas.microsoft.com/office/drawing/2016/5/11/chartex" xmlns:cx6="http://schemas.microsoft.com/office/drawing/2016/5/12/chartex" xmlns:cx7="http://schemas.microsoft.com/office/drawing/2016/5/13/chartex" xmlns:cx8="http://schemas.microsoft.com/office/drawing/2016/5/14/chartex" xmlns:mc="http://schemas.openxmlformats.org/markup-compatibility/2006" xmlns:aink="http://schemas.microsoft.com/office/drawing/2016/ink" xmlns:am3d="http://schemas.microsoft.com/office/drawing/2017/model3d" xmlns:o="urn:schemas-microsoft-com:office:office" xmlns:oel="http://schemas.microsoft.com/office/2019/extlst" xmlns:r="http://schemas.openxmlformats.org/officeDocument/2006/relationships" xmlns:m="http://schemas.openxmlformats.org/officeDocument/2006/math" xmlns:v="urn:schemas-microsoft-com:vml" xmlns:wp14="http://schemas.microsoft.com/office/word/2010/wordprocessingDrawing" xmlns:wp="http://schemas.openxmlformats.org/drawingml/2006/wordprocessingDrawing" xmlns:w10="urn:schemas-microsoft-com:office:word" xmlns:w="http://schemas.openxmlformats.org/wordprocessingml/2006/main" xmlns:w14="http://schemas.microsoft.com/office/word/2010/wordml" xmlns:w15="http://schemas.microsoft.com/office/word/2012/wordml" xmlns:w16cex="http://schemas.microsoft.com/office/word/2018/wordml/cex" xmlns:w16cid="http://schemas.microsoft.com/office/word/2016/wordml/cid" xmlns:w16="http://schemas.microsoft.com/office/word/2018/wordml" xmlns:w16sdtdh="http://schemas.microsoft.com/office/word/2020/wordml/sdtdatahash" xmlns:w16se="http://schemas.microsoft.com/office/word/2015/wordml/symex" xmlns:wpg="http://schemas.microsoft.com/office/word/2010/wordprocessingGroup" xmlns:wpi="http://schemas.microsoft.com/office/word/2010/wordprocessingInk" xmlns:wne="http://schemas.microsoft.com/office/word/2006/wordml" xmlns:wps="http://schemas.microsoft.com/office/word/2010/wordprocessingShape" mc:Ignorable="w14 w15 w16se w16cid w16 w16cex w16sdtdh wp14">
+  <w:endnote w:type="separator" w:id="-1">
+    <w:p>
+      <w:pPr>
+        <w:spacing w:after="0" w:line="240" w:lineRule="auto"/>
+      </w:pPr>
+      <w:r>
+        <w:separator/>
+      </w:r>
+    </w:p>
+  </w:endnote>
+  <w:endnote w:type="continuationSeparator" w:id="0">
+    <w:p>
+      <w:pPr>
+        <w:spacing w:after="0" w:line="240" w:lineRule="auto"/>
+      </w:pPr>
+      <w:r>
+        <w:continuationSeparator/>
+      </w:r>
+    </w:p>
+  </w:endnote>
+</w:endnotes>
+</file>
+
+<file path=word/footer1.xml><?xml version="1.0" encoding="utf-8"?>
+<w:ftr xmlns:wpc="http://schemas.microsoft.com/office/word/2010/wordprocessingCanvas" xmlns:cx="http://schemas.microsoft.com/office/drawing/2014/chartex" xmlns:cx1="http://schemas.microsoft.com/office/drawing/2015/9/8/chartex" xmlns:cx2="http://schemas.microsoft.com/office/drawing/2015/10/21/chartex" xmlns:cx3="http://schemas.microsoft.com/office/drawing/2016/5/9/chartex" xmlns:cx4="http://schemas.microsoft.com/office/drawing/2016/5/10/chartex" xmlns:cx5="http://schemas.microsoft.com/office/drawing/2016/5/11/chartex" xmlns:cx6="http://schemas.microsoft.com/office/drawing/2016/5/12/chartex" xmlns:cx7="http://schemas.microsoft.com/office/drawing/2016/5/13/chartex" xmlns:cx8="http://schemas.microsoft.com/office/drawing/2016/5/14/chartex" xmlns:mc="http://schemas.openxmlformats.org/markup-compatibility/2006" xmlns:aink="http://schemas.microsoft.com/office/drawing/2016/ink" xmlns:am3d="http://schemas.microsoft.com/office/drawing/2017/model3d" xmlns:o="urn:schemas-microsoft-com:office:office" xmlns:oel="http://schemas.microsoft.com/office/2019/extlst" xmlns:r="http://schemas.openxmlformats.org/officeDocument/2006/relationships" xmlns:m="http://schemas.openxmlformats.org/officeDocument/2006/math" xmlns:v="urn:schemas-microsoft-com:vml" xmlns:wp14="http://schemas.microsoft.com/office/word/2010/wordprocessingDrawing" xmlns:wp="http://schemas.openxmlformats.org/drawingml/2006/wordprocessingDrawing" xmlns:w10="urn:schemas-microsoft-com:office:word" xmlns:w="http://schemas.openxmlformats.org/wordprocessingml/2006/main" xmlns:w14="http://schemas.microsoft.com/office/word/2010/wordml" xmlns:w15="http://schemas.microsoft.com/office/word/2012/wordml" xmlns:w16cex="http://schemas.microsoft.com/office/word/2018/wordml/cex" xmlns:w16cid="http://schemas.microsoft.com/office/word/2016/wordml/cid" xmlns:w16="http://schemas.microsoft.com/office/word/2018/wordml" xmlns:w16sdtdh="http://schemas.microsoft.com/office/word/2020/wordml/sdtdatahash" xmlns:w16se="http://schemas.microsoft.com/office/word/2015/wordml/symex" xmlns:wpg="http://schemas.microsoft.com/office/word/2010/wordprocessingGroup" xmlns:wpi="http://schemas.microsoft.com/office/word/2010/wordprocessingInk" xmlns:wne="http://schemas.microsoft.com/office/word/2006/wordml" xmlns:wps="http://schemas.microsoft.com/office/word/2010/wordprocessingShape" mc:Ignorable="w14 w15 w16se w16cid w16 w16cex w16sdtdh wp14">
+  <w:p>
+    <w:pPr>
+      <w:pStyle w:val="Footer"/>
+    </w:pPr>
+  </w:p>
+</w:ftr>
+</file>
+
+<file path=word/footer2.xml><?xml version="1.0" encoding="utf-8"?>
+<w:ftr xmlns:wpc="http://schemas.microsoft.com/office/word/2010/wordprocessingCanvas" xmlns:cx="http://schemas.microsoft.com/office/drawing/2014/chartex" xmlns:cx1="http://schemas.microsoft.com/office/drawing/2015/9/8/chartex" xmlns:cx2="http://schemas.microsoft.com/office/drawing/2015/10/21/chartex" xmlns:cx3="http://schemas.microsoft.com/office/drawing/2016/5/9/chartex" xmlns:cx4="http://schemas.microsoft.com/office/drawing/2016/5/10/chartex" xmlns:cx5="http://schemas.microsoft.com/office/drawing/2016/5/11/chartex" xmlns:cx6="http://schemas.microsoft.com/office/drawing/2016/5/12/chartex" xmlns:cx7="http://schemas.microsoft.com/office/drawing/2016/5/13/chartex" xmlns:cx8="http://schemas.microsoft.com/office/drawing/2016/5/14/chartex" xmlns:mc="http://schemas.openxmlformats.org/markup-compatibility/2006" xmlns:aink="http://schemas.microsoft.com/office/drawing/2016/ink" xmlns:am3d="http://schemas.microsoft.com/office/drawing/2017/model3d" xmlns:o="urn:schemas-microsoft-com:office:office" xmlns:oel="http://schemas.microsoft.com/office/2019/extlst" xmlns:r="http://schemas.openxmlformats.org/officeDocument/2006/relationships" xmlns:m="http://schemas.openxmlformats.org/officeDocument/2006/math" xmlns:v="urn:schemas-microsoft-com:vml" xmlns:wp14="http://schemas.microsoft.com/office/word/2010/wordprocessingDrawing" xmlns:wp="http://schemas.openxmlformats.org/drawingml/2006/wordprocessingDrawing" xmlns:w10="urn:schemas-microsoft-com:office:word" xmlns:w="http://schemas.openxmlformats.org/wordprocessingml/2006/main" xmlns:w14="http://schemas.microsoft.com/office/word/2010/wordml" xmlns:w15="http://schemas.microsoft.com/office/word/2012/wordml" xmlns:w16cex="http://schemas.microsoft.com/office/word/2018/wordml/cex" xmlns:w16cid="http://schemas.microsoft.com/office/word/2016/wordml/cid" xmlns:w16="http://schemas.microsoft.com/office/word/2018/wordml" xmlns:w16sdtdh="http://schemas.microsoft.com/office/word/2020/wordml/sdtdatahash" xmlns:w16se="http://schemas.microsoft.com/office/word/2015/wordml/symex" xmlns:wpg="http://schemas.microsoft.com/office/word/2010/wordprocessingGroup" xmlns:wpi="http://schemas.microsoft.com/office/word/2010/wordprocessingInk" xmlns:wne="http://schemas.microsoft.com/office/word/2006/wordml" xmlns:wps="http://schemas.microsoft.com/office/word/2010/wordprocessingShape" mc:Ignorable="w14 w15 w16se w16cid w16 w16cex w16sdtdh wp14">
+  <w:p>
+    <w:pPr>
+      <w:pStyle w:val="Footer"/>
+    </w:pPr>
+  </w:p>
+</w:ftr>
+</file>
+
+<file path=word/footer3.xml><?xml version="1.0" encoding="utf-8"?>
+<w:ftr xmlns:wpc="http://schemas.microsoft.com/office/word/2010/wordprocessingCanvas" xmlns:cx="http://schemas.microsoft.com/office/drawing/2014/chartex" xmlns:cx1="http://schemas.microsoft.com/office/drawing/2015/9/8/chartex" xmlns:cx2="http://schemas.microsoft.com/office/drawing/2015/10/21/chartex" xmlns:cx3="http://schemas.microsoft.com/office/drawing/2016/5/9/chartex" xmlns:cx4="http://schemas.microsoft.com/office/drawing/2016/5/10/chartex" xmlns:cx5="http://schemas.microsoft.com/office/drawing/2016/5/11/chartex" xmlns:cx6="http://schemas.microsoft.com/office/drawing/2016/5/12/chartex" xmlns:cx7="http://schemas.microsoft.com/office/drawing/2016/5/13/chartex" xmlns:cx8="http://schemas.microsoft.com/office/drawing/2016/5/14/chartex" xmlns:mc="http://schemas.openxmlformats.org/markup-compatibility/2006" xmlns:aink="http://schemas.microsoft.com/office/drawing/2016/ink" xmlns:am3d="http://schemas.microsoft.com/office/drawing/2017/model3d" xmlns:o="urn:schemas-microsoft-com:office:office" xmlns:oel="http://schemas.microsoft.com/office/2019/extlst" xmlns:r="http://schemas.openxmlformats.org/officeDocument/2006/relationships" xmlns:m="http://schemas.openxmlformats.org/officeDocument/2006/math" xmlns:v="urn:schemas-microsoft-com:vml" xmlns:wp14="http://schemas.microsoft.com/office/word/2010/wordprocessingDrawing" xmlns:wp="http://schemas.openxmlformats.org/drawingml/2006/wordprocessingDrawing" xmlns:w10="urn:schemas-microsoft-com:office:word" xmlns:w="http://schemas.openxmlformats.org/wordprocessingml/2006/main" xmlns:w14="http://schemas.microsoft.com/office/word/2010/wordml" xmlns:w15="http://schemas.microsoft.com/office/word/2012/wordml" xmlns:w16cex="http://schemas.microsoft.com/office/word/2018/wordml/cex" xmlns:w16cid="http://schemas.microsoft.com/office/word/2016/wordml/cid" xmlns:w16="http://schemas.microsoft.com/office/word/2018/wordml" xmlns:w16sdtdh="http://schemas.microsoft.com/office/word/2020/wordml/sdtdatahash" xmlns:w16se="http://schemas.microsoft.com/office/word/2015/wordml/symex" xmlns:wpg="http://schemas.microsoft.com/office/word/2010/wordprocessingGroup" xmlns:wpi="http://schemas.microsoft.com/office/word/2010/wordprocessingInk" xmlns:wne="http://schemas.microsoft.com/office/word/2006/wordml" xmlns:wps="http://schemas.microsoft.com/office/word/2010/wordprocessingShape" mc:Ignorable="w14 w15 w16se w16cid w16 w16cex w16sdtdh wp14">
+  <w:p>
+    <w:pPr>
+      <w:pStyle w:val="Footer"/>
+    </w:pPr>
+  </w:p>
+</w:ftr>
+</file>
+
+<file path=word/footnotes.xml><?xml version="1.0" encoding="utf-8"?>
+<w:footnotes xmlns:wpc="http://schemas.microsoft.com/office/word/2010/wordprocessingCanvas" xmlns:cx="http://schemas.microsoft.com/office/drawing/2014/chartex" xmlns:cx1="http://schemas.microsoft.com/office/drawing/2015/9/8/chartex" xmlns:cx2="http://schemas.microsoft.com/office/drawing/2015/10/21/chartex" xmlns:cx3="http://schemas.microsoft.com/office/drawing/2016/5/9/chartex" xmlns:cx4="http://schemas.microsoft.com/office/drawing/2016/5/10/chartex" xmlns:cx5="http://schemas.microsoft.com/office/drawing/2016/5/11/chartex" xmlns:cx6="http://schemas.microsoft.com/office/drawing/2016/5/12/chartex" xmlns:cx7="http://schemas.microsoft.com/office/drawing/2016/5/13/chartex" xmlns:cx8="http://schemas.microsoft.com/office/drawing/2016/5/14/chartex" xmlns:mc="http://schemas.openxmlformats.org/markup-compatibility/2006" xmlns:aink="http://schemas.microsoft.com/office/drawing/2016/ink" xmlns:am3d="http://schemas.microsoft.com/office/drawing/2017/model3d" xmlns:o="urn:schemas-microsoft-com:office:office" xmlns:oel="http://schemas.microsoft.com/office/2019/extlst" xmlns:r="http://schemas.openxmlformats.org/officeDocument/2006/relationships" xmlns:m="http://schemas.openxmlformats.org/officeDocument/2006/math" xmlns:v="urn:schemas-microsoft-com:vml" xmlns:wp14="http://schemas.microsoft.com/office/word/2010/wordprocessingDrawing" xmlns:wp="http://schemas.openxmlformats.org/drawingml/2006/wordprocessingDrawing" xmlns:w10="urn:schemas-microsoft-com:office:word" xmlns:w="http://schemas.openxmlformats.org/wordprocessingml/2006/main" xmlns:w14="http://schemas.microsoft.com/office/word/2010/wordml" xmlns:w15="http://schemas.microsoft.com/office/word/2012/wordml" xmlns:w16cex="http://schemas.microsoft.com/office/word/2018/wordml/cex" xmlns:w16cid="http://schemas.microsoft.com/office/word/2016/wordml/cid" xmlns:w16="http://schemas.microsoft.com/office/word/2018/wordml" xmlns:w16sdtdh="http://schemas.microsoft.com/office/word/2020/wordml/sdtdatahash" xmlns:w16se="http://schemas.microsoft.com/office/word/2015/wordml/symex" xmlns:wpg="http://schemas.microsoft.com/office/word/2010/wordprocessingGroup" xmlns:wpi="http://schemas.microsoft.com/office/word/2010/wordprocessingInk" xmlns:wne="http://schemas.microsoft.com/office/word/2006/wordml" xmlns:wps="http://schemas.microsoft.com/office/word/2010/wordprocessingShape" mc:Ignorable="w14 w15 w16se w16cid w16 w16cex w16sdtdh wp14">
+  <w:footnote w:type="separator" w:id="-1">
+    <w:p>
+      <w:pPr>
+        <w:spacing w:after="0" w:line="240" w:lineRule="auto"/>
+      </w:pPr>
+      <w:r>
+        <w:separator/>
+      </w:r>
+    </w:p>
+  </w:footnote>
+  <w:footnote w:type="continuationSeparator" w:id="0">
+    <w:p>
+      <w:pPr>
+        <w:spacing w:after="0" w:line="240" w:lineRule="auto"/>
+      </w:pPr>
+      <w:r>
+        <w:continuationSeparator/>
+      </w:r>
+    </w:p>
+  </w:footnote>
+</w:footnotes>
+</file>
+
+<file path=word/header1.xml><?xml version="1.0" encoding="utf-8"?>
+<w:hdr xmlns:wpc="http://schemas.microsoft.com/office/word/2010/wordprocessingCanvas" xmlns:cx="http://schemas.microsoft.com/office/drawing/2014/chartex" xmlns:cx1="http://schemas.microsoft.com/office/drawing/2015/9/8/chartex" xmlns:cx2="http://schemas.microsoft.com/office/drawing/2015/10/21/chartex" xmlns:cx3="http://schemas.microsoft.com/office/drawing/2016/5/9/chartex" xmlns:cx4="http://schemas.microsoft.com/office/drawing/2016/5/10/chartex" xmlns:cx5="http://schemas.microsoft.com/office/drawing/2016/5/11/chartex" xmlns:cx6="http://schemas.microsoft.com/office/drawing/2016/5/12/chartex" xmlns:cx7="http://schemas.microsoft.com/office/drawing/2016/5/13/chartex" xmlns:cx8="http://schemas.microsoft.com/office/drawing/2016/5/14/chartex" xmlns:mc="http://schemas.openxmlformats.org/markup-compatibility/2006" xmlns:aink="http://schemas.microsoft.com/office/drawing/2016/ink" xmlns:am3d="http://schemas.microsoft.com/office/drawing/2017/model3d" xmlns:o="urn:schemas-microsoft-com:office:office" xmlns:oel="http://schemas.microsoft.com/office/2019/extlst" xmlns:r="http://schemas.openxmlformats.org/officeDocument/2006/relationships" xmlns:m="http://schemas.openxmlformats.org/officeDocument/2006/math" xmlns:v="urn:schemas-microsoft-com:vml" xmlns:wp14="http://schemas.microsoft.com/office/word/2010/wordprocessingDrawing" xmlns:wp="http://schemas.openxmlformats.org/drawingml/2006/wordprocessingDrawing" xmlns:w10="urn:schemas-microsoft-com:office:word" xmlns:w="http://schemas.openxmlformats.org/wordprocessingml/2006/main" xmlns:w14="http://schemas.microsoft.com/office/word/2010/wordml" xmlns:w15="http://schemas.microsoft.com/office/word/2012/wordml" xmlns:w16cex="http://schemas.microsoft.com/office/word/2018/wordml/cex" xmlns:w16cid="http://schemas.microsoft.com/office/word/2016/wordml/cid" xmlns:w16="http://schemas.microsoft.com/office/word/2018/wordml" xmlns:w16sdtdh="http://schemas.microsoft.com/office/word/2020/wordml/sdtdatahash" xmlns:w16se="http://schemas.microsoft.com/office/word/2015/wordml/symex" xmlns:wpg="http://schemas.microsoft.com/office/word/2010/wordprocessingGroup" xmlns:wpi="http://schemas.microsoft.com/office/word/2010/wordprocessingInk" xmlns:wne="http://schemas.microsoft.com/office/word/2006/wordml" xmlns:wps="http://schemas.microsoft.com/office/word/2010/wordprocessingShape" mc:Ignorable="w14 w15 w16se w16cid w16 w16cex w16sdtdh wp14">
+  <w:p>
+    <w:pPr>
+      <w:pStyle w:val="Header"/>
+    </w:pPr>
+  </w:p>
+</w:hdr>
+</file>
+
+<file path=word/header2.xml><?xml version="1.0" encoding="utf-8"?>
+<w:hdr xmlns:wpc="http://schemas.microsoft.com/office/word/2010/wordprocessingCanvas" xmlns:cx="http://schemas.microsoft.com/office/drawing/2014/chartex" xmlns:cx1="http://schemas.microsoft.com/office/drawing/2015/9/8/chartex" xmlns:cx2="http://schemas.microsoft.com/office/drawing/2015/10/21/chartex" xmlns:cx3="http://schemas.microsoft.com/office/drawing/2016/5/9/chartex" xmlns:cx4="http://schemas.microsoft.com/office/drawing/2016/5/10/chartex" xmlns:cx5="http://schemas.microsoft.com/office/drawing/2016/5/11/chartex" xmlns:cx6="http://schemas.microsoft.com/office/drawing/2016/5/12/chartex" xmlns:cx7="http://schemas.microsoft.com/office/drawing/2016/5/13/chartex" xmlns:cx8="http://schemas.microsoft.com/office/drawing/2016/5/14/chartex" xmlns:mc="http://schemas.openxmlformats.org/markup-compatibility/2006" xmlns:aink="http://schemas.microsoft.com/office/drawing/2016/ink" xmlns:am3d="http://schemas.microsoft.com/office/drawing/2017/model3d" xmlns:o="urn:schemas-microsoft-com:office:office" xmlns:oel="http://schemas.microsoft.com/office/2019/extlst" xmlns:r="http://schemas.openxmlformats.org/officeDocument/2006/relationships" xmlns:m="http://schemas.openxmlformats.org/officeDocument/2006/math" xmlns:v="urn:schemas-microsoft-com:vml" xmlns:wp14="http://schemas.microsoft.com/office/word/2010/wordprocessingDrawing" xmlns:wp="http://schemas.openxmlformats.org/drawingml/2006/wordprocessingDrawing" xmlns:w10="urn:schemas-microsoft-com:office:word" xmlns:w="http://schemas.openxmlformats.org/wordprocessingml/2006/main" xmlns:w14="http://schemas.microsoft.com/office/word/2010/wordml" xmlns:w15="http://schemas.microsoft.com/office/word/2012/wordml" xmlns:w16cex="http://schemas.microsoft.com/office/word/2018/wordml/cex" xmlns:w16cid="http://schemas.microsoft.com/office/word/2016/wordml/cid" xmlns:w16="http://schemas.microsoft.com/office/word/2018/wordml" xmlns:w16sdtdh="http://schemas.microsoft.com/office/word/2020/wordml/sdtdatahash" xmlns:w16se="http://schemas.microsoft.com/office/word/2015/wordml/symex" xmlns:wpg="http://schemas.microsoft.com/office/word/2010/wordprocessingGroup" xmlns:wpi="http://schemas.microsoft.com/office/word/2010/wordprocessingInk" xmlns:wne="http://schemas.microsoft.com/office/word/2006/wordml" xmlns:wps="http://schemas.microsoft.com/office/word/2010/wordprocessingShape" mc:Ignorable="w14 w15 w16se w16cid w16 w16cex w16sdtdh wp14">
+  <w:p>
+    <w:pPr>
+      <w:pStyle w:val="Header"/>
+    </w:pPr>
+  </w:p>
+</w:hdr>
+</file>
+
+<file path=word/header3.xml><?xml version="1.0" encoding="utf-8"?>
+<w:hdr xmlns:wpc="http://schemas.microsoft.com/office/word/2010/wordprocessingCanvas" xmlns:cx="http://schemas.microsoft.com/office/drawing/2014/chartex" xmlns:cx1="http://schemas.microsoft.com/office/drawing/2015/9/8/chartex" xmlns:cx2="http://schemas.microsoft.com/office/drawing/2015/10/21/chartex" xmlns:cx3="http://schemas.microsoft.com/office/drawing/2016/5/9/chartex" xmlns:cx4="http://schemas.microsoft.com/office/drawing/2016/5/10/chartex" xmlns:cx5="http://schemas.microsoft.com/office/drawing/2016/5/11/chartex" xmlns:cx6="http://schemas.microsoft.com/office/drawing/2016/5/12/chartex" xmlns:cx7="http://schemas.microsoft.com/office/drawing/2016/5/13/chartex" xmlns:cx8="http://schemas.microsoft.com/office/drawing/2016/5/14/chartex" xmlns:mc="http://schemas.openxmlformats.org/markup-compatibility/2006" xmlns:aink="http://schemas.microsoft.com/office/drawing/2016/ink" xmlns:am3d="http://schemas.microsoft.com/office/drawing/2017/model3d" xmlns:o="urn:schemas-microsoft-com:office:office" xmlns:oel="http://schemas.microsoft.com/office/2019/extlst" xmlns:r="http://schemas.openxmlformats.org/officeDocument/2006/relationships" xmlns:m="http://schemas.openxmlformats.org/officeDocument/2006/math" xmlns:v="urn:schemas-microsoft-com:vml" xmlns:wp14="http://schemas.microsoft.com/office/word/2010/wordprocessingDrawing" xmlns:wp="http://schemas.openxmlformats.org/drawingml/2006/wordprocessingDrawing" xmlns:w10="urn:schemas-microsoft-com:office:word" xmlns:w="http://schemas.openxmlformats.org/wordprocessingml/2006/main" xmlns:w14="http://schemas.microsoft.com/office/word/2010/wordml" xmlns:w15="http://schemas.microsoft.com/office/word/2012/wordml" xmlns:w16cex="http://schemas.microsoft.com/office/word/2018/wordml/cex" xmlns:w16cid="http://schemas.microsoft.com/office/word/2016/wordml/cid" xmlns:w16="http://schemas.microsoft.com/office/word/2018/wordml" xmlns:w16sdtdh="http://schemas.microsoft.com/office/word/2020/wordml/sdtdatahash" xmlns:w16se="http://schemas.microsoft.com/office/word/2015/wordml/symex" xmlns:wpg="http://schemas.microsoft.com/office/word/2010/wordprocessingGroup" xmlns:wpi="http://schemas.microsoft.com/office/word/2010/wordprocessingInk" xmlns:wne="http://schemas.microsoft.com/office/word/2006/wordml" xmlns:wps="http://schemas.microsoft.com/office/word/2010/wordprocessingShape" mc:Ignorable="w14 w15 w16se w16cid w16 w16cex w16sdtdh wp14">
+  <w:p>
+    <w:pPr>
+      <w:pStyle w:val="Header"/>
+    </w:pPr>
+  </w:p>
+</w:hdr>
 </file>
 
 <file path=word/numbering.xml><?xml version="1.0" encoding="utf-8"?>
@@ -21329,6 +21586,62 @@
       <w:color w:val="808080"/>
     </w:rPr>
   </w:style>
+  <w:style w:type="character" w:styleId="Hyperlink">
+    <w:name w:val="Hyperlink"/>
+    <w:basedOn w:val="DefaultParagraphFont"/>
+    <w:uiPriority w:val="99"/>
+    <w:semiHidden/>
+    <w:unhideWhenUsed/>
+    <w:rsid w:val="00A075A1"/>
+    <w:rPr>
+      <w:color w:val="0000FF" w:themeColor="hyperlink"/>
+      <w:u w:val="single"/>
+    </w:rPr>
+  </w:style>
+  <w:style w:type="paragraph" w:styleId="Header">
+    <w:name w:val="header"/>
+    <w:basedOn w:val="Normal"/>
+    <w:link w:val="HeaderChar"/>
+    <w:uiPriority w:val="99"/>
+    <w:unhideWhenUsed/>
+    <w:rsid w:val="00223053"/>
+    <w:pPr>
+      <w:tabs>
+        <w:tab w:val="center" w:pos="4680"/>
+        <w:tab w:val="right" w:pos="9360"/>
+      </w:tabs>
+      <w:spacing w:after="0" w:line="240" w:lineRule="auto"/>
+    </w:pPr>
+  </w:style>
+  <w:style w:type="character" w:customStyle="1" w:styleId="HeaderChar">
+    <w:name w:val="Header Char"/>
+    <w:basedOn w:val="DefaultParagraphFont"/>
+    <w:link w:val="Header"/>
+    <w:uiPriority w:val="99"/>
+    <w:rsid w:val="00223053"/>
+  </w:style>
+  <w:style w:type="paragraph" w:styleId="Footer">
+    <w:name w:val="footer"/>
+    <w:basedOn w:val="Normal"/>
+    <w:link w:val="FooterChar"/>
+    <w:uiPriority w:val="99"/>
+    <w:unhideWhenUsed/>
+    <w:rsid w:val="00223053"/>
+    <w:pPr>
+      <w:tabs>
+        <w:tab w:val="center" w:pos="4680"/>
+        <w:tab w:val="right" w:pos="9360"/>
+      </w:tabs>
+      <w:spacing w:after="0" w:line="240" w:lineRule="auto"/>
+    </w:pPr>
+  </w:style>
+  <w:style w:type="character" w:customStyle="1" w:styleId="FooterChar">
+    <w:name w:val="Footer Char"/>
+    <w:basedOn w:val="DefaultParagraphFont"/>
+    <w:link w:val="Footer"/>
+    <w:uiPriority w:val="99"/>
+    <w:rsid w:val="00223053"/>
+  </w:style>
 </w:styles>
 </file>
 

</xml_diff>